<commit_message>
add tuning for lgb
</commit_message>
<xml_diff>
--- a/report.docx
+++ b/report.docx
@@ -1,6 +1,6 @@
 
 <file path=word/document.xml><?xml version="1.0" encoding="utf-8"?>
-<w:document xmlns:wpc="http://schemas.microsoft.com/office/word/2010/wordprocessingCanvas" xmlns:cx="http://schemas.microsoft.com/office/drawing/2014/chartex" xmlns:cx1="http://schemas.microsoft.com/office/drawing/2015/9/8/chartex" xmlns:cx2="http://schemas.microsoft.com/office/drawing/2015/10/21/chartex" xmlns:cx3="http://schemas.microsoft.com/office/drawing/2016/5/9/chartex" xmlns:cx4="http://schemas.microsoft.com/office/drawing/2016/5/10/chartex" xmlns:cx5="http://schemas.microsoft.com/office/drawing/2016/5/11/chartex" xmlns:cx6="http://schemas.microsoft.com/office/drawing/2016/5/12/chartex" xmlns:cx7="http://schemas.microsoft.com/office/drawing/2016/5/13/chartex" xmlns:cx8="http://schemas.microsoft.com/office/drawing/2016/5/14/chartex" xmlns:mc="http://schemas.openxmlformats.org/markup-compatibility/2006" xmlns:aink="http://schemas.microsoft.com/office/drawing/2016/ink" xmlns:am3d="http://schemas.microsoft.com/office/drawing/2017/model3d" xmlns:o="urn:schemas-microsoft-com:office:office" xmlns:r="http://schemas.openxmlformats.org/officeDocument/2006/relationships" xmlns:m="http://schemas.openxmlformats.org/officeDocument/2006/math" xmlns:v="urn:schemas-microsoft-com:vml" xmlns:wp14="http://schemas.microsoft.com/office/word/2010/wordprocessingDrawing" xmlns:wp="http://schemas.openxmlformats.org/drawingml/2006/wordprocessingDrawing" xmlns:w10="urn:schemas-microsoft-com:office:word" xmlns:w="http://schemas.openxmlformats.org/wordprocessingml/2006/main" xmlns:w14="http://schemas.microsoft.com/office/word/2010/wordml" xmlns:w15="http://schemas.microsoft.com/office/word/2012/wordml" xmlns:w16cid="http://schemas.microsoft.com/office/word/2016/wordml/cid" xmlns:w16se="http://schemas.microsoft.com/office/word/2015/wordml/symex" xmlns:wpg="http://schemas.microsoft.com/office/word/2010/wordprocessingGroup" xmlns:wpi="http://schemas.microsoft.com/office/word/2010/wordprocessingInk" xmlns:wne="http://schemas.microsoft.com/office/word/2006/wordml" xmlns:wps="http://schemas.microsoft.com/office/word/2010/wordprocessingShape" mc:Ignorable="w14 w15 w16se w16cid wp14">
+<w:document xmlns:wpc="http://schemas.microsoft.com/office/word/2010/wordprocessingCanvas" xmlns:cx="http://schemas.microsoft.com/office/drawing/2014/chartex" xmlns:cx1="http://schemas.microsoft.com/office/drawing/2015/9/8/chartex" xmlns:mc="http://schemas.openxmlformats.org/markup-compatibility/2006" xmlns:o="urn:schemas-microsoft-com:office:office" xmlns:r="http://schemas.openxmlformats.org/officeDocument/2006/relationships" xmlns:m="http://schemas.openxmlformats.org/officeDocument/2006/math" xmlns:v="urn:schemas-microsoft-com:vml" xmlns:wp14="http://schemas.microsoft.com/office/word/2010/wordprocessingDrawing" xmlns:wp="http://schemas.openxmlformats.org/drawingml/2006/wordprocessingDrawing" xmlns:w10="urn:schemas-microsoft-com:office:word" xmlns:w="http://schemas.openxmlformats.org/wordprocessingml/2006/main" xmlns:w14="http://schemas.microsoft.com/office/word/2010/wordml" xmlns:w15="http://schemas.microsoft.com/office/word/2012/wordml" xmlns:w16se="http://schemas.microsoft.com/office/word/2015/wordml/symex" xmlns:wpg="http://schemas.microsoft.com/office/word/2010/wordprocessingGroup" xmlns:wpi="http://schemas.microsoft.com/office/word/2010/wordprocessingInk" xmlns:wne="http://schemas.microsoft.com/office/word/2006/wordml" xmlns:wps="http://schemas.microsoft.com/office/word/2010/wordprocessingShape" mc:Ignorable="w14 w15 w16se wp14">
   <w:body>
     <w:p>
       <w:pPr>
@@ -924,7 +924,7 @@
             <w:r>
               <w:rPr>
                 <w:rStyle w:val="Hyperlink"/>
-                <w:rFonts w:ascii="SimSun" w:eastAsia="SimSun" w:hAnsi="SimSun" w:cs="SimSun" w:hint="eastAsia"/>
+                <w:rFonts w:ascii="宋体" w:eastAsia="宋体" w:hAnsi="宋体" w:cs="宋体" w:hint="eastAsia"/>
                 <w:noProof/>
               </w:rPr>
               <w:t>果</w:t>
@@ -1001,7 +1001,7 @@
             <w:r>
               <w:rPr>
                 <w:rStyle w:val="Hyperlink"/>
-                <w:rFonts w:cs="SimSun" w:hint="eastAsia"/>
+                <w:rFonts w:cs="宋体" w:hint="eastAsia"/>
                 <w:noProof/>
               </w:rPr>
               <w:t>证</w:t>
@@ -1078,7 +1078,7 @@
             <w:r>
               <w:rPr>
                 <w:rStyle w:val="Hyperlink"/>
-                <w:rFonts w:cs="SimSun" w:hint="eastAsia"/>
+                <w:rFonts w:cs="宋体" w:hint="eastAsia"/>
                 <w:noProof/>
               </w:rPr>
               <w:t>析</w:t>
@@ -1163,7 +1163,7 @@
             <w:r>
               <w:rPr>
                 <w:rStyle w:val="Hyperlink"/>
-                <w:rFonts w:ascii="SimSun" w:eastAsia="SimSun" w:hAnsi="SimSun" w:cs="SimSun" w:hint="eastAsia"/>
+                <w:rFonts w:ascii="宋体" w:eastAsia="宋体" w:hAnsi="宋体" w:cs="宋体" w:hint="eastAsia"/>
                 <w:noProof/>
               </w:rPr>
               <w:t>论</w:t>
@@ -1240,7 +1240,7 @@
             <w:r>
               <w:rPr>
                 <w:rStyle w:val="Hyperlink"/>
-                <w:rFonts w:cs="SimSun" w:hint="eastAsia"/>
+                <w:rFonts w:cs="宋体" w:hint="eastAsia"/>
                 <w:noProof/>
               </w:rPr>
               <w:t>化</w:t>
@@ -1317,7 +1317,7 @@
             <w:r>
               <w:rPr>
                 <w:rStyle w:val="Hyperlink"/>
-                <w:rFonts w:cs="SimSun" w:hint="eastAsia"/>
+                <w:rFonts w:cs="宋体" w:hint="eastAsia"/>
                 <w:noProof/>
               </w:rPr>
               <w:t>考</w:t>
@@ -1394,7 +1394,7 @@
             <w:r>
               <w:rPr>
                 <w:rStyle w:val="Hyperlink"/>
-                <w:rFonts w:cs="SimSun" w:hint="eastAsia"/>
+                <w:rFonts w:cs="宋体" w:hint="eastAsia"/>
                 <w:noProof/>
               </w:rPr>
               <w:t>进</w:t>
@@ -1644,20 +1644,20 @@
       <w:pPr>
         <w:ind w:firstLineChars="200" w:firstLine="480"/>
         <w:rPr>
-          <w:rFonts w:ascii="SimSun" w:eastAsia="SimSun" w:hAnsi="SimSun" w:cs="SimSun"/>
+          <w:rFonts w:ascii="宋体" w:eastAsia="宋体" w:hAnsi="宋体" w:cs="宋体"/>
           <w:sz w:val="24"/>
         </w:rPr>
       </w:pPr>
       <w:r>
         <w:rPr>
-          <w:rFonts w:ascii="SimSun" w:eastAsia="SimSun" w:hAnsi="SimSun" w:cs="SimSun"/>
+          <w:rFonts w:ascii="宋体" w:eastAsia="宋体" w:hAnsi="宋体" w:cs="宋体"/>
           <w:sz w:val="24"/>
         </w:rPr>
         <w:t>Quora 数据集训练集共包含40K的句子对，且其完全来自于Quora网站自身</w:t>
       </w:r>
       <w:r>
         <w:rPr>
-          <w:rFonts w:ascii="SimSun" w:eastAsia="SimSun" w:hAnsi="SimSun" w:cs="SimSun" w:hint="eastAsia"/>
+          <w:rFonts w:ascii="宋体" w:eastAsia="宋体" w:hAnsi="宋体" w:cs="宋体" w:hint="eastAsia"/>
           <w:sz w:val="24"/>
         </w:rPr>
         <w:t>。句子对中每个句子以字符串的形式存储，每个字符串即句子的自然语言表达。</w:t>
@@ -1680,13 +1680,13 @@
       <w:pPr>
         <w:ind w:firstLineChars="200" w:firstLine="480"/>
         <w:rPr>
-          <w:rFonts w:ascii="SimSun" w:eastAsia="SimSun" w:hAnsi="SimSun" w:cs="SimSun"/>
+          <w:rFonts w:ascii="宋体" w:eastAsia="宋体" w:hAnsi="宋体" w:cs="宋体"/>
           <w:sz w:val="24"/>
         </w:rPr>
       </w:pPr>
       <w:r>
         <w:rPr>
-          <w:rFonts w:ascii="SimSun" w:eastAsia="SimSun" w:hAnsi="SimSun" w:cs="SimSun" w:hint="eastAsia"/>
+          <w:rFonts w:ascii="宋体" w:eastAsia="宋体" w:hAnsi="宋体" w:cs="宋体" w:hint="eastAsia"/>
           <w:sz w:val="24"/>
         </w:rPr>
         <w:t>这个项目中要解决的问题是判断两个问题是否表达相同的意思。</w:t>
@@ -1696,13 +1696,13 @@
       <w:pPr>
         <w:ind w:firstLineChars="200" w:firstLine="480"/>
         <w:rPr>
-          <w:rFonts w:ascii="SimSun" w:eastAsia="SimSun" w:hAnsi="SimSun" w:cs="SimSun"/>
+          <w:rFonts w:ascii="宋体" w:eastAsia="宋体" w:hAnsi="宋体" w:cs="宋体"/>
           <w:sz w:val="24"/>
         </w:rPr>
       </w:pPr>
       <w:r>
         <w:rPr>
-          <w:rFonts w:ascii="SimSun" w:eastAsia="SimSun" w:hAnsi="SimSun" w:cs="SimSun" w:hint="eastAsia"/>
+          <w:rFonts w:ascii="宋体" w:eastAsia="宋体" w:hAnsi="宋体" w:cs="宋体" w:hint="eastAsia"/>
           <w:sz w:val="24"/>
         </w:rPr>
         <w:t>使用的训练数据集主要包含三列数据：第一列为问题1，数据类型为字符串吗，包含了问题对中第一个问题的自然语言表示形式，使用语言为英语。第二列数据为问题2，数据类型和内容与第一列数据类似，包含的是问题对中第二个问题的自然语言表达。第三列是表示问题对中两个问题是否相同的一个标签，该标签为数值类型，只包含0,1两个值。0代表两个问题意思不同，1代表两个问题意思相同。数据样例如下：</w:t>
@@ -1712,7 +1712,7 @@
       <w:pPr>
         <w:ind w:firstLineChars="200" w:firstLine="480"/>
         <w:rPr>
-          <w:rFonts w:ascii="SimSun" w:eastAsia="SimSun" w:hAnsi="SimSun" w:cs="SimSun"/>
+          <w:rFonts w:ascii="宋体" w:eastAsia="宋体" w:hAnsi="宋体" w:cs="宋体"/>
           <w:sz w:val="24"/>
         </w:rPr>
       </w:pPr>
@@ -1721,7 +1721,7 @@
       <w:pPr>
         <w:ind w:firstLineChars="200" w:firstLine="480"/>
         <w:rPr>
-          <w:rFonts w:ascii="SimSun" w:eastAsia="SimSun" w:hAnsi="SimSun" w:cs="SimSun"/>
+          <w:rFonts w:ascii="宋体" w:eastAsia="宋体" w:hAnsi="宋体" w:cs="宋体"/>
           <w:sz w:val="24"/>
         </w:rPr>
       </w:pPr>
@@ -2403,7 +2403,7 @@
                 <w:szCs w:val="18"/>
                 <w:lang w:bidi="ar"/>
               </w:rPr>
-              <w:t xml:space="preserve">How can I increase the speed of my internet </w:t>
+              <w:t>How can I increase the speed of my internet co</w:t>
             </w:r>
             <w:proofErr w:type="gramStart"/>
             <w:r>
@@ -2415,7 +2415,7 @@
                 <w:szCs w:val="18"/>
                 <w:lang w:bidi="ar"/>
               </w:rPr>
-              <w:t>co...</w:t>
+              <w:t>...</w:t>
             </w:r>
             <w:proofErr w:type="gramEnd"/>
           </w:p>
@@ -2635,7 +2635,7 @@
                 <w:szCs w:val="18"/>
                 <w:lang w:bidi="ar"/>
               </w:rPr>
-              <w:t>Find the remainder when [math]23^{</w:t>
+              <w:t>Find the remainder when [math</w:t>
             </w:r>
             <w:proofErr w:type="gramStart"/>
             <w:r>
@@ -2647,7 +2647,7 @@
                 <w:szCs w:val="18"/>
                 <w:lang w:bidi="ar"/>
               </w:rPr>
-              <w:t>24}[</w:t>
+              <w:t>]23</w:t>
             </w:r>
             <w:proofErr w:type="gramEnd"/>
             <w:r>
@@ -2659,7 +2659,7 @@
                 <w:szCs w:val="18"/>
                 <w:lang w:bidi="ar"/>
               </w:rPr>
-              <w:t xml:space="preserve">/math] </w:t>
+              <w:t xml:space="preserve">^{24}[/math] </w:t>
             </w:r>
             <w:proofErr w:type="spellStart"/>
             <w:r>
@@ -4151,11 +4151,19 @@
         </w:rPr>
         <w:t>使用的数据为</w:t>
       </w:r>
-      <w:r>
-        <w:rPr>
-          <w:rFonts w:hint="eastAsia"/>
-        </w:rPr>
-        <w:t>Quora Question Pairs</w:t>
+      <w:proofErr w:type="spellStart"/>
+      <w:r>
+        <w:rPr>
+          <w:rFonts w:hint="eastAsia"/>
+        </w:rPr>
+        <w:t>Quora</w:t>
+      </w:r>
+      <w:proofErr w:type="spellEnd"/>
+      <w:r>
+        <w:rPr>
+          <w:rFonts w:hint="eastAsia"/>
+        </w:rPr>
+        <w:t xml:space="preserve"> Question Pairs</w:t>
       </w:r>
       <w:r>
         <w:t>,</w:t>
@@ -5679,6 +5687,7 @@
     </w:p>
     <w:p>
       <w:r>
+        <w:lastRenderedPageBreak/>
         <w:t xml:space="preserve">    </w:t>
       </w:r>
       <w:r>
@@ -5700,14 +5709,7 @@
         <w:rPr>
           <w:rFonts w:hint="eastAsia"/>
         </w:rPr>
-        <w:t>区间中，目标字段的取值较高，包含的正样本较多，</w:t>
-      </w:r>
-      <w:r>
-        <w:rPr>
-          <w:rFonts w:hint="eastAsia"/>
-        </w:rPr>
-        <w:lastRenderedPageBreak/>
-        <w:t>而在</w:t>
+        <w:t>区间中，目标字段的取值较高，包含的正样本较多，而在</w:t>
       </w:r>
       <w:r>
         <w:rPr>
@@ -6019,6 +6021,7 @@
         <w:rPr>
           <w:rFonts w:hint="eastAsia"/>
         </w:rPr>
+        <w:lastRenderedPageBreak/>
         <w:t>相似度</w:t>
       </w:r>
       <w:r>
@@ -6036,14 +6039,7 @@
         <w:rPr>
           <w:rFonts w:hint="eastAsia"/>
         </w:rPr>
-        <w:t>项目中使用了距离相关的特征来描述句子对之间的差异。在文档中将可视化较为典型</w:t>
-      </w:r>
-      <w:r>
-        <w:rPr>
-          <w:rFonts w:hint="eastAsia"/>
-        </w:rPr>
-        <w:lastRenderedPageBreak/>
-        <w:t>的两个距离分布。</w:t>
+        <w:t>项目中使用了距离相关的特征来描述句子对之间的差异。在文档中将可视化较为典型的两个距离分布。</w:t>
       </w:r>
     </w:p>
     <w:p>
@@ -7485,13 +7481,8 @@
       <w:pPr>
         <w:ind w:firstLine="440"/>
       </w:pPr>
-      <w:proofErr w:type="spellStart"/>
-      <w:r>
-        <w:t>fuzz_qratio</w:t>
-      </w:r>
-      <w:proofErr w:type="spellEnd"/>
-      <w:r>
-        <w:t xml:space="preserve">, </w:t>
+      <w:r>
+        <w:t xml:space="preserve">fuzz_qratio, </w:t>
       </w:r>
       <w:proofErr w:type="spellStart"/>
       <w:r>
@@ -9234,18 +9225,980 @@
         <w:t>则明显欠拟合。考虑是没有进行对应参数调节造成的。</w:t>
       </w:r>
     </w:p>
+    <w:p/>
+    <w:p/>
+    <w:p/>
+    <w:p/>
+    <w:p/>
     <w:p>
       <w:pPr>
         <w:pStyle w:val="Heading2"/>
       </w:pPr>
-      <w:bookmarkStart w:id="9" w:name="_Toc535681943"/>
+      <w:proofErr w:type="spellStart"/>
+      <w:r>
+        <w:rPr>
+          <w:rFonts w:hint="eastAsia"/>
+        </w:rPr>
+        <w:t>lightGBM</w:t>
+      </w:r>
+      <w:proofErr w:type="spellEnd"/>
+      <w:r>
+        <w:t xml:space="preserve"> </w:t>
+      </w:r>
+      <w:r>
+        <w:rPr>
+          <w:rFonts w:hint="eastAsia"/>
+        </w:rPr>
+        <w:t>paras</w:t>
+      </w:r>
+      <w:bookmarkStart w:id="9" w:name="_GoBack"/>
+      <w:bookmarkEnd w:id="9"/>
+    </w:p>
+    <w:p>
+      <w:pPr>
+        <w:widowControl/>
+        <w:jc w:val="left"/>
+        <w:rPr>
+          <w:rFonts w:ascii="宋体" w:eastAsia="宋体" w:hAnsi="宋体" w:cs="宋体"/>
+          <w:kern w:val="0"/>
+          <w:sz w:val="24"/>
+        </w:rPr>
+      </w:pPr>
+      <w:r>
+        <w:rPr>
+          <w:rFonts w:ascii="宋体" w:eastAsia="宋体" w:hAnsi="Symbol" w:cs="宋体"/>
+          <w:kern w:val="0"/>
+          <w:sz w:val="24"/>
+        </w:rPr>
+        <w:t></w:t>
+      </w:r>
+      <w:r>
+        <w:rPr>
+          <w:rFonts w:ascii="宋体" w:eastAsia="宋体" w:hAnsi="宋体" w:cs="宋体"/>
+          <w:kern w:val="0"/>
+          <w:sz w:val="24"/>
+        </w:rPr>
+        <w:t xml:space="preserve">  </w:t>
+      </w:r>
+      <w:proofErr w:type="spellStart"/>
+      <w:r>
+        <w:rPr>
+          <w:rFonts w:ascii="宋体" w:eastAsia="宋体" w:hAnsi="宋体" w:cs="宋体"/>
+          <w:b/>
+          <w:bCs/>
+          <w:kern w:val="0"/>
+          <w:sz w:val="24"/>
+        </w:rPr>
+        <w:t>feature_fraction</w:t>
+      </w:r>
+      <w:proofErr w:type="spellEnd"/>
+      <w:r>
+        <w:rPr>
+          <w:rFonts w:ascii="宋体" w:eastAsia="宋体" w:hAnsi="宋体" w:cs="宋体"/>
+          <w:kern w:val="0"/>
+          <w:sz w:val="24"/>
+        </w:rPr>
+        <w:t xml:space="preserve">：default=1.0, type=double, 0.0 &lt; </w:t>
+      </w:r>
+      <w:proofErr w:type="spellStart"/>
+      <w:r>
+        <w:rPr>
+          <w:rFonts w:ascii="宋体" w:eastAsia="宋体" w:hAnsi="宋体" w:cs="宋体"/>
+          <w:kern w:val="0"/>
+          <w:sz w:val="24"/>
+        </w:rPr>
+        <w:t>feature_fraction</w:t>
+      </w:r>
+      <w:proofErr w:type="spellEnd"/>
+      <w:r>
+        <w:rPr>
+          <w:rFonts w:ascii="宋体" w:eastAsia="宋体" w:hAnsi="宋体" w:cs="宋体"/>
+          <w:kern w:val="0"/>
+          <w:sz w:val="24"/>
+        </w:rPr>
+        <w:t xml:space="preserve"> &lt; 1.0, 也称</w:t>
+      </w:r>
+      <w:proofErr w:type="spellStart"/>
+      <w:r>
+        <w:rPr>
+          <w:rFonts w:ascii="宋体" w:eastAsia="宋体" w:hAnsi="宋体" w:cs="宋体"/>
+          <w:kern w:val="0"/>
+          <w:sz w:val="24"/>
+        </w:rPr>
+        <w:t>sub_feature</w:t>
+      </w:r>
+      <w:proofErr w:type="spellEnd"/>
+      <w:r>
+        <w:rPr>
+          <w:rFonts w:ascii="宋体" w:eastAsia="宋体" w:hAnsi="宋体" w:cs="宋体"/>
+          <w:kern w:val="0"/>
+          <w:sz w:val="24"/>
+        </w:rPr>
+        <w:t xml:space="preserve">, </w:t>
+      </w:r>
+      <w:proofErr w:type="spellStart"/>
+      <w:r>
+        <w:rPr>
+          <w:rFonts w:ascii="宋体" w:eastAsia="宋体" w:hAnsi="宋体" w:cs="宋体"/>
+          <w:kern w:val="0"/>
+          <w:sz w:val="24"/>
+        </w:rPr>
+        <w:t>colsample_bytree</w:t>
+      </w:r>
+      <w:proofErr w:type="spellEnd"/>
+      <w:r>
+        <w:rPr>
+          <w:rFonts w:ascii="宋体" w:eastAsia="宋体" w:hAnsi="宋体" w:cs="宋体"/>
+          <w:kern w:val="0"/>
+          <w:sz w:val="24"/>
+        </w:rPr>
+        <w:t xml:space="preserve"> </w:t>
+      </w:r>
+    </w:p>
+    <w:p>
+      <w:pPr>
+        <w:widowControl/>
+        <w:numPr>
+          <w:ilvl w:val="0"/>
+          <w:numId w:val="10"/>
+        </w:numPr>
+        <w:spacing w:before="100" w:beforeAutospacing="1" w:after="100" w:afterAutospacing="1"/>
+        <w:jc w:val="left"/>
+        <w:rPr>
+          <w:rFonts w:ascii="宋体" w:eastAsia="宋体" w:hAnsi="宋体" w:cs="宋体"/>
+          <w:kern w:val="0"/>
+          <w:sz w:val="24"/>
+        </w:rPr>
+      </w:pPr>
+      <w:r>
+        <w:rPr>
+          <w:rFonts w:ascii="宋体" w:eastAsia="宋体" w:hAnsi="宋体" w:cs="宋体"/>
+          <w:kern w:val="0"/>
+          <w:sz w:val="24"/>
+        </w:rPr>
+        <w:t xml:space="preserve">如果 </w:t>
+      </w:r>
+      <w:proofErr w:type="spellStart"/>
+      <w:r>
+        <w:rPr>
+          <w:rFonts w:ascii="宋体" w:eastAsia="宋体" w:hAnsi="宋体" w:cs="宋体"/>
+          <w:kern w:val="0"/>
+          <w:sz w:val="24"/>
+        </w:rPr>
+        <w:t>feature_fraction</w:t>
+      </w:r>
+      <w:proofErr w:type="spellEnd"/>
+      <w:r>
+        <w:rPr>
+          <w:rFonts w:ascii="宋体" w:eastAsia="宋体" w:hAnsi="宋体" w:cs="宋体"/>
+          <w:kern w:val="0"/>
+          <w:sz w:val="24"/>
+        </w:rPr>
+        <w:t xml:space="preserve"> 小于 1.0, </w:t>
+      </w:r>
+      <w:proofErr w:type="spellStart"/>
+      <w:r>
+        <w:rPr>
+          <w:rFonts w:ascii="宋体" w:eastAsia="宋体" w:hAnsi="宋体" w:cs="宋体"/>
+          <w:kern w:val="0"/>
+          <w:sz w:val="24"/>
+        </w:rPr>
+        <w:t>LightGBM</w:t>
+      </w:r>
+      <w:proofErr w:type="spellEnd"/>
+      <w:r>
+        <w:rPr>
+          <w:rFonts w:ascii="宋体" w:eastAsia="宋体" w:hAnsi="宋体" w:cs="宋体"/>
+          <w:kern w:val="0"/>
+          <w:sz w:val="24"/>
+        </w:rPr>
+        <w:t xml:space="preserve"> 将会在每次迭代中随机选择部分特征. 例如, 如果设置为 0.8, 将会在每棵</w:t>
+      </w:r>
+      <w:proofErr w:type="gramStart"/>
+      <w:r>
+        <w:rPr>
+          <w:rFonts w:ascii="宋体" w:eastAsia="宋体" w:hAnsi="宋体" w:cs="宋体"/>
+          <w:kern w:val="0"/>
+          <w:sz w:val="24"/>
+        </w:rPr>
+        <w:t>树训练</w:t>
+      </w:r>
+      <w:proofErr w:type="gramEnd"/>
+      <w:r>
+        <w:rPr>
+          <w:rFonts w:ascii="宋体" w:eastAsia="宋体" w:hAnsi="宋体" w:cs="宋体"/>
+          <w:kern w:val="0"/>
+          <w:sz w:val="24"/>
+        </w:rPr>
+        <w:t>之前选择 80% 的特征</w:t>
+      </w:r>
+    </w:p>
+    <w:p>
+      <w:pPr>
+        <w:widowControl/>
+        <w:numPr>
+          <w:ilvl w:val="0"/>
+          <w:numId w:val="10"/>
+        </w:numPr>
+        <w:spacing w:before="100" w:beforeAutospacing="1" w:after="100" w:afterAutospacing="1"/>
+        <w:jc w:val="left"/>
+        <w:rPr>
+          <w:rFonts w:ascii="宋体" w:eastAsia="宋体" w:hAnsi="宋体" w:cs="宋体"/>
+          <w:kern w:val="0"/>
+          <w:sz w:val="24"/>
+        </w:rPr>
+      </w:pPr>
+      <w:r>
+        <w:rPr>
+          <w:rFonts w:ascii="宋体" w:eastAsia="宋体" w:hAnsi="宋体" w:cs="宋体"/>
+          <w:kern w:val="0"/>
+          <w:sz w:val="24"/>
+        </w:rPr>
+        <w:t>可以用来加速训练</w:t>
+      </w:r>
+    </w:p>
+    <w:p>
+      <w:pPr>
+        <w:widowControl/>
+        <w:numPr>
+          <w:ilvl w:val="0"/>
+          <w:numId w:val="10"/>
+        </w:numPr>
+        <w:spacing w:before="100" w:beforeAutospacing="1" w:after="100" w:afterAutospacing="1"/>
+        <w:jc w:val="left"/>
+        <w:rPr>
+          <w:rFonts w:ascii="宋体" w:eastAsia="宋体" w:hAnsi="宋体" w:cs="宋体"/>
+          <w:kern w:val="0"/>
+          <w:sz w:val="24"/>
+        </w:rPr>
+      </w:pPr>
+      <w:r>
+        <w:rPr>
+          <w:rFonts w:ascii="宋体" w:eastAsia="宋体" w:hAnsi="宋体" w:cs="宋体"/>
+          <w:kern w:val="0"/>
+          <w:sz w:val="24"/>
+        </w:rPr>
+        <w:t>可以用来处理过拟合</w:t>
+      </w:r>
+    </w:p>
+    <w:p>
+      <w:pPr>
+        <w:widowControl/>
+        <w:jc w:val="left"/>
+        <w:rPr>
+          <w:rFonts w:ascii="宋体" w:eastAsia="宋体" w:hAnsi="宋体" w:cs="宋体"/>
+          <w:kern w:val="0"/>
+          <w:sz w:val="24"/>
+        </w:rPr>
+      </w:pPr>
+      <w:r>
+        <w:rPr>
+          <w:rFonts w:ascii="宋体" w:eastAsia="宋体" w:hAnsi="Symbol" w:cs="宋体"/>
+          <w:kern w:val="0"/>
+          <w:sz w:val="24"/>
+        </w:rPr>
+        <w:t></w:t>
+      </w:r>
+      <w:r>
+        <w:rPr>
+          <w:rFonts w:ascii="宋体" w:eastAsia="宋体" w:hAnsi="宋体" w:cs="宋体"/>
+          <w:kern w:val="0"/>
+          <w:sz w:val="24"/>
+        </w:rPr>
+        <w:t xml:space="preserve">  </w:t>
+      </w:r>
+      <w:proofErr w:type="spellStart"/>
+      <w:r>
+        <w:rPr>
+          <w:rFonts w:ascii="宋体" w:eastAsia="宋体" w:hAnsi="宋体" w:cs="宋体"/>
+          <w:b/>
+          <w:bCs/>
+          <w:kern w:val="0"/>
+          <w:sz w:val="24"/>
+        </w:rPr>
+        <w:t>bagging_fraction</w:t>
+      </w:r>
+      <w:proofErr w:type="spellEnd"/>
+      <w:r>
+        <w:rPr>
+          <w:rFonts w:ascii="宋体" w:eastAsia="宋体" w:hAnsi="宋体" w:cs="宋体"/>
+          <w:kern w:val="0"/>
+          <w:sz w:val="24"/>
+        </w:rPr>
+        <w:t xml:space="preserve">：default=1.0, type=double, 0.0 &lt; </w:t>
+      </w:r>
+      <w:proofErr w:type="spellStart"/>
+      <w:r>
+        <w:rPr>
+          <w:rFonts w:ascii="宋体" w:eastAsia="宋体" w:hAnsi="宋体" w:cs="宋体"/>
+          <w:kern w:val="0"/>
+          <w:sz w:val="24"/>
+        </w:rPr>
+        <w:t>bagging_fraction</w:t>
+      </w:r>
+      <w:proofErr w:type="spellEnd"/>
+      <w:r>
+        <w:rPr>
+          <w:rFonts w:ascii="宋体" w:eastAsia="宋体" w:hAnsi="宋体" w:cs="宋体"/>
+          <w:kern w:val="0"/>
+          <w:sz w:val="24"/>
+        </w:rPr>
+        <w:t xml:space="preserve"> &lt; 1.0, 也称</w:t>
+      </w:r>
+      <w:proofErr w:type="spellStart"/>
+      <w:r>
+        <w:rPr>
+          <w:rFonts w:ascii="宋体" w:eastAsia="宋体" w:hAnsi="宋体" w:cs="宋体"/>
+          <w:kern w:val="0"/>
+          <w:sz w:val="24"/>
+        </w:rPr>
+        <w:t>sub_row</w:t>
+      </w:r>
+      <w:proofErr w:type="spellEnd"/>
+      <w:r>
+        <w:rPr>
+          <w:rFonts w:ascii="宋体" w:eastAsia="宋体" w:hAnsi="宋体" w:cs="宋体"/>
+          <w:kern w:val="0"/>
+          <w:sz w:val="24"/>
+        </w:rPr>
+        <w:t xml:space="preserve">, subsample </w:t>
+      </w:r>
+    </w:p>
+    <w:p>
+      <w:pPr>
+        <w:widowControl/>
+        <w:numPr>
+          <w:ilvl w:val="0"/>
+          <w:numId w:val="11"/>
+        </w:numPr>
+        <w:spacing w:before="100" w:beforeAutospacing="1" w:after="100" w:afterAutospacing="1"/>
+        <w:jc w:val="left"/>
+        <w:rPr>
+          <w:rFonts w:ascii="宋体" w:eastAsia="宋体" w:hAnsi="宋体" w:cs="宋体"/>
+          <w:kern w:val="0"/>
+          <w:sz w:val="24"/>
+        </w:rPr>
+      </w:pPr>
+      <w:r>
+        <w:rPr>
+          <w:rFonts w:ascii="宋体" w:eastAsia="宋体" w:hAnsi="宋体" w:cs="宋体"/>
+          <w:kern w:val="0"/>
+          <w:sz w:val="24"/>
+        </w:rPr>
+        <w:t xml:space="preserve">类似于 </w:t>
+      </w:r>
+      <w:proofErr w:type="spellStart"/>
+      <w:r>
+        <w:rPr>
+          <w:rFonts w:ascii="宋体" w:eastAsia="宋体" w:hAnsi="宋体" w:cs="宋体"/>
+          <w:kern w:val="0"/>
+          <w:sz w:val="24"/>
+        </w:rPr>
+        <w:t>feature_fraction</w:t>
+      </w:r>
+      <w:proofErr w:type="spellEnd"/>
+      <w:r>
+        <w:rPr>
+          <w:rFonts w:ascii="宋体" w:eastAsia="宋体" w:hAnsi="宋体" w:cs="宋体"/>
+          <w:kern w:val="0"/>
+          <w:sz w:val="24"/>
+        </w:rPr>
+        <w:t>, 但是它将在不进行重采样的情况下随机选择部分数据</w:t>
+      </w:r>
+    </w:p>
+    <w:p>
+      <w:pPr>
+        <w:widowControl/>
+        <w:numPr>
+          <w:ilvl w:val="0"/>
+          <w:numId w:val="11"/>
+        </w:numPr>
+        <w:spacing w:before="100" w:beforeAutospacing="1" w:after="100" w:afterAutospacing="1"/>
+        <w:jc w:val="left"/>
+        <w:rPr>
+          <w:rFonts w:ascii="宋体" w:eastAsia="宋体" w:hAnsi="宋体" w:cs="宋体"/>
+          <w:kern w:val="0"/>
+          <w:sz w:val="24"/>
+        </w:rPr>
+      </w:pPr>
+      <w:r>
+        <w:rPr>
+          <w:rFonts w:ascii="宋体" w:eastAsia="宋体" w:hAnsi="宋体" w:cs="宋体"/>
+          <w:kern w:val="0"/>
+          <w:sz w:val="24"/>
+        </w:rPr>
+        <w:t>可以用来加速训练</w:t>
+      </w:r>
+    </w:p>
+    <w:p>
+      <w:pPr>
+        <w:widowControl/>
+        <w:numPr>
+          <w:ilvl w:val="0"/>
+          <w:numId w:val="11"/>
+        </w:numPr>
+        <w:spacing w:before="100" w:beforeAutospacing="1" w:after="100" w:afterAutospacing="1"/>
+        <w:jc w:val="left"/>
+        <w:rPr>
+          <w:rFonts w:ascii="宋体" w:eastAsia="宋体" w:hAnsi="宋体" w:cs="宋体"/>
+          <w:kern w:val="0"/>
+          <w:sz w:val="24"/>
+        </w:rPr>
+      </w:pPr>
+      <w:r>
+        <w:rPr>
+          <w:rFonts w:ascii="宋体" w:eastAsia="宋体" w:hAnsi="宋体" w:cs="宋体"/>
+          <w:kern w:val="0"/>
+          <w:sz w:val="24"/>
+        </w:rPr>
+        <w:t>可以用来处理过拟合</w:t>
+      </w:r>
+    </w:p>
+    <w:p>
+      <w:pPr>
+        <w:widowControl/>
+        <w:numPr>
+          <w:ilvl w:val="0"/>
+          <w:numId w:val="11"/>
+        </w:numPr>
+        <w:spacing w:before="100" w:beforeAutospacing="1" w:after="100" w:afterAutospacing="1"/>
+        <w:jc w:val="left"/>
+        <w:rPr>
+          <w:rFonts w:ascii="宋体" w:eastAsia="宋体" w:hAnsi="宋体" w:cs="宋体"/>
+          <w:kern w:val="0"/>
+          <w:sz w:val="24"/>
+        </w:rPr>
+      </w:pPr>
+      <w:r>
+        <w:rPr>
+          <w:rFonts w:ascii="宋体" w:eastAsia="宋体" w:hAnsi="宋体" w:cs="宋体"/>
+          <w:b/>
+          <w:bCs/>
+          <w:kern w:val="0"/>
+          <w:sz w:val="24"/>
+        </w:rPr>
+        <w:t>Note</w:t>
+      </w:r>
+      <w:r>
+        <w:rPr>
+          <w:rFonts w:ascii="宋体" w:eastAsia="宋体" w:hAnsi="宋体" w:cs="宋体"/>
+          <w:kern w:val="0"/>
+          <w:sz w:val="24"/>
+        </w:rPr>
+        <w:t xml:space="preserve">: 为了启用 bagging, </w:t>
+      </w:r>
+      <w:proofErr w:type="spellStart"/>
+      <w:r>
+        <w:rPr>
+          <w:rFonts w:ascii="宋体" w:eastAsia="宋体" w:hAnsi="宋体" w:cs="宋体"/>
+          <w:kern w:val="0"/>
+          <w:sz w:val="24"/>
+        </w:rPr>
+        <w:t>bagging_freq</w:t>
+      </w:r>
+      <w:proofErr w:type="spellEnd"/>
+      <w:r>
+        <w:rPr>
+          <w:rFonts w:ascii="宋体" w:eastAsia="宋体" w:hAnsi="宋体" w:cs="宋体"/>
+          <w:kern w:val="0"/>
+          <w:sz w:val="24"/>
+        </w:rPr>
+        <w:t xml:space="preserve"> 应该设置</w:t>
+      </w:r>
+      <w:proofErr w:type="gramStart"/>
+      <w:r>
+        <w:rPr>
+          <w:rFonts w:ascii="宋体" w:eastAsia="宋体" w:hAnsi="宋体" w:cs="宋体"/>
+          <w:kern w:val="0"/>
+          <w:sz w:val="24"/>
+        </w:rPr>
+        <w:t>为非零值</w:t>
+      </w:r>
+      <w:proofErr w:type="gramEnd"/>
+    </w:p>
+    <w:p>
+      <w:pPr>
+        <w:widowControl/>
+        <w:jc w:val="left"/>
+        <w:rPr>
+          <w:rFonts w:ascii="宋体" w:eastAsia="宋体" w:hAnsi="宋体" w:cs="宋体"/>
+          <w:kern w:val="0"/>
+          <w:sz w:val="24"/>
+        </w:rPr>
+      </w:pPr>
+      <w:r>
+        <w:rPr>
+          <w:rFonts w:ascii="宋体" w:eastAsia="宋体" w:hAnsi="Symbol" w:cs="宋体"/>
+          <w:kern w:val="0"/>
+          <w:sz w:val="24"/>
+        </w:rPr>
+        <w:t></w:t>
+      </w:r>
+      <w:r>
+        <w:rPr>
+          <w:rFonts w:ascii="宋体" w:eastAsia="宋体" w:hAnsi="宋体" w:cs="宋体"/>
+          <w:kern w:val="0"/>
+          <w:sz w:val="24"/>
+        </w:rPr>
+        <w:t xml:space="preserve">  </w:t>
+      </w:r>
+      <w:proofErr w:type="spellStart"/>
+      <w:r>
+        <w:rPr>
+          <w:rFonts w:ascii="宋体" w:eastAsia="宋体" w:hAnsi="宋体" w:cs="宋体"/>
+          <w:b/>
+          <w:bCs/>
+          <w:kern w:val="0"/>
+          <w:sz w:val="24"/>
+        </w:rPr>
+        <w:t>bagging_freq</w:t>
+      </w:r>
+      <w:proofErr w:type="spellEnd"/>
+      <w:r>
+        <w:rPr>
+          <w:rFonts w:ascii="宋体" w:eastAsia="宋体" w:hAnsi="宋体" w:cs="宋体"/>
+          <w:kern w:val="0"/>
+          <w:sz w:val="24"/>
+        </w:rPr>
+        <w:t>： default=0, type=</w:t>
+      </w:r>
+      <w:proofErr w:type="spellStart"/>
+      <w:r>
+        <w:rPr>
+          <w:rFonts w:ascii="宋体" w:eastAsia="宋体" w:hAnsi="宋体" w:cs="宋体"/>
+          <w:kern w:val="0"/>
+          <w:sz w:val="24"/>
+        </w:rPr>
+        <w:t>int</w:t>
+      </w:r>
+      <w:proofErr w:type="spellEnd"/>
+      <w:r>
+        <w:rPr>
+          <w:rFonts w:ascii="宋体" w:eastAsia="宋体" w:hAnsi="宋体" w:cs="宋体"/>
+          <w:kern w:val="0"/>
+          <w:sz w:val="24"/>
+        </w:rPr>
+        <w:t>, 也称</w:t>
+      </w:r>
+      <w:proofErr w:type="spellStart"/>
+      <w:r>
+        <w:rPr>
+          <w:rFonts w:ascii="宋体" w:eastAsia="宋体" w:hAnsi="宋体" w:cs="宋体"/>
+          <w:kern w:val="0"/>
+          <w:sz w:val="24"/>
+        </w:rPr>
+        <w:t>subsample_freq</w:t>
+      </w:r>
+      <w:proofErr w:type="spellEnd"/>
+      <w:r>
+        <w:rPr>
+          <w:rFonts w:ascii="宋体" w:eastAsia="宋体" w:hAnsi="宋体" w:cs="宋体"/>
+          <w:kern w:val="0"/>
+          <w:sz w:val="24"/>
+        </w:rPr>
+        <w:t xml:space="preserve"> </w:t>
+      </w:r>
+    </w:p>
+    <w:p>
+      <w:pPr>
+        <w:widowControl/>
+        <w:numPr>
+          <w:ilvl w:val="0"/>
+          <w:numId w:val="12"/>
+        </w:numPr>
+        <w:spacing w:before="100" w:beforeAutospacing="1" w:after="100" w:afterAutospacing="1"/>
+        <w:jc w:val="left"/>
+        <w:rPr>
+          <w:rFonts w:ascii="宋体" w:eastAsia="宋体" w:hAnsi="宋体" w:cs="宋体"/>
+          <w:kern w:val="0"/>
+          <w:sz w:val="24"/>
+        </w:rPr>
+      </w:pPr>
+      <w:r>
+        <w:rPr>
+          <w:rFonts w:ascii="宋体" w:eastAsia="宋体" w:hAnsi="宋体" w:cs="宋体"/>
+          <w:kern w:val="0"/>
+          <w:sz w:val="24"/>
+        </w:rPr>
+        <w:lastRenderedPageBreak/>
+        <w:t>bagging 的频率, 0 意味着禁用 bagging. k 意味着每 k 次迭代执行bagging</w:t>
+      </w:r>
+    </w:p>
+    <w:p>
+      <w:pPr>
+        <w:widowControl/>
+        <w:numPr>
+          <w:ilvl w:val="0"/>
+          <w:numId w:val="12"/>
+        </w:numPr>
+        <w:spacing w:before="100" w:beforeAutospacing="1" w:after="100" w:afterAutospacing="1"/>
+        <w:jc w:val="left"/>
+        <w:rPr>
+          <w:rFonts w:ascii="宋体" w:eastAsia="宋体" w:hAnsi="宋体" w:cs="宋体"/>
+          <w:kern w:val="0"/>
+          <w:sz w:val="24"/>
+        </w:rPr>
+      </w:pPr>
+      <w:r>
+        <w:rPr>
+          <w:rFonts w:ascii="宋体" w:eastAsia="宋体" w:hAnsi="宋体" w:cs="宋体"/>
+          <w:b/>
+          <w:bCs/>
+          <w:kern w:val="0"/>
+          <w:sz w:val="24"/>
+        </w:rPr>
+        <w:t>Note</w:t>
+      </w:r>
+      <w:r>
+        <w:rPr>
+          <w:rFonts w:ascii="宋体" w:eastAsia="宋体" w:hAnsi="宋体" w:cs="宋体"/>
+          <w:kern w:val="0"/>
+          <w:sz w:val="24"/>
+        </w:rPr>
+        <w:t xml:space="preserve">: 为了启用 bagging, </w:t>
+      </w:r>
+      <w:proofErr w:type="spellStart"/>
+      <w:r>
+        <w:rPr>
+          <w:rFonts w:ascii="宋体" w:eastAsia="宋体" w:hAnsi="宋体" w:cs="宋体"/>
+          <w:kern w:val="0"/>
+          <w:sz w:val="24"/>
+        </w:rPr>
+        <w:t>bagging_fraction</w:t>
+      </w:r>
+      <w:proofErr w:type="spellEnd"/>
+      <w:r>
+        <w:rPr>
+          <w:rFonts w:ascii="宋体" w:eastAsia="宋体" w:hAnsi="宋体" w:cs="宋体"/>
+          <w:kern w:val="0"/>
+          <w:sz w:val="24"/>
+        </w:rPr>
+        <w:t xml:space="preserve"> 设置适当</w:t>
+      </w:r>
+    </w:p>
+    <w:p>
+      <w:pPr>
+        <w:widowControl/>
+        <w:jc w:val="left"/>
+        <w:rPr>
+          <w:rFonts w:ascii="宋体" w:eastAsia="宋体" w:hAnsi="宋体" w:cs="宋体"/>
+          <w:kern w:val="0"/>
+          <w:sz w:val="24"/>
+        </w:rPr>
+      </w:pPr>
+      <w:r>
+        <w:rPr>
+          <w:rFonts w:ascii="宋体" w:eastAsia="宋体" w:hAnsi="Symbol" w:cs="宋体"/>
+          <w:kern w:val="0"/>
+          <w:sz w:val="24"/>
+        </w:rPr>
+        <w:t></w:t>
+      </w:r>
+      <w:r>
+        <w:rPr>
+          <w:rFonts w:ascii="宋体" w:eastAsia="宋体" w:hAnsi="宋体" w:cs="宋体"/>
+          <w:kern w:val="0"/>
+          <w:sz w:val="24"/>
+        </w:rPr>
+        <w:t xml:space="preserve">  </w:t>
+      </w:r>
+      <w:r>
+        <w:rPr>
+          <w:rFonts w:ascii="宋体" w:eastAsia="宋体" w:hAnsi="宋体" w:cs="宋体"/>
+          <w:b/>
+          <w:bCs/>
+          <w:kern w:val="0"/>
+          <w:sz w:val="24"/>
+        </w:rPr>
+        <w:t>lambda_l1</w:t>
+      </w:r>
+      <w:r>
+        <w:rPr>
+          <w:rFonts w:ascii="宋体" w:eastAsia="宋体" w:hAnsi="宋体" w:cs="宋体"/>
+          <w:kern w:val="0"/>
+          <w:sz w:val="24"/>
+        </w:rPr>
+        <w:t>:默认为0,也称</w:t>
+      </w:r>
+      <w:proofErr w:type="spellStart"/>
+      <w:r>
+        <w:rPr>
+          <w:rFonts w:ascii="宋体" w:eastAsia="宋体" w:hAnsi="宋体" w:cs="宋体"/>
+          <w:kern w:val="0"/>
+          <w:sz w:val="24"/>
+        </w:rPr>
+        <w:t>reg_alpha</w:t>
+      </w:r>
+      <w:proofErr w:type="spellEnd"/>
+      <w:r>
+        <w:rPr>
+          <w:rFonts w:ascii="宋体" w:eastAsia="宋体" w:hAnsi="宋体" w:cs="宋体"/>
+          <w:kern w:val="0"/>
+          <w:sz w:val="24"/>
+        </w:rPr>
+        <w:t xml:space="preserve">，表示的是L1正则化,double类型 </w:t>
+      </w:r>
+    </w:p>
+    <w:p>
+      <w:pPr>
+        <w:widowControl/>
+        <w:jc w:val="left"/>
+        <w:rPr>
+          <w:rFonts w:ascii="宋体" w:eastAsia="宋体" w:hAnsi="宋体" w:cs="宋体"/>
+          <w:kern w:val="0"/>
+          <w:sz w:val="24"/>
+        </w:rPr>
+      </w:pPr>
+      <w:r>
+        <w:rPr>
+          <w:rFonts w:ascii="宋体" w:eastAsia="宋体" w:hAnsi="Symbol" w:cs="宋体"/>
+          <w:kern w:val="0"/>
+          <w:sz w:val="24"/>
+        </w:rPr>
+        <w:t></w:t>
+      </w:r>
+      <w:r>
+        <w:rPr>
+          <w:rFonts w:ascii="宋体" w:eastAsia="宋体" w:hAnsi="宋体" w:cs="宋体"/>
+          <w:kern w:val="0"/>
+          <w:sz w:val="24"/>
+        </w:rPr>
+        <w:t xml:space="preserve">  </w:t>
+      </w:r>
+      <w:r>
+        <w:rPr>
+          <w:rFonts w:ascii="宋体" w:eastAsia="宋体" w:hAnsi="宋体" w:cs="宋体"/>
+          <w:b/>
+          <w:bCs/>
+          <w:kern w:val="0"/>
+          <w:sz w:val="24"/>
+        </w:rPr>
+        <w:t>lambda_l2</w:t>
+      </w:r>
+      <w:r>
+        <w:rPr>
+          <w:rFonts w:ascii="宋体" w:eastAsia="宋体" w:hAnsi="宋体" w:cs="宋体"/>
+          <w:kern w:val="0"/>
+          <w:sz w:val="24"/>
+        </w:rPr>
+        <w:t>:默认为0,也称</w:t>
+      </w:r>
+      <w:proofErr w:type="spellStart"/>
+      <w:r>
+        <w:rPr>
+          <w:rFonts w:ascii="宋体" w:eastAsia="宋体" w:hAnsi="宋体" w:cs="宋体"/>
+          <w:kern w:val="0"/>
+          <w:sz w:val="24"/>
+        </w:rPr>
+        <w:t>reg_lambda</w:t>
+      </w:r>
+      <w:proofErr w:type="spellEnd"/>
+      <w:r>
+        <w:rPr>
+          <w:rFonts w:ascii="宋体" w:eastAsia="宋体" w:hAnsi="宋体" w:cs="宋体"/>
+          <w:kern w:val="0"/>
+          <w:sz w:val="24"/>
+        </w:rPr>
+        <w:t xml:space="preserve">，表示的是L2正则化，double类型 </w:t>
+      </w:r>
+    </w:p>
+    <w:p>
+      <w:pPr>
+        <w:widowControl/>
+        <w:jc w:val="left"/>
+        <w:rPr>
+          <w:rFonts w:ascii="宋体" w:eastAsia="宋体" w:hAnsi="宋体" w:cs="宋体"/>
+          <w:kern w:val="0"/>
+          <w:sz w:val="24"/>
+        </w:rPr>
+      </w:pPr>
+      <w:r>
+        <w:rPr>
+          <w:rFonts w:ascii="宋体" w:eastAsia="宋体" w:hAnsi="Symbol" w:cs="宋体"/>
+          <w:kern w:val="0"/>
+          <w:sz w:val="24"/>
+        </w:rPr>
+        <w:t></w:t>
+      </w:r>
+      <w:r>
+        <w:rPr>
+          <w:rFonts w:ascii="宋体" w:eastAsia="宋体" w:hAnsi="宋体" w:cs="宋体"/>
+          <w:kern w:val="0"/>
+          <w:sz w:val="24"/>
+        </w:rPr>
+        <w:t xml:space="preserve">  </w:t>
+      </w:r>
+      <w:proofErr w:type="spellStart"/>
+      <w:r>
+        <w:rPr>
+          <w:rFonts w:ascii="宋体" w:eastAsia="宋体" w:hAnsi="宋体" w:cs="宋体"/>
+          <w:b/>
+          <w:bCs/>
+          <w:kern w:val="0"/>
+          <w:sz w:val="24"/>
+        </w:rPr>
+        <w:t>cat_smooth</w:t>
+      </w:r>
+      <w:proofErr w:type="spellEnd"/>
+      <w:r>
+        <w:rPr>
+          <w:rFonts w:ascii="宋体" w:eastAsia="宋体" w:hAnsi="宋体" w:cs="宋体"/>
+          <w:kern w:val="0"/>
+          <w:sz w:val="24"/>
+        </w:rPr>
+        <w:t xml:space="preserve">： </w:t>
+      </w:r>
+      <w:proofErr w:type="gramStart"/>
+      <w:r>
+        <w:rPr>
+          <w:rFonts w:ascii="宋体" w:eastAsia="宋体" w:hAnsi="宋体" w:cs="宋体"/>
+          <w:kern w:val="0"/>
+          <w:sz w:val="24"/>
+        </w:rPr>
+        <w:t>default=</w:t>
+      </w:r>
+      <w:proofErr w:type="gramEnd"/>
+      <w:r>
+        <w:rPr>
+          <w:rFonts w:ascii="宋体" w:eastAsia="宋体" w:hAnsi="宋体" w:cs="宋体"/>
+          <w:kern w:val="0"/>
+          <w:sz w:val="24"/>
+        </w:rPr>
+        <w:t xml:space="preserve">10, type=double </w:t>
+      </w:r>
+    </w:p>
+    <w:p>
+      <w:pPr>
+        <w:widowControl/>
+        <w:numPr>
+          <w:ilvl w:val="0"/>
+          <w:numId w:val="13"/>
+        </w:numPr>
+        <w:spacing w:before="100" w:beforeAutospacing="1" w:after="100" w:afterAutospacing="1"/>
+        <w:jc w:val="left"/>
+        <w:rPr>
+          <w:rFonts w:ascii="宋体" w:eastAsia="宋体" w:hAnsi="宋体" w:cs="宋体"/>
+          <w:kern w:val="0"/>
+          <w:sz w:val="24"/>
+        </w:rPr>
+      </w:pPr>
+      <w:r>
+        <w:rPr>
+          <w:rFonts w:ascii="宋体" w:eastAsia="宋体" w:hAnsi="宋体" w:cs="宋体"/>
+          <w:kern w:val="0"/>
+          <w:sz w:val="24"/>
+        </w:rPr>
+        <w:t>用于分类特征</w:t>
+      </w:r>
+    </w:p>
+    <w:p>
+      <w:pPr>
+        <w:widowControl/>
+        <w:numPr>
+          <w:ilvl w:val="0"/>
+          <w:numId w:val="13"/>
+        </w:numPr>
+        <w:spacing w:before="100" w:beforeAutospacing="1" w:after="100" w:afterAutospacing="1"/>
+        <w:jc w:val="left"/>
+        <w:rPr>
+          <w:rFonts w:ascii="宋体" w:eastAsia="宋体" w:hAnsi="宋体" w:cs="宋体"/>
+          <w:kern w:val="0"/>
+          <w:sz w:val="24"/>
+        </w:rPr>
+      </w:pPr>
+      <w:r>
+        <w:rPr>
+          <w:rFonts w:ascii="宋体" w:eastAsia="宋体" w:hAnsi="宋体" w:cs="宋体"/>
+          <w:kern w:val="0"/>
+          <w:sz w:val="24"/>
+        </w:rPr>
+        <w:t>这可以降低噪声在分类特征中的影响, 尤其是对数据很少的类别</w:t>
+      </w:r>
+    </w:p>
+    <w:p>
+      <w:pPr>
+        <w:widowControl/>
+        <w:jc w:val="left"/>
+        <w:rPr>
+          <w:rFonts w:ascii="宋体" w:eastAsia="宋体" w:hAnsi="宋体" w:cs="宋体"/>
+          <w:kern w:val="0"/>
+          <w:sz w:val="24"/>
+        </w:rPr>
+      </w:pPr>
+      <w:r>
+        <w:rPr>
+          <w:rFonts w:ascii="宋体" w:eastAsia="宋体" w:hAnsi="宋体" w:cs="宋体"/>
+          <w:kern w:val="0"/>
+          <w:sz w:val="24"/>
+        </w:rPr>
+        <w:br/>
+        <w:t>作者：香橙云子</w:t>
+      </w:r>
+      <w:r>
+        <w:rPr>
+          <w:rFonts w:ascii="宋体" w:eastAsia="宋体" w:hAnsi="宋体" w:cs="宋体"/>
+          <w:kern w:val="0"/>
+          <w:sz w:val="24"/>
+        </w:rPr>
+        <w:br/>
+        <w:t>链接：https://juejin.im/post/5b76437ae51d45666b5d9b05</w:t>
+      </w:r>
+      <w:r>
+        <w:rPr>
+          <w:rFonts w:ascii="宋体" w:eastAsia="宋体" w:hAnsi="宋体" w:cs="宋体"/>
+          <w:kern w:val="0"/>
+          <w:sz w:val="24"/>
+        </w:rPr>
+        <w:br/>
+        <w:t>来源：掘金</w:t>
+      </w:r>
+      <w:r>
+        <w:rPr>
+          <w:rFonts w:ascii="宋体" w:eastAsia="宋体" w:hAnsi="宋体" w:cs="宋体"/>
+          <w:kern w:val="0"/>
+          <w:sz w:val="24"/>
+        </w:rPr>
+        <w:br/>
+        <w:t>著作权</w:t>
+      </w:r>
+      <w:proofErr w:type="gramStart"/>
+      <w:r>
+        <w:rPr>
+          <w:rFonts w:ascii="宋体" w:eastAsia="宋体" w:hAnsi="宋体" w:cs="宋体"/>
+          <w:kern w:val="0"/>
+          <w:sz w:val="24"/>
+        </w:rPr>
+        <w:t>归作者</w:t>
+      </w:r>
+      <w:proofErr w:type="gramEnd"/>
+      <w:r>
+        <w:rPr>
+          <w:rFonts w:ascii="宋体" w:eastAsia="宋体" w:hAnsi="宋体" w:cs="宋体"/>
+          <w:kern w:val="0"/>
+          <w:sz w:val="24"/>
+        </w:rPr>
+        <w:t>所有。商业转载请联系作者获得授权，非商业转载请注明出处。</w:t>
+      </w:r>
+    </w:p>
+    <w:p>
+      <w:pPr>
+        <w:rPr>
+          <w:rFonts w:hint="eastAsia"/>
+        </w:rPr>
+      </w:pPr>
+    </w:p>
+    <w:p>
+      <w:pPr>
+        <w:pStyle w:val="Heading2"/>
+      </w:pPr>
+      <w:bookmarkStart w:id="10" w:name="_Toc535681943"/>
       <w:r>
         <w:rPr>
           <w:rFonts w:hint="eastAsia"/>
         </w:rPr>
         <w:t>方法</w:t>
       </w:r>
-      <w:bookmarkEnd w:id="9"/>
+      <w:bookmarkEnd w:id="10"/>
     </w:p>
     <w:p>
       <w:pPr>
@@ -9254,11 +10207,11 @@
           <w:rFonts w:hint="default"/>
         </w:rPr>
       </w:pPr>
-      <w:bookmarkStart w:id="10" w:name="_Toc535681944"/>
+      <w:bookmarkStart w:id="11" w:name="_Toc535681944"/>
       <w:r>
         <w:t>数据预处理</w:t>
       </w:r>
-      <w:bookmarkEnd w:id="10"/>
+      <w:bookmarkEnd w:id="11"/>
     </w:p>
     <w:p>
       <w:r>
@@ -9516,11 +10469,11 @@
           <w:rFonts w:hint="default"/>
         </w:rPr>
       </w:pPr>
-      <w:bookmarkStart w:id="11" w:name="_Toc535681945"/>
+      <w:bookmarkStart w:id="12" w:name="_Toc535681945"/>
       <w:r>
         <w:t>执行过程</w:t>
       </w:r>
-      <w:bookmarkEnd w:id="11"/>
+      <w:bookmarkEnd w:id="12"/>
     </w:p>
     <w:p>
       <w:pPr>
@@ -9542,7 +10495,14 @@
         <w:rPr>
           <w:rFonts w:hint="eastAsia"/>
         </w:rPr>
-        <w:t>中进行分类的模型。在模型训练过程中要进行两方面工作：</w:t>
+        <w:t>中进行分类的模型。在模型训练过程中要进</w:t>
+      </w:r>
+      <w:r>
+        <w:rPr>
+          <w:rFonts w:hint="eastAsia"/>
+        </w:rPr>
+        <w:lastRenderedPageBreak/>
+        <w:t>行两方面工作：</w:t>
       </w:r>
       <w:r>
         <w:rPr>
@@ -9574,7 +10534,6 @@
         <w:rPr>
           <w:rFonts w:hint="eastAsia"/>
         </w:rPr>
-        <w:lastRenderedPageBreak/>
         <w:t>模型调优：</w:t>
       </w:r>
     </w:p>
@@ -10437,9 +11396,6 @@
     <w:p>
       <w:pPr>
         <w:ind w:firstLine="440"/>
-        <w:rPr>
-          <w:rFonts w:hint="eastAsia"/>
-        </w:rPr>
       </w:pPr>
       <w:r>
         <w:rPr>
@@ -10758,7 +11714,15 @@
       </w:r>
       <w:proofErr w:type="spellEnd"/>
       <w:r>
-        <w:t xml:space="preserve"> ='sqrt'</w:t>
+        <w:t xml:space="preserve"> ='</w:t>
+      </w:r>
+      <w:proofErr w:type="spellStart"/>
+      <w:r>
+        <w:t>sqrt</w:t>
+      </w:r>
+      <w:proofErr w:type="spellEnd"/>
+      <w:r>
+        <w:t>'</w:t>
       </w:r>
       <w:r>
         <w:rPr>
@@ -10816,7 +11780,7 @@
           <w:color w:val="24292E"/>
         </w:rPr>
       </w:pPr>
-      <w:bookmarkStart w:id="12" w:name="_Toc535681946"/>
+      <w:bookmarkStart w:id="13" w:name="_Toc535681946"/>
       <w:r>
         <w:rPr>
           <w:rFonts w:ascii="Helvetica" w:hAnsi="Helvetica"/>
@@ -10826,12 +11790,12 @@
       </w:r>
       <w:r>
         <w:rPr>
-          <w:rFonts w:ascii="SimSun" w:eastAsia="SimSun" w:hAnsi="SimSun" w:cs="SimSun" w:hint="eastAsia"/>
+          <w:rFonts w:ascii="宋体" w:eastAsia="宋体" w:hAnsi="宋体" w:cs="宋体" w:hint="eastAsia"/>
           <w:color w:val="24292E"/>
         </w:rPr>
         <w:t>果</w:t>
       </w:r>
-      <w:bookmarkEnd w:id="12"/>
+      <w:bookmarkEnd w:id="13"/>
     </w:p>
     <w:p>
       <w:pPr>
@@ -10844,7 +11808,7 @@
           <w:szCs w:val="30"/>
         </w:rPr>
       </w:pPr>
-      <w:bookmarkStart w:id="13" w:name="_Toc535681947"/>
+      <w:bookmarkStart w:id="14" w:name="_Toc535681947"/>
       <w:r>
         <w:rPr>
           <w:rFonts w:ascii="Helvetica" w:hAnsi="Helvetica"/>
@@ -10856,14 +11820,14 @@
       </w:r>
       <w:r>
         <w:rPr>
-          <w:rFonts w:cs="SimSun"/>
+          <w:rFonts w:cs="宋体"/>
           <w:color w:val="24292E"/>
           <w:sz w:val="30"/>
           <w:szCs w:val="30"/>
         </w:rPr>
         <w:t>证</w:t>
       </w:r>
-      <w:bookmarkEnd w:id="13"/>
+      <w:bookmarkEnd w:id="14"/>
     </w:p>
     <w:p>
       <w:pPr>
@@ -11170,7 +12134,15 @@
       </w:r>
       <w:proofErr w:type="spellEnd"/>
       <w:r>
-        <w:t xml:space="preserve"> ='sqrt'</w:t>
+        <w:t xml:space="preserve"> ='</w:t>
+      </w:r>
+      <w:proofErr w:type="spellStart"/>
+      <w:r>
+        <w:t>sqrt</w:t>
+      </w:r>
+      <w:proofErr w:type="spellEnd"/>
+      <w:r>
+        <w:t>'</w:t>
       </w:r>
       <w:r>
         <w:rPr>
@@ -11398,9 +12370,6 @@
     <w:p>
       <w:pPr>
         <w:ind w:firstLine="400"/>
-        <w:rPr>
-          <w:rFonts w:hint="eastAsia"/>
-        </w:rPr>
       </w:pPr>
       <w:r>
         <w:rPr>
@@ -11457,7 +12426,7 @@
           <w:szCs w:val="30"/>
         </w:rPr>
       </w:pPr>
-      <w:bookmarkStart w:id="14" w:name="_Toc535681948"/>
+      <w:bookmarkStart w:id="15" w:name="_Toc535681948"/>
       <w:r>
         <w:rPr>
           <w:rFonts w:ascii="Helvetica" w:hAnsi="Helvetica"/>
@@ -11469,14 +12438,14 @@
       </w:r>
       <w:r>
         <w:rPr>
-          <w:rFonts w:cs="SimSun"/>
+          <w:rFonts w:cs="宋体"/>
           <w:color w:val="24292E"/>
           <w:sz w:val="30"/>
           <w:szCs w:val="30"/>
         </w:rPr>
         <w:t>析</w:t>
       </w:r>
-      <w:bookmarkEnd w:id="14"/>
+      <w:bookmarkEnd w:id="15"/>
     </w:p>
     <w:p>
       <w:pPr>
@@ -11590,7 +12559,7 @@
           <w:color w:val="24292E"/>
         </w:rPr>
       </w:pPr>
-      <w:bookmarkStart w:id="15" w:name="_Toc535681949"/>
+      <w:bookmarkStart w:id="16" w:name="_Toc535681949"/>
       <w:r>
         <w:rPr>
           <w:rFonts w:ascii="Helvetica" w:hAnsi="Helvetica"/>
@@ -11607,12 +12576,12 @@
       </w:r>
       <w:r>
         <w:rPr>
-          <w:rFonts w:ascii="SimSun" w:eastAsia="SimSun" w:hAnsi="SimSun" w:cs="SimSun" w:hint="eastAsia"/>
+          <w:rFonts w:ascii="宋体" w:eastAsia="宋体" w:hAnsi="宋体" w:cs="宋体" w:hint="eastAsia"/>
           <w:color w:val="24292E"/>
         </w:rPr>
         <w:t>论</w:t>
       </w:r>
-      <w:bookmarkEnd w:id="15"/>
+      <w:bookmarkEnd w:id="16"/>
     </w:p>
     <w:p>
       <w:pPr>
@@ -11625,7 +12594,7 @@
           <w:szCs w:val="30"/>
         </w:rPr>
       </w:pPr>
-      <w:bookmarkStart w:id="16" w:name="_Toc535681950"/>
+      <w:bookmarkStart w:id="17" w:name="_Toc535681950"/>
       <w:r>
         <w:rPr>
           <w:rFonts w:ascii="Helvetica" w:hAnsi="Helvetica"/>
@@ -11637,14 +12606,14 @@
       </w:r>
       <w:r>
         <w:rPr>
-          <w:rFonts w:cs="SimSun"/>
+          <w:rFonts w:cs="宋体"/>
           <w:color w:val="24292E"/>
           <w:sz w:val="30"/>
           <w:szCs w:val="30"/>
         </w:rPr>
         <w:t>化</w:t>
       </w:r>
-      <w:bookmarkEnd w:id="16"/>
+      <w:bookmarkEnd w:id="17"/>
     </w:p>
     <w:p>
       <w:pPr>
@@ -11661,13 +12630,7 @@
         <w:rPr>
           <w:rFonts w:hint="eastAsia"/>
         </w:rPr>
-        <w:t>。</w:t>
-      </w:r>
-      <w:r>
-        <w:rPr>
-          <w:rFonts w:hint="eastAsia"/>
-        </w:rPr>
-        <w:t>在这几个步骤中，运用了训练模型的相关技术，包括：数据准备与清理，变量生成，</w:t>
+        <w:t>。在这几个步骤中，运用了训练模型的相关技术，包括：数据准备与清理，变量生成，</w:t>
       </w:r>
       <w:r>
         <w:rPr>
@@ -11733,12 +12696,14 @@
         </w:rPr>
         <w:t>变量生成的过程中主要采用了可视化方法，将变量的分布情况，以及目标字段的均值分布在各个变量上展示了出来，分析了使用的变量对于分类是否有明显的贡献。而生成的变量包括：句子字符串长度相关变量，句子向量化后向量间距离的相关变量，句子词移距离相关变量，以及句子模糊匹配产生的相关变量。具体变量和可视化结果分析请参见前文中可视化的章节。在这一部分中，使用了</w:t>
       </w:r>
+      <w:proofErr w:type="spellStart"/>
       <w:r>
         <w:rPr>
           <w:rFonts w:hint="eastAsia"/>
         </w:rPr>
         <w:t>matplotlib</w:t>
       </w:r>
+      <w:proofErr w:type="spellEnd"/>
       <w:r>
         <w:rPr>
           <w:rFonts w:hint="eastAsia"/>
@@ -11872,9 +12837,6 @@
     <w:p>
       <w:pPr>
         <w:jc w:val="center"/>
-        <w:rPr>
-          <w:rFonts w:hint="eastAsia"/>
-        </w:rPr>
       </w:pPr>
       <w:r>
         <w:rPr>
@@ -11989,7 +12951,7 @@
           <w:szCs w:val="30"/>
         </w:rPr>
       </w:pPr>
-      <w:bookmarkStart w:id="17" w:name="_Toc535681951"/>
+      <w:bookmarkStart w:id="18" w:name="_Toc535681951"/>
       <w:r>
         <w:rPr>
           <w:rFonts w:ascii="Helvetica" w:hAnsi="Helvetica"/>
@@ -12001,21 +12963,18 @@
       </w:r>
       <w:r>
         <w:rPr>
-          <w:rFonts w:cs="SimSun"/>
+          <w:rFonts w:cs="宋体"/>
           <w:color w:val="24292E"/>
           <w:sz w:val="30"/>
           <w:szCs w:val="30"/>
         </w:rPr>
         <w:t>考</w:t>
       </w:r>
-      <w:bookmarkEnd w:id="17"/>
+      <w:bookmarkEnd w:id="18"/>
     </w:p>
     <w:p>
       <w:pPr>
         <w:ind w:firstLine="400"/>
-        <w:rPr>
-          <w:rFonts w:hint="eastAsia"/>
-        </w:rPr>
       </w:pPr>
       <w:r>
         <w:rPr>
@@ -12063,9 +13022,6 @@
           <w:ilvl w:val="0"/>
           <w:numId w:val="9"/>
         </w:numPr>
-        <w:rPr>
-          <w:rFonts w:hint="eastAsia"/>
-        </w:rPr>
       </w:pPr>
       <w:r>
         <w:rPr>
@@ -12079,13 +13035,13 @@
         <w:pStyle w:val="Heading3"/>
         <w:spacing w:before="360" w:beforeAutospacing="0" w:after="240" w:afterAutospacing="0"/>
         <w:rPr>
-          <w:rFonts w:cs="SimSun" w:hint="default"/>
+          <w:rFonts w:cs="宋体" w:hint="default"/>
           <w:color w:val="24292E"/>
           <w:sz w:val="30"/>
           <w:szCs w:val="30"/>
         </w:rPr>
       </w:pPr>
-      <w:bookmarkStart w:id="18" w:name="_Toc535681952"/>
+      <w:bookmarkStart w:id="19" w:name="_Toc535681952"/>
       <w:r>
         <w:rPr>
           <w:rFonts w:ascii="Helvetica" w:hAnsi="Helvetica"/>
@@ -12097,14 +13053,14 @@
       </w:r>
       <w:r>
         <w:rPr>
-          <w:rFonts w:cs="SimSun"/>
+          <w:rFonts w:cs="宋体"/>
           <w:color w:val="24292E"/>
           <w:sz w:val="30"/>
           <w:szCs w:val="30"/>
         </w:rPr>
         <w:t>进</w:t>
       </w:r>
-      <w:bookmarkEnd w:id="18"/>
+      <w:bookmarkEnd w:id="19"/>
     </w:p>
     <w:p>
       <w:r>
@@ -12143,8 +13099,6 @@
         </w:rPr>
         <w:t>对字符串进行多样化的分割，例如以空格分割；以空格加特殊字符分割；分割后去除停用词；分割后保留标点符号，标点符号视作独立单词等等</w:t>
       </w:r>
-      <w:bookmarkStart w:id="19" w:name="_GoBack"/>
-      <w:bookmarkEnd w:id="19"/>
     </w:p>
     <w:sectPr>
       <w:pgSz w:w="11906" w:h="16838"/>
@@ -12157,7 +13111,7 @@
 </file>
 
 <file path=word/numbering.xml><?xml version="1.0" encoding="utf-8"?>
-<w:numbering xmlns:wpc="http://schemas.microsoft.com/office/word/2010/wordprocessingCanvas" xmlns:cx="http://schemas.microsoft.com/office/drawing/2014/chartex" xmlns:cx1="http://schemas.microsoft.com/office/drawing/2015/9/8/chartex" xmlns:cx2="http://schemas.microsoft.com/office/drawing/2015/10/21/chartex" xmlns:cx3="http://schemas.microsoft.com/office/drawing/2016/5/9/chartex" xmlns:cx4="http://schemas.microsoft.com/office/drawing/2016/5/10/chartex" xmlns:cx5="http://schemas.microsoft.com/office/drawing/2016/5/11/chartex" xmlns:cx6="http://schemas.microsoft.com/office/drawing/2016/5/12/chartex" xmlns:cx7="http://schemas.microsoft.com/office/drawing/2016/5/13/chartex" xmlns:cx8="http://schemas.microsoft.com/office/drawing/2016/5/14/chartex" xmlns:mc="http://schemas.openxmlformats.org/markup-compatibility/2006" xmlns:aink="http://schemas.microsoft.com/office/drawing/2016/ink" xmlns:am3d="http://schemas.microsoft.com/office/drawing/2017/model3d" xmlns:o="urn:schemas-microsoft-com:office:office" xmlns:r="http://schemas.openxmlformats.org/officeDocument/2006/relationships" xmlns:m="http://schemas.openxmlformats.org/officeDocument/2006/math" xmlns:v="urn:schemas-microsoft-com:vml" xmlns:wp14="http://schemas.microsoft.com/office/word/2010/wordprocessingDrawing" xmlns:wp="http://schemas.openxmlformats.org/drawingml/2006/wordprocessingDrawing" xmlns:w10="urn:schemas-microsoft-com:office:word" xmlns:w="http://schemas.openxmlformats.org/wordprocessingml/2006/main" xmlns:w14="http://schemas.microsoft.com/office/word/2010/wordml" xmlns:w15="http://schemas.microsoft.com/office/word/2012/wordml" xmlns:w16cid="http://schemas.microsoft.com/office/word/2016/wordml/cid" xmlns:w16se="http://schemas.microsoft.com/office/word/2015/wordml/symex" xmlns:wpg="http://schemas.microsoft.com/office/word/2010/wordprocessingGroup" xmlns:wpi="http://schemas.microsoft.com/office/word/2010/wordprocessingInk" xmlns:wne="http://schemas.microsoft.com/office/word/2006/wordml" xmlns:wps="http://schemas.microsoft.com/office/word/2010/wordprocessingShape" mc:Ignorable="w14 w15 w16se w16cid wp14">
+<w:numbering xmlns:wpc="http://schemas.microsoft.com/office/word/2010/wordprocessingCanvas" xmlns:cx="http://schemas.microsoft.com/office/drawing/2014/chartex" xmlns:cx1="http://schemas.microsoft.com/office/drawing/2015/9/8/chartex" xmlns:mc="http://schemas.openxmlformats.org/markup-compatibility/2006" xmlns:o="urn:schemas-microsoft-com:office:office" xmlns:r="http://schemas.openxmlformats.org/officeDocument/2006/relationships" xmlns:m="http://schemas.openxmlformats.org/officeDocument/2006/math" xmlns:v="urn:schemas-microsoft-com:vml" xmlns:wp14="http://schemas.microsoft.com/office/word/2010/wordprocessingDrawing" xmlns:wp="http://schemas.openxmlformats.org/drawingml/2006/wordprocessingDrawing" xmlns:w10="urn:schemas-microsoft-com:office:word" xmlns:w="http://schemas.openxmlformats.org/wordprocessingml/2006/main" xmlns:w14="http://schemas.microsoft.com/office/word/2010/wordml" xmlns:w15="http://schemas.microsoft.com/office/word/2012/wordml" xmlns:w16se="http://schemas.microsoft.com/office/word/2015/wordml/symex" xmlns:wpg="http://schemas.microsoft.com/office/word/2010/wordprocessingGroup" xmlns:wpi="http://schemas.microsoft.com/office/word/2010/wordprocessingInk" xmlns:wne="http://schemas.microsoft.com/office/word/2006/wordml" xmlns:wps="http://schemas.microsoft.com/office/word/2010/wordprocessingShape" mc:Ignorable="w14 w15 w16se wp14">
   <w:abstractNum w:abstractNumId="0" w15:restartNumberingAfterBreak="0">
     <w:nsid w:val="094E135F"/>
     <w:multiLevelType w:val="multilevel"/>
@@ -12778,9 +13732,9 @@
     </w:lvl>
   </w:abstractNum>
   <w:abstractNum w:abstractNumId="5" w15:restartNumberingAfterBreak="0">
-    <w:nsid w:val="62A3489B"/>
+    <w:nsid w:val="3AAB7318"/>
     <w:multiLevelType w:val="multilevel"/>
-    <w:tmpl w:val="478C1800"/>
+    <w:tmpl w:val="6AA24CE8"/>
     <w:lvl w:ilvl="0">
       <w:start w:val="1"/>
       <w:numFmt w:val="bullet"/>
@@ -12927,146 +13881,9 @@
     </w:lvl>
   </w:abstractNum>
   <w:abstractNum w:abstractNumId="6" w15:restartNumberingAfterBreak="0">
-    <w:nsid w:val="6EB553E7"/>
+    <w:nsid w:val="44D616C8"/>
     <w:multiLevelType w:val="multilevel"/>
-    <w:tmpl w:val="6EB553E7"/>
-    <w:lvl w:ilvl="0">
-      <w:start w:val="1"/>
-      <w:numFmt w:val="decimal"/>
-      <w:lvlText w:val="%1."/>
-      <w:lvlJc w:val="left"/>
-      <w:pPr>
-        <w:ind w:left="425" w:hanging="425"/>
-      </w:pPr>
-      <w:rPr>
-        <w:rFonts w:hint="default"/>
-      </w:rPr>
-    </w:lvl>
-    <w:lvl w:ilvl="1">
-      <w:start w:val="1"/>
-      <w:numFmt w:val="decimal"/>
-      <w:lvlText w:val="(%2)"/>
-      <w:lvlJc w:val="left"/>
-      <w:pPr>
-        <w:tabs>
-          <w:tab w:val="left" w:pos="840"/>
-        </w:tabs>
-        <w:ind w:left="840" w:hanging="420"/>
-      </w:pPr>
-      <w:rPr>
-        <w:rFonts w:hint="default"/>
-      </w:rPr>
-    </w:lvl>
-    <w:lvl w:ilvl="2">
-      <w:start w:val="1"/>
-      <w:numFmt w:val="decimalEnclosedCircleChinese"/>
-      <w:lvlText w:val="%3"/>
-      <w:lvlJc w:val="left"/>
-      <w:pPr>
-        <w:tabs>
-          <w:tab w:val="left" w:pos="1260"/>
-        </w:tabs>
-        <w:ind w:left="1260" w:hanging="420"/>
-      </w:pPr>
-      <w:rPr>
-        <w:rFonts w:hint="default"/>
-      </w:rPr>
-    </w:lvl>
-    <w:lvl w:ilvl="3">
-      <w:start w:val="1"/>
-      <w:numFmt w:val="decimal"/>
-      <w:lvlText w:val="%4)"/>
-      <w:lvlJc w:val="left"/>
-      <w:pPr>
-        <w:tabs>
-          <w:tab w:val="left" w:pos="1680"/>
-        </w:tabs>
-        <w:ind w:left="1680" w:hanging="420"/>
-      </w:pPr>
-      <w:rPr>
-        <w:rFonts w:hint="default"/>
-      </w:rPr>
-    </w:lvl>
-    <w:lvl w:ilvl="4">
-      <w:start w:val="1"/>
-      <w:numFmt w:val="lowerLetter"/>
-      <w:lvlText w:val="%5."/>
-      <w:lvlJc w:val="left"/>
-      <w:pPr>
-        <w:tabs>
-          <w:tab w:val="left" w:pos="2100"/>
-        </w:tabs>
-        <w:ind w:left="2100" w:hanging="420"/>
-      </w:pPr>
-      <w:rPr>
-        <w:rFonts w:hint="default"/>
-      </w:rPr>
-    </w:lvl>
-    <w:lvl w:ilvl="5">
-      <w:start w:val="1"/>
-      <w:numFmt w:val="lowerLetter"/>
-      <w:lvlText w:val="%6)"/>
-      <w:lvlJc w:val="left"/>
-      <w:pPr>
-        <w:tabs>
-          <w:tab w:val="left" w:pos="2520"/>
-        </w:tabs>
-        <w:ind w:left="2520" w:hanging="420"/>
-      </w:pPr>
-      <w:rPr>
-        <w:rFonts w:hint="default"/>
-      </w:rPr>
-    </w:lvl>
-    <w:lvl w:ilvl="6">
-      <w:start w:val="1"/>
-      <w:numFmt w:val="lowerRoman"/>
-      <w:lvlText w:val="%7."/>
-      <w:lvlJc w:val="left"/>
-      <w:pPr>
-        <w:tabs>
-          <w:tab w:val="left" w:pos="2940"/>
-        </w:tabs>
-        <w:ind w:left="2940" w:hanging="420"/>
-      </w:pPr>
-      <w:rPr>
-        <w:rFonts w:hint="default"/>
-      </w:rPr>
-    </w:lvl>
-    <w:lvl w:ilvl="7">
-      <w:start w:val="1"/>
-      <w:numFmt w:val="lowerRoman"/>
-      <w:lvlText w:val="%8)"/>
-      <w:lvlJc w:val="left"/>
-      <w:pPr>
-        <w:tabs>
-          <w:tab w:val="left" w:pos="3360"/>
-        </w:tabs>
-        <w:ind w:left="3360" w:hanging="420"/>
-      </w:pPr>
-      <w:rPr>
-        <w:rFonts w:hint="default"/>
-      </w:rPr>
-    </w:lvl>
-    <w:lvl w:ilvl="8">
-      <w:start w:val="1"/>
-      <w:numFmt w:val="lowerLetter"/>
-      <w:lvlText w:val="%9."/>
-      <w:lvlJc w:val="left"/>
-      <w:pPr>
-        <w:tabs>
-          <w:tab w:val="left" w:pos="3780"/>
-        </w:tabs>
-        <w:ind w:left="3780" w:hanging="420"/>
-      </w:pPr>
-      <w:rPr>
-        <w:rFonts w:hint="default"/>
-      </w:rPr>
-    </w:lvl>
-  </w:abstractNum>
-  <w:abstractNum w:abstractNumId="7" w15:restartNumberingAfterBreak="0">
-    <w:nsid w:val="776065B3"/>
-    <w:multiLevelType w:val="multilevel"/>
-    <w:tmpl w:val="912855B2"/>
+    <w:tmpl w:val="3B4EB2F4"/>
     <w:lvl w:ilvl="0">
       <w:start w:val="1"/>
       <w:numFmt w:val="bullet"/>
@@ -13212,10 +14029,10 @@
       </w:rPr>
     </w:lvl>
   </w:abstractNum>
-  <w:abstractNum w:abstractNumId="8" w15:restartNumberingAfterBreak="0">
-    <w:nsid w:val="78743986"/>
+  <w:abstractNum w:abstractNumId="7" w15:restartNumberingAfterBreak="0">
+    <w:nsid w:val="62A3489B"/>
     <w:multiLevelType w:val="multilevel"/>
-    <w:tmpl w:val="EF542814"/>
+    <w:tmpl w:val="478C1800"/>
     <w:lvl w:ilvl="0">
       <w:start w:val="1"/>
       <w:numFmt w:val="bullet"/>
@@ -13361,14 +14178,747 @@
       </w:rPr>
     </w:lvl>
   </w:abstractNum>
+  <w:abstractNum w:abstractNumId="8" w15:restartNumberingAfterBreak="0">
+    <w:nsid w:val="6EB553E7"/>
+    <w:multiLevelType w:val="multilevel"/>
+    <w:tmpl w:val="6EB553E7"/>
+    <w:lvl w:ilvl="0">
+      <w:start w:val="1"/>
+      <w:numFmt w:val="decimal"/>
+      <w:lvlText w:val="%1."/>
+      <w:lvlJc w:val="left"/>
+      <w:pPr>
+        <w:ind w:left="425" w:hanging="425"/>
+      </w:pPr>
+      <w:rPr>
+        <w:rFonts w:hint="default"/>
+      </w:rPr>
+    </w:lvl>
+    <w:lvl w:ilvl="1">
+      <w:start w:val="1"/>
+      <w:numFmt w:val="decimal"/>
+      <w:lvlText w:val="(%2)"/>
+      <w:lvlJc w:val="left"/>
+      <w:pPr>
+        <w:tabs>
+          <w:tab w:val="left" w:pos="840"/>
+        </w:tabs>
+        <w:ind w:left="840" w:hanging="420"/>
+      </w:pPr>
+      <w:rPr>
+        <w:rFonts w:hint="default"/>
+      </w:rPr>
+    </w:lvl>
+    <w:lvl w:ilvl="2">
+      <w:start w:val="1"/>
+      <w:numFmt w:val="decimalEnclosedCircleChinese"/>
+      <w:lvlText w:val="%3"/>
+      <w:lvlJc w:val="left"/>
+      <w:pPr>
+        <w:tabs>
+          <w:tab w:val="left" w:pos="1260"/>
+        </w:tabs>
+        <w:ind w:left="1260" w:hanging="420"/>
+      </w:pPr>
+      <w:rPr>
+        <w:rFonts w:hint="default"/>
+      </w:rPr>
+    </w:lvl>
+    <w:lvl w:ilvl="3">
+      <w:start w:val="1"/>
+      <w:numFmt w:val="decimal"/>
+      <w:lvlText w:val="%4)"/>
+      <w:lvlJc w:val="left"/>
+      <w:pPr>
+        <w:tabs>
+          <w:tab w:val="left" w:pos="1680"/>
+        </w:tabs>
+        <w:ind w:left="1680" w:hanging="420"/>
+      </w:pPr>
+      <w:rPr>
+        <w:rFonts w:hint="default"/>
+      </w:rPr>
+    </w:lvl>
+    <w:lvl w:ilvl="4">
+      <w:start w:val="1"/>
+      <w:numFmt w:val="lowerLetter"/>
+      <w:lvlText w:val="%5."/>
+      <w:lvlJc w:val="left"/>
+      <w:pPr>
+        <w:tabs>
+          <w:tab w:val="left" w:pos="2100"/>
+        </w:tabs>
+        <w:ind w:left="2100" w:hanging="420"/>
+      </w:pPr>
+      <w:rPr>
+        <w:rFonts w:hint="default"/>
+      </w:rPr>
+    </w:lvl>
+    <w:lvl w:ilvl="5">
+      <w:start w:val="1"/>
+      <w:numFmt w:val="lowerLetter"/>
+      <w:lvlText w:val="%6)"/>
+      <w:lvlJc w:val="left"/>
+      <w:pPr>
+        <w:tabs>
+          <w:tab w:val="left" w:pos="2520"/>
+        </w:tabs>
+        <w:ind w:left="2520" w:hanging="420"/>
+      </w:pPr>
+      <w:rPr>
+        <w:rFonts w:hint="default"/>
+      </w:rPr>
+    </w:lvl>
+    <w:lvl w:ilvl="6">
+      <w:start w:val="1"/>
+      <w:numFmt w:val="lowerRoman"/>
+      <w:lvlText w:val="%7."/>
+      <w:lvlJc w:val="left"/>
+      <w:pPr>
+        <w:tabs>
+          <w:tab w:val="left" w:pos="2940"/>
+        </w:tabs>
+        <w:ind w:left="2940" w:hanging="420"/>
+      </w:pPr>
+      <w:rPr>
+        <w:rFonts w:hint="default"/>
+      </w:rPr>
+    </w:lvl>
+    <w:lvl w:ilvl="7">
+      <w:start w:val="1"/>
+      <w:numFmt w:val="lowerRoman"/>
+      <w:lvlText w:val="%8)"/>
+      <w:lvlJc w:val="left"/>
+      <w:pPr>
+        <w:tabs>
+          <w:tab w:val="left" w:pos="3360"/>
+        </w:tabs>
+        <w:ind w:left="3360" w:hanging="420"/>
+      </w:pPr>
+      <w:rPr>
+        <w:rFonts w:hint="default"/>
+      </w:rPr>
+    </w:lvl>
+    <w:lvl w:ilvl="8">
+      <w:start w:val="1"/>
+      <w:numFmt w:val="lowerLetter"/>
+      <w:lvlText w:val="%9."/>
+      <w:lvlJc w:val="left"/>
+      <w:pPr>
+        <w:tabs>
+          <w:tab w:val="left" w:pos="3780"/>
+        </w:tabs>
+        <w:ind w:left="3780" w:hanging="420"/>
+      </w:pPr>
+      <w:rPr>
+        <w:rFonts w:hint="default"/>
+      </w:rPr>
+    </w:lvl>
+  </w:abstractNum>
+  <w:abstractNum w:abstractNumId="9" w15:restartNumberingAfterBreak="0">
+    <w:nsid w:val="776065B3"/>
+    <w:multiLevelType w:val="multilevel"/>
+    <w:tmpl w:val="912855B2"/>
+    <w:lvl w:ilvl="0">
+      <w:start w:val="1"/>
+      <w:numFmt w:val="bullet"/>
+      <w:lvlText w:val=""/>
+      <w:lvlJc w:val="left"/>
+      <w:pPr>
+        <w:tabs>
+          <w:tab w:val="num" w:pos="720"/>
+        </w:tabs>
+        <w:ind w:left="720" w:hanging="360"/>
+      </w:pPr>
+      <w:rPr>
+        <w:rFonts w:ascii="Symbol" w:hAnsi="Symbol" w:hint="default"/>
+        <w:sz w:val="20"/>
+      </w:rPr>
+    </w:lvl>
+    <w:lvl w:ilvl="1" w:tentative="1">
+      <w:start w:val="1"/>
+      <w:numFmt w:val="bullet"/>
+      <w:lvlText w:val="o"/>
+      <w:lvlJc w:val="left"/>
+      <w:pPr>
+        <w:tabs>
+          <w:tab w:val="num" w:pos="1440"/>
+        </w:tabs>
+        <w:ind w:left="1440" w:hanging="360"/>
+      </w:pPr>
+      <w:rPr>
+        <w:rFonts w:ascii="Courier New" w:hAnsi="Courier New" w:hint="default"/>
+        <w:sz w:val="20"/>
+      </w:rPr>
+    </w:lvl>
+    <w:lvl w:ilvl="2" w:tentative="1">
+      <w:start w:val="1"/>
+      <w:numFmt w:val="bullet"/>
+      <w:lvlText w:val=""/>
+      <w:lvlJc w:val="left"/>
+      <w:pPr>
+        <w:tabs>
+          <w:tab w:val="num" w:pos="2160"/>
+        </w:tabs>
+        <w:ind w:left="2160" w:hanging="360"/>
+      </w:pPr>
+      <w:rPr>
+        <w:rFonts w:ascii="Wingdings" w:hAnsi="Wingdings" w:hint="default"/>
+        <w:sz w:val="20"/>
+      </w:rPr>
+    </w:lvl>
+    <w:lvl w:ilvl="3" w:tentative="1">
+      <w:start w:val="1"/>
+      <w:numFmt w:val="bullet"/>
+      <w:lvlText w:val=""/>
+      <w:lvlJc w:val="left"/>
+      <w:pPr>
+        <w:tabs>
+          <w:tab w:val="num" w:pos="2880"/>
+        </w:tabs>
+        <w:ind w:left="2880" w:hanging="360"/>
+      </w:pPr>
+      <w:rPr>
+        <w:rFonts w:ascii="Wingdings" w:hAnsi="Wingdings" w:hint="default"/>
+        <w:sz w:val="20"/>
+      </w:rPr>
+    </w:lvl>
+    <w:lvl w:ilvl="4" w:tentative="1">
+      <w:start w:val="1"/>
+      <w:numFmt w:val="bullet"/>
+      <w:lvlText w:val=""/>
+      <w:lvlJc w:val="left"/>
+      <w:pPr>
+        <w:tabs>
+          <w:tab w:val="num" w:pos="3600"/>
+        </w:tabs>
+        <w:ind w:left="3600" w:hanging="360"/>
+      </w:pPr>
+      <w:rPr>
+        <w:rFonts w:ascii="Wingdings" w:hAnsi="Wingdings" w:hint="default"/>
+        <w:sz w:val="20"/>
+      </w:rPr>
+    </w:lvl>
+    <w:lvl w:ilvl="5" w:tentative="1">
+      <w:start w:val="1"/>
+      <w:numFmt w:val="bullet"/>
+      <w:lvlText w:val=""/>
+      <w:lvlJc w:val="left"/>
+      <w:pPr>
+        <w:tabs>
+          <w:tab w:val="num" w:pos="4320"/>
+        </w:tabs>
+        <w:ind w:left="4320" w:hanging="360"/>
+      </w:pPr>
+      <w:rPr>
+        <w:rFonts w:ascii="Wingdings" w:hAnsi="Wingdings" w:hint="default"/>
+        <w:sz w:val="20"/>
+      </w:rPr>
+    </w:lvl>
+    <w:lvl w:ilvl="6" w:tentative="1">
+      <w:start w:val="1"/>
+      <w:numFmt w:val="bullet"/>
+      <w:lvlText w:val=""/>
+      <w:lvlJc w:val="left"/>
+      <w:pPr>
+        <w:tabs>
+          <w:tab w:val="num" w:pos="5040"/>
+        </w:tabs>
+        <w:ind w:left="5040" w:hanging="360"/>
+      </w:pPr>
+      <w:rPr>
+        <w:rFonts w:ascii="Wingdings" w:hAnsi="Wingdings" w:hint="default"/>
+        <w:sz w:val="20"/>
+      </w:rPr>
+    </w:lvl>
+    <w:lvl w:ilvl="7" w:tentative="1">
+      <w:start w:val="1"/>
+      <w:numFmt w:val="bullet"/>
+      <w:lvlText w:val=""/>
+      <w:lvlJc w:val="left"/>
+      <w:pPr>
+        <w:tabs>
+          <w:tab w:val="num" w:pos="5760"/>
+        </w:tabs>
+        <w:ind w:left="5760" w:hanging="360"/>
+      </w:pPr>
+      <w:rPr>
+        <w:rFonts w:ascii="Wingdings" w:hAnsi="Wingdings" w:hint="default"/>
+        <w:sz w:val="20"/>
+      </w:rPr>
+    </w:lvl>
+    <w:lvl w:ilvl="8" w:tentative="1">
+      <w:start w:val="1"/>
+      <w:numFmt w:val="bullet"/>
+      <w:lvlText w:val=""/>
+      <w:lvlJc w:val="left"/>
+      <w:pPr>
+        <w:tabs>
+          <w:tab w:val="num" w:pos="6480"/>
+        </w:tabs>
+        <w:ind w:left="6480" w:hanging="360"/>
+      </w:pPr>
+      <w:rPr>
+        <w:rFonts w:ascii="Wingdings" w:hAnsi="Wingdings" w:hint="default"/>
+        <w:sz w:val="20"/>
+      </w:rPr>
+    </w:lvl>
+  </w:abstractNum>
+  <w:abstractNum w:abstractNumId="10" w15:restartNumberingAfterBreak="0">
+    <w:nsid w:val="784001EA"/>
+    <w:multiLevelType w:val="multilevel"/>
+    <w:tmpl w:val="57E0962A"/>
+    <w:lvl w:ilvl="0">
+      <w:start w:val="1"/>
+      <w:numFmt w:val="bullet"/>
+      <w:lvlText w:val=""/>
+      <w:lvlJc w:val="left"/>
+      <w:pPr>
+        <w:tabs>
+          <w:tab w:val="num" w:pos="720"/>
+        </w:tabs>
+        <w:ind w:left="720" w:hanging="360"/>
+      </w:pPr>
+      <w:rPr>
+        <w:rFonts w:ascii="Symbol" w:hAnsi="Symbol" w:hint="default"/>
+        <w:sz w:val="20"/>
+      </w:rPr>
+    </w:lvl>
+    <w:lvl w:ilvl="1" w:tentative="1">
+      <w:start w:val="1"/>
+      <w:numFmt w:val="bullet"/>
+      <w:lvlText w:val="o"/>
+      <w:lvlJc w:val="left"/>
+      <w:pPr>
+        <w:tabs>
+          <w:tab w:val="num" w:pos="1440"/>
+        </w:tabs>
+        <w:ind w:left="1440" w:hanging="360"/>
+      </w:pPr>
+      <w:rPr>
+        <w:rFonts w:ascii="Courier New" w:hAnsi="Courier New" w:hint="default"/>
+        <w:sz w:val="20"/>
+      </w:rPr>
+    </w:lvl>
+    <w:lvl w:ilvl="2" w:tentative="1">
+      <w:start w:val="1"/>
+      <w:numFmt w:val="bullet"/>
+      <w:lvlText w:val=""/>
+      <w:lvlJc w:val="left"/>
+      <w:pPr>
+        <w:tabs>
+          <w:tab w:val="num" w:pos="2160"/>
+        </w:tabs>
+        <w:ind w:left="2160" w:hanging="360"/>
+      </w:pPr>
+      <w:rPr>
+        <w:rFonts w:ascii="Wingdings" w:hAnsi="Wingdings" w:hint="default"/>
+        <w:sz w:val="20"/>
+      </w:rPr>
+    </w:lvl>
+    <w:lvl w:ilvl="3" w:tentative="1">
+      <w:start w:val="1"/>
+      <w:numFmt w:val="bullet"/>
+      <w:lvlText w:val=""/>
+      <w:lvlJc w:val="left"/>
+      <w:pPr>
+        <w:tabs>
+          <w:tab w:val="num" w:pos="2880"/>
+        </w:tabs>
+        <w:ind w:left="2880" w:hanging="360"/>
+      </w:pPr>
+      <w:rPr>
+        <w:rFonts w:ascii="Wingdings" w:hAnsi="Wingdings" w:hint="default"/>
+        <w:sz w:val="20"/>
+      </w:rPr>
+    </w:lvl>
+    <w:lvl w:ilvl="4" w:tentative="1">
+      <w:start w:val="1"/>
+      <w:numFmt w:val="bullet"/>
+      <w:lvlText w:val=""/>
+      <w:lvlJc w:val="left"/>
+      <w:pPr>
+        <w:tabs>
+          <w:tab w:val="num" w:pos="3600"/>
+        </w:tabs>
+        <w:ind w:left="3600" w:hanging="360"/>
+      </w:pPr>
+      <w:rPr>
+        <w:rFonts w:ascii="Wingdings" w:hAnsi="Wingdings" w:hint="default"/>
+        <w:sz w:val="20"/>
+      </w:rPr>
+    </w:lvl>
+    <w:lvl w:ilvl="5" w:tentative="1">
+      <w:start w:val="1"/>
+      <w:numFmt w:val="bullet"/>
+      <w:lvlText w:val=""/>
+      <w:lvlJc w:val="left"/>
+      <w:pPr>
+        <w:tabs>
+          <w:tab w:val="num" w:pos="4320"/>
+        </w:tabs>
+        <w:ind w:left="4320" w:hanging="360"/>
+      </w:pPr>
+      <w:rPr>
+        <w:rFonts w:ascii="Wingdings" w:hAnsi="Wingdings" w:hint="default"/>
+        <w:sz w:val="20"/>
+      </w:rPr>
+    </w:lvl>
+    <w:lvl w:ilvl="6" w:tentative="1">
+      <w:start w:val="1"/>
+      <w:numFmt w:val="bullet"/>
+      <w:lvlText w:val=""/>
+      <w:lvlJc w:val="left"/>
+      <w:pPr>
+        <w:tabs>
+          <w:tab w:val="num" w:pos="5040"/>
+        </w:tabs>
+        <w:ind w:left="5040" w:hanging="360"/>
+      </w:pPr>
+      <w:rPr>
+        <w:rFonts w:ascii="Wingdings" w:hAnsi="Wingdings" w:hint="default"/>
+        <w:sz w:val="20"/>
+      </w:rPr>
+    </w:lvl>
+    <w:lvl w:ilvl="7" w:tentative="1">
+      <w:start w:val="1"/>
+      <w:numFmt w:val="bullet"/>
+      <w:lvlText w:val=""/>
+      <w:lvlJc w:val="left"/>
+      <w:pPr>
+        <w:tabs>
+          <w:tab w:val="num" w:pos="5760"/>
+        </w:tabs>
+        <w:ind w:left="5760" w:hanging="360"/>
+      </w:pPr>
+      <w:rPr>
+        <w:rFonts w:ascii="Wingdings" w:hAnsi="Wingdings" w:hint="default"/>
+        <w:sz w:val="20"/>
+      </w:rPr>
+    </w:lvl>
+    <w:lvl w:ilvl="8" w:tentative="1">
+      <w:start w:val="1"/>
+      <w:numFmt w:val="bullet"/>
+      <w:lvlText w:val=""/>
+      <w:lvlJc w:val="left"/>
+      <w:pPr>
+        <w:tabs>
+          <w:tab w:val="num" w:pos="6480"/>
+        </w:tabs>
+        <w:ind w:left="6480" w:hanging="360"/>
+      </w:pPr>
+      <w:rPr>
+        <w:rFonts w:ascii="Wingdings" w:hAnsi="Wingdings" w:hint="default"/>
+        <w:sz w:val="20"/>
+      </w:rPr>
+    </w:lvl>
+  </w:abstractNum>
+  <w:abstractNum w:abstractNumId="11" w15:restartNumberingAfterBreak="0">
+    <w:nsid w:val="78743986"/>
+    <w:multiLevelType w:val="multilevel"/>
+    <w:tmpl w:val="EF542814"/>
+    <w:lvl w:ilvl="0">
+      <w:start w:val="1"/>
+      <w:numFmt w:val="bullet"/>
+      <w:lvlText w:val=""/>
+      <w:lvlJc w:val="left"/>
+      <w:pPr>
+        <w:tabs>
+          <w:tab w:val="num" w:pos="720"/>
+        </w:tabs>
+        <w:ind w:left="720" w:hanging="360"/>
+      </w:pPr>
+      <w:rPr>
+        <w:rFonts w:ascii="Symbol" w:hAnsi="Symbol" w:hint="default"/>
+        <w:sz w:val="20"/>
+      </w:rPr>
+    </w:lvl>
+    <w:lvl w:ilvl="1" w:tentative="1">
+      <w:start w:val="1"/>
+      <w:numFmt w:val="bullet"/>
+      <w:lvlText w:val="o"/>
+      <w:lvlJc w:val="left"/>
+      <w:pPr>
+        <w:tabs>
+          <w:tab w:val="num" w:pos="1440"/>
+        </w:tabs>
+        <w:ind w:left="1440" w:hanging="360"/>
+      </w:pPr>
+      <w:rPr>
+        <w:rFonts w:ascii="Courier New" w:hAnsi="Courier New" w:hint="default"/>
+        <w:sz w:val="20"/>
+      </w:rPr>
+    </w:lvl>
+    <w:lvl w:ilvl="2" w:tentative="1">
+      <w:start w:val="1"/>
+      <w:numFmt w:val="bullet"/>
+      <w:lvlText w:val=""/>
+      <w:lvlJc w:val="left"/>
+      <w:pPr>
+        <w:tabs>
+          <w:tab w:val="num" w:pos="2160"/>
+        </w:tabs>
+        <w:ind w:left="2160" w:hanging="360"/>
+      </w:pPr>
+      <w:rPr>
+        <w:rFonts w:ascii="Wingdings" w:hAnsi="Wingdings" w:hint="default"/>
+        <w:sz w:val="20"/>
+      </w:rPr>
+    </w:lvl>
+    <w:lvl w:ilvl="3" w:tentative="1">
+      <w:start w:val="1"/>
+      <w:numFmt w:val="bullet"/>
+      <w:lvlText w:val=""/>
+      <w:lvlJc w:val="left"/>
+      <w:pPr>
+        <w:tabs>
+          <w:tab w:val="num" w:pos="2880"/>
+        </w:tabs>
+        <w:ind w:left="2880" w:hanging="360"/>
+      </w:pPr>
+      <w:rPr>
+        <w:rFonts w:ascii="Wingdings" w:hAnsi="Wingdings" w:hint="default"/>
+        <w:sz w:val="20"/>
+      </w:rPr>
+    </w:lvl>
+    <w:lvl w:ilvl="4" w:tentative="1">
+      <w:start w:val="1"/>
+      <w:numFmt w:val="bullet"/>
+      <w:lvlText w:val=""/>
+      <w:lvlJc w:val="left"/>
+      <w:pPr>
+        <w:tabs>
+          <w:tab w:val="num" w:pos="3600"/>
+        </w:tabs>
+        <w:ind w:left="3600" w:hanging="360"/>
+      </w:pPr>
+      <w:rPr>
+        <w:rFonts w:ascii="Wingdings" w:hAnsi="Wingdings" w:hint="default"/>
+        <w:sz w:val="20"/>
+      </w:rPr>
+    </w:lvl>
+    <w:lvl w:ilvl="5" w:tentative="1">
+      <w:start w:val="1"/>
+      <w:numFmt w:val="bullet"/>
+      <w:lvlText w:val=""/>
+      <w:lvlJc w:val="left"/>
+      <w:pPr>
+        <w:tabs>
+          <w:tab w:val="num" w:pos="4320"/>
+        </w:tabs>
+        <w:ind w:left="4320" w:hanging="360"/>
+      </w:pPr>
+      <w:rPr>
+        <w:rFonts w:ascii="Wingdings" w:hAnsi="Wingdings" w:hint="default"/>
+        <w:sz w:val="20"/>
+      </w:rPr>
+    </w:lvl>
+    <w:lvl w:ilvl="6" w:tentative="1">
+      <w:start w:val="1"/>
+      <w:numFmt w:val="bullet"/>
+      <w:lvlText w:val=""/>
+      <w:lvlJc w:val="left"/>
+      <w:pPr>
+        <w:tabs>
+          <w:tab w:val="num" w:pos="5040"/>
+        </w:tabs>
+        <w:ind w:left="5040" w:hanging="360"/>
+      </w:pPr>
+      <w:rPr>
+        <w:rFonts w:ascii="Wingdings" w:hAnsi="Wingdings" w:hint="default"/>
+        <w:sz w:val="20"/>
+      </w:rPr>
+    </w:lvl>
+    <w:lvl w:ilvl="7" w:tentative="1">
+      <w:start w:val="1"/>
+      <w:numFmt w:val="bullet"/>
+      <w:lvlText w:val=""/>
+      <w:lvlJc w:val="left"/>
+      <w:pPr>
+        <w:tabs>
+          <w:tab w:val="num" w:pos="5760"/>
+        </w:tabs>
+        <w:ind w:left="5760" w:hanging="360"/>
+      </w:pPr>
+      <w:rPr>
+        <w:rFonts w:ascii="Wingdings" w:hAnsi="Wingdings" w:hint="default"/>
+        <w:sz w:val="20"/>
+      </w:rPr>
+    </w:lvl>
+    <w:lvl w:ilvl="8" w:tentative="1">
+      <w:start w:val="1"/>
+      <w:numFmt w:val="bullet"/>
+      <w:lvlText w:val=""/>
+      <w:lvlJc w:val="left"/>
+      <w:pPr>
+        <w:tabs>
+          <w:tab w:val="num" w:pos="6480"/>
+        </w:tabs>
+        <w:ind w:left="6480" w:hanging="360"/>
+      </w:pPr>
+      <w:rPr>
+        <w:rFonts w:ascii="Wingdings" w:hAnsi="Wingdings" w:hint="default"/>
+        <w:sz w:val="20"/>
+      </w:rPr>
+    </w:lvl>
+  </w:abstractNum>
+  <w:abstractNum w:abstractNumId="12" w15:restartNumberingAfterBreak="0">
+    <w:nsid w:val="7BC933AF"/>
+    <w:multiLevelType w:val="multilevel"/>
+    <w:tmpl w:val="03E609E2"/>
+    <w:lvl w:ilvl="0">
+      <w:start w:val="1"/>
+      <w:numFmt w:val="bullet"/>
+      <w:lvlText w:val=""/>
+      <w:lvlJc w:val="left"/>
+      <w:pPr>
+        <w:tabs>
+          <w:tab w:val="num" w:pos="720"/>
+        </w:tabs>
+        <w:ind w:left="720" w:hanging="360"/>
+      </w:pPr>
+      <w:rPr>
+        <w:rFonts w:ascii="Symbol" w:hAnsi="Symbol" w:hint="default"/>
+        <w:sz w:val="20"/>
+      </w:rPr>
+    </w:lvl>
+    <w:lvl w:ilvl="1" w:tentative="1">
+      <w:start w:val="1"/>
+      <w:numFmt w:val="bullet"/>
+      <w:lvlText w:val="o"/>
+      <w:lvlJc w:val="left"/>
+      <w:pPr>
+        <w:tabs>
+          <w:tab w:val="num" w:pos="1440"/>
+        </w:tabs>
+        <w:ind w:left="1440" w:hanging="360"/>
+      </w:pPr>
+      <w:rPr>
+        <w:rFonts w:ascii="Courier New" w:hAnsi="Courier New" w:hint="default"/>
+        <w:sz w:val="20"/>
+      </w:rPr>
+    </w:lvl>
+    <w:lvl w:ilvl="2" w:tentative="1">
+      <w:start w:val="1"/>
+      <w:numFmt w:val="bullet"/>
+      <w:lvlText w:val=""/>
+      <w:lvlJc w:val="left"/>
+      <w:pPr>
+        <w:tabs>
+          <w:tab w:val="num" w:pos="2160"/>
+        </w:tabs>
+        <w:ind w:left="2160" w:hanging="360"/>
+      </w:pPr>
+      <w:rPr>
+        <w:rFonts w:ascii="Wingdings" w:hAnsi="Wingdings" w:hint="default"/>
+        <w:sz w:val="20"/>
+      </w:rPr>
+    </w:lvl>
+    <w:lvl w:ilvl="3" w:tentative="1">
+      <w:start w:val="1"/>
+      <w:numFmt w:val="bullet"/>
+      <w:lvlText w:val=""/>
+      <w:lvlJc w:val="left"/>
+      <w:pPr>
+        <w:tabs>
+          <w:tab w:val="num" w:pos="2880"/>
+        </w:tabs>
+        <w:ind w:left="2880" w:hanging="360"/>
+      </w:pPr>
+      <w:rPr>
+        <w:rFonts w:ascii="Wingdings" w:hAnsi="Wingdings" w:hint="default"/>
+        <w:sz w:val="20"/>
+      </w:rPr>
+    </w:lvl>
+    <w:lvl w:ilvl="4" w:tentative="1">
+      <w:start w:val="1"/>
+      <w:numFmt w:val="bullet"/>
+      <w:lvlText w:val=""/>
+      <w:lvlJc w:val="left"/>
+      <w:pPr>
+        <w:tabs>
+          <w:tab w:val="num" w:pos="3600"/>
+        </w:tabs>
+        <w:ind w:left="3600" w:hanging="360"/>
+      </w:pPr>
+      <w:rPr>
+        <w:rFonts w:ascii="Wingdings" w:hAnsi="Wingdings" w:hint="default"/>
+        <w:sz w:val="20"/>
+      </w:rPr>
+    </w:lvl>
+    <w:lvl w:ilvl="5" w:tentative="1">
+      <w:start w:val="1"/>
+      <w:numFmt w:val="bullet"/>
+      <w:lvlText w:val=""/>
+      <w:lvlJc w:val="left"/>
+      <w:pPr>
+        <w:tabs>
+          <w:tab w:val="num" w:pos="4320"/>
+        </w:tabs>
+        <w:ind w:left="4320" w:hanging="360"/>
+      </w:pPr>
+      <w:rPr>
+        <w:rFonts w:ascii="Wingdings" w:hAnsi="Wingdings" w:hint="default"/>
+        <w:sz w:val="20"/>
+      </w:rPr>
+    </w:lvl>
+    <w:lvl w:ilvl="6" w:tentative="1">
+      <w:start w:val="1"/>
+      <w:numFmt w:val="bullet"/>
+      <w:lvlText w:val=""/>
+      <w:lvlJc w:val="left"/>
+      <w:pPr>
+        <w:tabs>
+          <w:tab w:val="num" w:pos="5040"/>
+        </w:tabs>
+        <w:ind w:left="5040" w:hanging="360"/>
+      </w:pPr>
+      <w:rPr>
+        <w:rFonts w:ascii="Wingdings" w:hAnsi="Wingdings" w:hint="default"/>
+        <w:sz w:val="20"/>
+      </w:rPr>
+    </w:lvl>
+    <w:lvl w:ilvl="7" w:tentative="1">
+      <w:start w:val="1"/>
+      <w:numFmt w:val="bullet"/>
+      <w:lvlText w:val=""/>
+      <w:lvlJc w:val="left"/>
+      <w:pPr>
+        <w:tabs>
+          <w:tab w:val="num" w:pos="5760"/>
+        </w:tabs>
+        <w:ind w:left="5760" w:hanging="360"/>
+      </w:pPr>
+      <w:rPr>
+        <w:rFonts w:ascii="Wingdings" w:hAnsi="Wingdings" w:hint="default"/>
+        <w:sz w:val="20"/>
+      </w:rPr>
+    </w:lvl>
+    <w:lvl w:ilvl="8" w:tentative="1">
+      <w:start w:val="1"/>
+      <w:numFmt w:val="bullet"/>
+      <w:lvlText w:val=""/>
+      <w:lvlJc w:val="left"/>
+      <w:pPr>
+        <w:tabs>
+          <w:tab w:val="num" w:pos="6480"/>
+        </w:tabs>
+        <w:ind w:left="6480" w:hanging="360"/>
+      </w:pPr>
+      <w:rPr>
+        <w:rFonts w:ascii="Wingdings" w:hAnsi="Wingdings" w:hint="default"/>
+        <w:sz w:val="20"/>
+      </w:rPr>
+    </w:lvl>
+  </w:abstractNum>
   <w:num w:numId="1">
-    <w:abstractNumId w:val="6"/>
+    <w:abstractNumId w:val="8"/>
   </w:num>
   <w:num w:numId="2">
-    <w:abstractNumId w:val="8"/>
+    <w:abstractNumId w:val="11"/>
   </w:num>
   <w:num w:numId="3">
-    <w:abstractNumId w:val="7"/>
+    <w:abstractNumId w:val="9"/>
   </w:num>
   <w:num w:numId="4">
     <w:abstractNumId w:val="0"/>
@@ -13380,7 +14930,7 @@
     <w:abstractNumId w:val="4"/>
   </w:num>
   <w:num w:numId="7">
-    <w:abstractNumId w:val="5"/>
+    <w:abstractNumId w:val="7"/>
   </w:num>
   <w:num w:numId="8">
     <w:abstractNumId w:val="1"/>
@@ -13388,21 +14938,33 @@
   <w:num w:numId="9">
     <w:abstractNumId w:val="3"/>
   </w:num>
+  <w:num w:numId="10">
+    <w:abstractNumId w:val="6"/>
+  </w:num>
+  <w:num w:numId="11">
+    <w:abstractNumId w:val="10"/>
+  </w:num>
+  <w:num w:numId="12">
+    <w:abstractNumId w:val="5"/>
+  </w:num>
+  <w:num w:numId="13">
+    <w:abstractNumId w:val="12"/>
+  </w:num>
 </w:numbering>
 </file>
 
 <file path=word/styles.xml><?xml version="1.0" encoding="utf-8"?>
-<w:styles xmlns:mc="http://schemas.openxmlformats.org/markup-compatibility/2006" xmlns:r="http://schemas.openxmlformats.org/officeDocument/2006/relationships" xmlns:w="http://schemas.openxmlformats.org/wordprocessingml/2006/main" xmlns:w14="http://schemas.microsoft.com/office/word/2010/wordml" xmlns:w15="http://schemas.microsoft.com/office/word/2012/wordml" xmlns:w16cid="http://schemas.microsoft.com/office/word/2016/wordml/cid" xmlns:w16se="http://schemas.microsoft.com/office/word/2015/wordml/symex" mc:Ignorable="w14 w15 w16se w16cid">
+<w:styles xmlns:mc="http://schemas.openxmlformats.org/markup-compatibility/2006" xmlns:r="http://schemas.openxmlformats.org/officeDocument/2006/relationships" xmlns:w="http://schemas.openxmlformats.org/wordprocessingml/2006/main" xmlns:w14="http://schemas.microsoft.com/office/word/2010/wordml" xmlns:w15="http://schemas.microsoft.com/office/word/2012/wordml" xmlns:w16se="http://schemas.microsoft.com/office/word/2015/wordml/symex" mc:Ignorable="w14 w15 w16se">
   <w:docDefaults>
     <w:rPrDefault>
       <w:rPr>
-        <w:rFonts w:ascii="Times New Roman" w:eastAsia="SimSun" w:hAnsi="Times New Roman" w:cs="Times New Roman"/>
+        <w:rFonts w:ascii="Times New Roman" w:eastAsia="宋体" w:hAnsi="Times New Roman" w:cs="Times New Roman"/>
         <w:lang w:val="en-US" w:eastAsia="zh-CN" w:bidi="ar-SA"/>
       </w:rPr>
     </w:rPrDefault>
     <w:pPrDefault/>
   </w:docDefaults>
-  <w:latentStyles w:defLockedState="0" w:defUIPriority="0" w:defSemiHidden="0" w:defUnhideWhenUsed="0" w:defQFormat="0" w:count="375">
+  <w:latentStyles w:defLockedState="0" w:defUIPriority="0" w:defSemiHidden="0" w:defUnhideWhenUsed="0" w:defQFormat="0" w:count="371">
     <w:lsdException w:name="Normal" w:qFormat="1"/>
     <w:lsdException w:name="heading 1" w:qFormat="1"/>
     <w:lsdException w:name="heading 2" w:unhideWhenUsed="1" w:qFormat="1"/>
@@ -13426,6 +14988,7 @@
     <w:lsdException w:name="HTML Top of Form" w:semiHidden="1" w:uiPriority="99" w:unhideWhenUsed="1"/>
     <w:lsdException w:name="HTML Bottom of Form" w:semiHidden="1" w:uiPriority="99" w:unhideWhenUsed="1"/>
     <w:lsdException w:name="Normal (Web)" w:uiPriority="99"/>
+    <w:lsdException w:name="HTML Code" w:uiPriority="99"/>
     <w:lsdException w:name="HTML Preformatted" w:uiPriority="99"/>
     <w:lsdException w:name="Normal Table" w:semiHidden="1" w:unhideWhenUsed="1" w:qFormat="1"/>
     <w:lsdException w:name="No List" w:semiHidden="1" w:uiPriority="99" w:unhideWhenUsed="1"/>
@@ -13690,10 +15253,6 @@
     <w:lsdException w:name="List Table 5 Dark Accent 6" w:uiPriority="50"/>
     <w:lsdException w:name="List Table 6 Colorful Accent 6" w:uiPriority="51"/>
     <w:lsdException w:name="List Table 7 Colorful Accent 6" w:uiPriority="52"/>
-    <w:lsdException w:name="Mention" w:semiHidden="1" w:uiPriority="99" w:unhideWhenUsed="1"/>
-    <w:lsdException w:name="Smart Hyperlink" w:semiHidden="1" w:uiPriority="99" w:unhideWhenUsed="1"/>
-    <w:lsdException w:name="Hashtag" w:semiHidden="1" w:uiPriority="99" w:unhideWhenUsed="1"/>
-    <w:lsdException w:name="Unresolved Mention" w:semiHidden="1" w:uiPriority="99" w:unhideWhenUsed="1"/>
   </w:latentStyles>
   <w:style w:type="paragraph" w:default="1" w:styleId="Normal">
     <w:name w:val="Normal"/>
@@ -13739,7 +15298,7 @@
       <w:outlineLvl w:val="1"/>
     </w:pPr>
     <w:rPr>
-      <w:rFonts w:ascii="Arial" w:eastAsia="SimHei" w:hAnsi="Arial"/>
+      <w:rFonts w:ascii="Arial" w:eastAsia="黑体" w:hAnsi="Arial"/>
       <w:b/>
       <w:sz w:val="32"/>
     </w:rPr>
@@ -13756,7 +15315,7 @@
       <w:outlineLvl w:val="2"/>
     </w:pPr>
     <w:rPr>
-      <w:rFonts w:ascii="SimSun" w:eastAsia="SimSun" w:hAnsi="SimSun" w:cs="Times New Roman" w:hint="eastAsia"/>
+      <w:rFonts w:ascii="宋体" w:eastAsia="宋体" w:hAnsi="宋体" w:cs="Times New Roman" w:hint="eastAsia"/>
       <w:b/>
       <w:kern w:val="0"/>
       <w:sz w:val="27"/>
@@ -13776,7 +15335,7 @@
       <w:outlineLvl w:val="3"/>
     </w:pPr>
     <w:rPr>
-      <w:rFonts w:ascii="Arial" w:eastAsia="SimHei" w:hAnsi="Arial"/>
+      <w:rFonts w:ascii="Arial" w:eastAsia="黑体" w:hAnsi="Arial"/>
       <w:b/>
       <w:sz w:val="28"/>
     </w:rPr>
@@ -14118,6 +15677,18 @@
       <w:szCs w:val="20"/>
     </w:rPr>
   </w:style>
+  <w:style w:type="character" w:styleId="HTMLCode">
+    <w:name w:val="HTML Code"/>
+    <w:basedOn w:val="DefaultParagraphFont"/>
+    <w:uiPriority w:val="99"/>
+    <w:unhideWhenUsed/>
+    <w:rsid w:val="00B2304F"/>
+    <w:rPr>
+      <w:rFonts w:ascii="宋体" w:eastAsia="宋体" w:hAnsi="宋体" w:cs="宋体"/>
+      <w:sz w:val="24"/>
+      <w:szCs w:val="24"/>
+    </w:rPr>
+  </w:style>
 </w:styles>
 </file>
 
@@ -14398,7 +15969,7 @@
 </file>
 
 <file path=customXml/itemProps2.xml><?xml version="1.0" encoding="utf-8"?>
-<ds:datastoreItem xmlns:ds="http://schemas.openxmlformats.org/officeDocument/2006/customXml" ds:itemID="{1E8E7065-7498-F140-B490-ED502EF17450}">
+<ds:datastoreItem xmlns:ds="http://schemas.openxmlformats.org/officeDocument/2006/customXml" ds:itemID="{FB3665D1-2FDC-4A2E-80F6-E0D8C20E6EFE}">
   <ds:schemaRefs>
     <ds:schemaRef ds:uri="http://schemas.openxmlformats.org/officeDocument/2006/bibliography"/>
   </ds:schemaRefs>

</xml_diff>

<commit_message>
fix bug of multi process for concat different part of dataframe
</commit_message>
<xml_diff>
--- a/report.docx
+++ b/report.docx
@@ -1,6 +1,6 @@
 
 <file path=word/document.xml><?xml version="1.0" encoding="utf-8"?>
-<w:document xmlns:wpc="http://schemas.microsoft.com/office/word/2010/wordprocessingCanvas" xmlns:cx="http://schemas.microsoft.com/office/drawing/2014/chartex" xmlns:cx1="http://schemas.microsoft.com/office/drawing/2015/9/8/chartex" xmlns:cx2="http://schemas.microsoft.com/office/drawing/2015/10/21/chartex" xmlns:cx3="http://schemas.microsoft.com/office/drawing/2016/5/9/chartex" xmlns:cx4="http://schemas.microsoft.com/office/drawing/2016/5/10/chartex" xmlns:cx5="http://schemas.microsoft.com/office/drawing/2016/5/11/chartex" xmlns:cx6="http://schemas.microsoft.com/office/drawing/2016/5/12/chartex" xmlns:cx7="http://schemas.microsoft.com/office/drawing/2016/5/13/chartex" xmlns:cx8="http://schemas.microsoft.com/office/drawing/2016/5/14/chartex" xmlns:mc="http://schemas.openxmlformats.org/markup-compatibility/2006" xmlns:aink="http://schemas.microsoft.com/office/drawing/2016/ink" xmlns:am3d="http://schemas.microsoft.com/office/drawing/2017/model3d" xmlns:o="urn:schemas-microsoft-com:office:office" xmlns:r="http://schemas.openxmlformats.org/officeDocument/2006/relationships" xmlns:m="http://schemas.openxmlformats.org/officeDocument/2006/math" xmlns:v="urn:schemas-microsoft-com:vml" xmlns:wp14="http://schemas.microsoft.com/office/word/2010/wordprocessingDrawing" xmlns:wp="http://schemas.openxmlformats.org/drawingml/2006/wordprocessingDrawing" xmlns:w10="urn:schemas-microsoft-com:office:word" xmlns:w="http://schemas.openxmlformats.org/wordprocessingml/2006/main" xmlns:w14="http://schemas.microsoft.com/office/word/2010/wordml" xmlns:w15="http://schemas.microsoft.com/office/word/2012/wordml" xmlns:w16cid="http://schemas.microsoft.com/office/word/2016/wordml/cid" xmlns:w16se="http://schemas.microsoft.com/office/word/2015/wordml/symex" xmlns:wpg="http://schemas.microsoft.com/office/word/2010/wordprocessingGroup" xmlns:wpi="http://schemas.microsoft.com/office/word/2010/wordprocessingInk" xmlns:wne="http://schemas.microsoft.com/office/word/2006/wordml" xmlns:wps="http://schemas.microsoft.com/office/word/2010/wordprocessingShape" mc:Ignorable="w14 w15 w16se w16cid wp14">
+<w:document xmlns:wpc="http://schemas.microsoft.com/office/word/2010/wordprocessingCanvas" xmlns:cx="http://schemas.microsoft.com/office/drawing/2014/chartex" xmlns:cx1="http://schemas.microsoft.com/office/drawing/2015/9/8/chartex" xmlns:mc="http://schemas.openxmlformats.org/markup-compatibility/2006" xmlns:o="urn:schemas-microsoft-com:office:office" xmlns:r="http://schemas.openxmlformats.org/officeDocument/2006/relationships" xmlns:m="http://schemas.openxmlformats.org/officeDocument/2006/math" xmlns:v="urn:schemas-microsoft-com:vml" xmlns:wp14="http://schemas.microsoft.com/office/word/2010/wordprocessingDrawing" xmlns:wp="http://schemas.openxmlformats.org/drawingml/2006/wordprocessingDrawing" xmlns:w10="urn:schemas-microsoft-com:office:word" xmlns:w="http://schemas.openxmlformats.org/wordprocessingml/2006/main" xmlns:w14="http://schemas.microsoft.com/office/word/2010/wordml" xmlns:w15="http://schemas.microsoft.com/office/word/2012/wordml" xmlns:w16se="http://schemas.microsoft.com/office/word/2015/wordml/symex" xmlns:wpg="http://schemas.microsoft.com/office/word/2010/wordprocessingGroup" xmlns:wpi="http://schemas.microsoft.com/office/word/2010/wordprocessingInk" xmlns:wne="http://schemas.microsoft.com/office/word/2006/wordml" xmlns:wps="http://schemas.microsoft.com/office/word/2010/wordprocessingShape" mc:Ignorable="w14 w15 w16se wp14">
   <w:body>
     <w:p>
       <w:pPr>
@@ -1426,7 +1426,7 @@
             <w:r>
               <w:rPr>
                 <w:rStyle w:val="Hyperlink"/>
-                <w:rFonts w:ascii="SimSun" w:eastAsia="SimSun" w:hAnsi="SimSun" w:cs="SimSun" w:hint="eastAsia"/>
+                <w:rFonts w:ascii="宋体" w:eastAsia="宋体" w:hAnsi="宋体" w:cs="宋体" w:hint="eastAsia"/>
                 <w:noProof/>
               </w:rPr>
               <w:t>果</w:t>
@@ -1507,7 +1507,7 @@
             <w:r>
               <w:rPr>
                 <w:rStyle w:val="Hyperlink"/>
-                <w:rFonts w:cs="SimSun" w:hint="eastAsia"/>
+                <w:rFonts w:cs="宋体" w:hint="eastAsia"/>
                 <w:noProof/>
               </w:rPr>
               <w:t>证</w:t>
@@ -1588,7 +1588,7 @@
             <w:r>
               <w:rPr>
                 <w:rStyle w:val="Hyperlink"/>
-                <w:rFonts w:cs="SimSun" w:hint="eastAsia"/>
+                <w:rFonts w:cs="宋体" w:hint="eastAsia"/>
                 <w:noProof/>
               </w:rPr>
               <w:t>析</w:t>
@@ -1671,7 +1671,7 @@
             <w:r>
               <w:rPr>
                 <w:rStyle w:val="Hyperlink"/>
-                <w:rFonts w:ascii="SimSun" w:eastAsia="SimSun" w:hAnsi="SimSun" w:cs="SimSun" w:hint="eastAsia"/>
+                <w:rFonts w:ascii="宋体" w:eastAsia="宋体" w:hAnsi="宋体" w:cs="宋体" w:hint="eastAsia"/>
                 <w:noProof/>
               </w:rPr>
               <w:t>论</w:t>
@@ -1752,7 +1752,7 @@
             <w:r>
               <w:rPr>
                 <w:rStyle w:val="Hyperlink"/>
-                <w:rFonts w:cs="SimSun" w:hint="eastAsia"/>
+                <w:rFonts w:cs="宋体" w:hint="eastAsia"/>
                 <w:noProof/>
               </w:rPr>
               <w:t>化</w:t>
@@ -1833,7 +1833,7 @@
             <w:r>
               <w:rPr>
                 <w:rStyle w:val="Hyperlink"/>
-                <w:rFonts w:cs="SimSun" w:hint="eastAsia"/>
+                <w:rFonts w:cs="宋体" w:hint="eastAsia"/>
                 <w:noProof/>
               </w:rPr>
               <w:t>考</w:t>
@@ -1914,7 +1914,7 @@
             <w:r>
               <w:rPr>
                 <w:rStyle w:val="Hyperlink"/>
-                <w:rFonts w:cs="SimSun" w:hint="eastAsia"/>
+                <w:rFonts w:cs="宋体" w:hint="eastAsia"/>
                 <w:noProof/>
               </w:rPr>
               <w:t>进</w:t>
@@ -2440,7 +2440,7 @@
       <w:pPr>
         <w:ind w:firstLineChars="200" w:firstLine="480"/>
         <w:rPr>
-          <w:rFonts w:ascii="SimSun" w:eastAsia="SimSun" w:hAnsi="SimSun" w:cs="SimSun"/>
+          <w:rFonts w:ascii="宋体" w:eastAsia="宋体" w:hAnsi="宋体" w:cs="宋体"/>
           <w:sz w:val="24"/>
         </w:rPr>
       </w:pPr>
@@ -2477,15 +2477,7 @@
           <w:rFonts w:hint="eastAsia"/>
           <w:sz w:val="24"/>
         </w:rPr>
-        <w:t>，数据类型和内容与第一列数据类似，包含的是问题对中第二个问题的自然语言表达。第三列是表示问题对中两个问题是否相同的一个标签，该标</w:t>
-      </w:r>
-      <w:r>
-        <w:rPr>
-          <w:rFonts w:hint="eastAsia"/>
-          <w:sz w:val="24"/>
-        </w:rPr>
-        <w:lastRenderedPageBreak/>
-        <w:t>签为数值类型，只包含</w:t>
+        <w:t>，数据类型和内容与第一列数据类似，包含的是问题对中第二个问题的自然语言表达。第三列是表示问题对中两个问题是否相同的一个标签，该标签为数值类型，只包含</w:t>
       </w:r>
       <w:r>
         <w:rPr>
@@ -2534,7 +2526,7 @@
       <w:pPr>
         <w:ind w:firstLineChars="200" w:firstLine="480"/>
         <w:rPr>
-          <w:rFonts w:ascii="SimSun" w:eastAsia="SimSun" w:hAnsi="SimSun" w:cs="SimSun"/>
+          <w:rFonts w:ascii="宋体" w:eastAsia="宋体" w:hAnsi="宋体" w:cs="宋体"/>
           <w:sz w:val="24"/>
         </w:rPr>
       </w:pPr>
@@ -2816,7 +2808,19 @@
                 <w:szCs w:val="18"/>
                 <w:lang w:bidi="ar"/>
               </w:rPr>
-              <w:t>What is the step by step guide to invest in sh...</w:t>
+              <w:t xml:space="preserve">What is the step by step guide to invest </w:t>
+            </w:r>
+            <w:r>
+              <w:rPr>
+                <w:rFonts w:ascii="Helvetica" w:eastAsia="Helvetica" w:hAnsi="Helvetica" w:cs="Helvetica"/>
+                <w:color w:val="000000"/>
+                <w:kern w:val="0"/>
+                <w:sz w:val="18"/>
+                <w:szCs w:val="18"/>
+                <w:lang w:bidi="ar"/>
+              </w:rPr>
+              <w:lastRenderedPageBreak/>
+              <w:t>in sh...</w:t>
             </w:r>
           </w:p>
         </w:tc>
@@ -2859,7 +2863,20 @@
                 <w:szCs w:val="18"/>
                 <w:lang w:bidi="ar"/>
               </w:rPr>
-              <w:t>What is the step by step guide to invest in sh...</w:t>
+              <w:lastRenderedPageBreak/>
+              <w:t xml:space="preserve">What is the step by step guide to invest in </w:t>
+            </w:r>
+            <w:r>
+              <w:rPr>
+                <w:rFonts w:ascii="Helvetica" w:eastAsia="Helvetica" w:hAnsi="Helvetica" w:cs="Helvetica"/>
+                <w:color w:val="000000"/>
+                <w:kern w:val="0"/>
+                <w:sz w:val="18"/>
+                <w:szCs w:val="18"/>
+                <w:lang w:bidi="ar"/>
+              </w:rPr>
+              <w:lastRenderedPageBreak/>
+              <w:t>sh...</w:t>
             </w:r>
           </w:p>
         </w:tc>
@@ -2902,6 +2919,7 @@
                 <w:szCs w:val="18"/>
                 <w:lang w:bidi="ar"/>
               </w:rPr>
+              <w:lastRenderedPageBreak/>
               <w:t>0</w:t>
             </w:r>
           </w:p>
@@ -3216,7 +3234,7 @@
                 <w:szCs w:val="18"/>
                 <w:lang w:bidi="ar"/>
               </w:rPr>
-              <w:t xml:space="preserve">How can I increase the speed of my internet </w:t>
+              <w:t>How can I increase the speed of my internet co</w:t>
             </w:r>
             <w:proofErr w:type="gramStart"/>
             <w:r>
@@ -3228,7 +3246,7 @@
                 <w:szCs w:val="18"/>
                 <w:lang w:bidi="ar"/>
               </w:rPr>
-              <w:t>co...</w:t>
+              <w:t>...</w:t>
             </w:r>
             <w:proofErr w:type="gramEnd"/>
           </w:p>
@@ -3448,7 +3466,7 @@
                 <w:szCs w:val="18"/>
                 <w:lang w:bidi="ar"/>
               </w:rPr>
-              <w:t>Find the remainder when [math]23^{</w:t>
+              <w:t>Find the remainder when [math</w:t>
             </w:r>
             <w:proofErr w:type="gramStart"/>
             <w:r>
@@ -3460,7 +3478,7 @@
                 <w:szCs w:val="18"/>
                 <w:lang w:bidi="ar"/>
               </w:rPr>
-              <w:t>24}[</w:t>
+              <w:t>]23</w:t>
             </w:r>
             <w:proofErr w:type="gramEnd"/>
             <w:r>
@@ -3472,7 +3490,7 @@
                 <w:szCs w:val="18"/>
                 <w:lang w:bidi="ar"/>
               </w:rPr>
-              <w:t xml:space="preserve">/math] </w:t>
+              <w:t xml:space="preserve">^{24}[/math] </w:t>
             </w:r>
             <w:proofErr w:type="spellStart"/>
             <w:r>
@@ -4482,14 +4500,7 @@
         <w:rPr>
           <w:sz w:val="24"/>
         </w:rPr>
-        <w:t>不便处理，且包含的信息中包含很多噪音，分类效果不理想。因此，使用主题提取技术处理数据。提取出语句中包含的主题信息，同时也起到降维的作用。得到主题模型</w:t>
-      </w:r>
-      <w:r>
-        <w:rPr>
-          <w:sz w:val="24"/>
-        </w:rPr>
-        <w:lastRenderedPageBreak/>
-        <w:t>后，每个语句将被转化成维度较少的向量。然后可以使用得到的向量计算两个语句的相似度特征。同时，降维后的数据可以直接作为特征数据。</w:t>
+        <w:t>不便处理，且包含的信息中包含很多噪音，分类效果不理想。因此，使用主题提取技术处理数据。提取出语句中包含的主题信息，同时也起到降维的作用。得到主题模型后，每个语句将被转化成维度较少的向量。然后可以使用得到的向量计算两个语句的相似度特征。同时，降维后的数据可以直接作为特征数据。</w:t>
       </w:r>
     </w:p>
     <w:p>
@@ -4523,7 +4534,14 @@
         <w:rPr>
           <w:sz w:val="24"/>
         </w:rPr>
-        <w:t>数据清洗：通过特征提取获得了特征数据，但该数据中往往包含一些异常数据。例如空值，或数据范围过大的数据。因此在训练模型前需要对数据进行清理</w:t>
+        <w:t>数据清洗：通过特征提取获得了特征数据，但该数据中往往包含一些异</w:t>
+      </w:r>
+      <w:r>
+        <w:rPr>
+          <w:sz w:val="24"/>
+        </w:rPr>
+        <w:lastRenderedPageBreak/>
+        <w:t>常数据。例如空值，或数据范围过大的数据。因此在训练模型前需要对数据进行清理</w:t>
       </w:r>
     </w:p>
     <w:p>
@@ -5387,160 +5405,176 @@
           <w:rFonts w:hint="eastAsia"/>
           <w:sz w:val="24"/>
         </w:rPr>
+        <w:t>使用的数据为</w:t>
+      </w:r>
+      <w:proofErr w:type="spellStart"/>
+      <w:r>
+        <w:rPr>
+          <w:rFonts w:hint="eastAsia"/>
+          <w:sz w:val="24"/>
+        </w:rPr>
+        <w:t>Quora</w:t>
+      </w:r>
+      <w:proofErr w:type="spellEnd"/>
+      <w:r>
+        <w:rPr>
+          <w:rFonts w:hint="eastAsia"/>
+          <w:sz w:val="24"/>
+        </w:rPr>
+        <w:t xml:space="preserve"> Question Pairs</w:t>
+      </w:r>
+      <w:r>
+        <w:rPr>
+          <w:sz w:val="24"/>
+        </w:rPr>
+        <w:t>,</w:t>
+      </w:r>
+      <w:r>
+        <w:rPr>
+          <w:sz w:val="24"/>
+        </w:rPr>
+        <w:t xml:space="preserve"> </w:t>
+      </w:r>
+      <w:r>
+        <w:rPr>
+          <w:rFonts w:hint="eastAsia"/>
+          <w:sz w:val="24"/>
+        </w:rPr>
+        <w:t>该数据集中使用的训练数据集包含三个列：</w:t>
+      </w:r>
+      <w:r>
+        <w:rPr>
+          <w:rFonts w:hint="eastAsia"/>
+          <w:sz w:val="24"/>
+        </w:rPr>
+        <w:t>question</w:t>
+      </w:r>
+      <w:r>
+        <w:rPr>
+          <w:sz w:val="24"/>
+        </w:rPr>
+        <w:t>1</w:t>
+      </w:r>
+      <w:r>
+        <w:rPr>
+          <w:rFonts w:hint="eastAsia"/>
+          <w:sz w:val="24"/>
+        </w:rPr>
+        <w:t>，</w:t>
+      </w:r>
+      <w:r>
+        <w:rPr>
+          <w:rFonts w:hint="eastAsia"/>
+          <w:sz w:val="24"/>
+        </w:rPr>
+        <w:t xml:space="preserve"> question</w:t>
+      </w:r>
+      <w:r>
+        <w:rPr>
+          <w:sz w:val="24"/>
+        </w:rPr>
+        <w:t>2</w:t>
+      </w:r>
+      <w:r>
+        <w:rPr>
+          <w:rFonts w:hint="eastAsia"/>
+          <w:sz w:val="24"/>
+        </w:rPr>
+        <w:t>，</w:t>
+      </w:r>
+      <w:r>
+        <w:rPr>
+          <w:rFonts w:hint="eastAsia"/>
+          <w:sz w:val="24"/>
+        </w:rPr>
+        <w:t xml:space="preserve"> </w:t>
+      </w:r>
+      <w:proofErr w:type="spellStart"/>
+      <w:r>
+        <w:rPr>
+          <w:rFonts w:hint="eastAsia"/>
+          <w:sz w:val="24"/>
+        </w:rPr>
+        <w:t>is_duplicate</w:t>
+      </w:r>
+      <w:proofErr w:type="spellEnd"/>
+      <w:r>
+        <w:rPr>
+          <w:rFonts w:hint="eastAsia"/>
+          <w:sz w:val="24"/>
+        </w:rPr>
+        <w:t>。这三个列分别代表了句子对中的第一个句子，第二个句子和句子对是否表示相同意思的标签。该标签为数值类型，只包含</w:t>
+      </w:r>
+      <w:r>
+        <w:rPr>
+          <w:rFonts w:hint="eastAsia"/>
+          <w:sz w:val="24"/>
+        </w:rPr>
+        <w:t>0</w:t>
+      </w:r>
+      <w:r>
+        <w:rPr>
+          <w:rFonts w:hint="eastAsia"/>
+          <w:sz w:val="24"/>
+        </w:rPr>
+        <w:t>和</w:t>
+      </w:r>
+      <w:r>
+        <w:rPr>
+          <w:rFonts w:hint="eastAsia"/>
+          <w:sz w:val="24"/>
+        </w:rPr>
+        <w:t>1</w:t>
+      </w:r>
+      <w:r>
+        <w:rPr>
+          <w:rFonts w:hint="eastAsia"/>
+          <w:sz w:val="24"/>
+        </w:rPr>
+        <w:t>两个数值。其中</w:t>
+      </w:r>
+      <w:r>
+        <w:rPr>
+          <w:rFonts w:hint="eastAsia"/>
+          <w:sz w:val="24"/>
+        </w:rPr>
+        <w:t>0</w:t>
+      </w:r>
+      <w:r>
+        <w:rPr>
+          <w:rFonts w:hint="eastAsia"/>
+          <w:sz w:val="24"/>
+        </w:rPr>
+        <w:t>表示句子对意思不同，</w:t>
+      </w:r>
+      <w:r>
+        <w:rPr>
+          <w:rFonts w:hint="eastAsia"/>
+          <w:sz w:val="24"/>
+        </w:rPr>
+        <w:t>1</w:t>
+      </w:r>
+      <w:r>
+        <w:rPr>
+          <w:rFonts w:hint="eastAsia"/>
+          <w:sz w:val="24"/>
+        </w:rPr>
+        <w:t>表示句子对意思相同。</w:t>
+      </w:r>
+      <w:r>
+        <w:rPr>
+          <w:rFonts w:hint="eastAsia"/>
+          <w:sz w:val="24"/>
+        </w:rPr>
+        <w:t>为</w:t>
+      </w:r>
+      <w:r>
+        <w:rPr>
+          <w:rFonts w:hint="eastAsia"/>
+          <w:sz w:val="24"/>
+        </w:rPr>
         <w:lastRenderedPageBreak/>
-        <w:t>使用的数据为</w:t>
-      </w:r>
-      <w:r>
-        <w:rPr>
-          <w:rFonts w:hint="eastAsia"/>
-          <w:sz w:val="24"/>
-        </w:rPr>
-        <w:t>Quora Question Pairs</w:t>
-      </w:r>
-      <w:r>
-        <w:rPr>
-          <w:sz w:val="24"/>
-        </w:rPr>
-        <w:t>,</w:t>
-      </w:r>
-      <w:r>
-        <w:rPr>
-          <w:sz w:val="24"/>
-        </w:rPr>
-        <w:t xml:space="preserve"> </w:t>
-      </w:r>
-      <w:r>
-        <w:rPr>
-          <w:rFonts w:hint="eastAsia"/>
-          <w:sz w:val="24"/>
-        </w:rPr>
-        <w:t>该数据集中使用的训练数据集包含三个列：</w:t>
-      </w:r>
-      <w:r>
-        <w:rPr>
-          <w:rFonts w:hint="eastAsia"/>
-          <w:sz w:val="24"/>
-        </w:rPr>
-        <w:t>question</w:t>
-      </w:r>
-      <w:r>
-        <w:rPr>
-          <w:sz w:val="24"/>
-        </w:rPr>
-        <w:t>1</w:t>
-      </w:r>
-      <w:r>
-        <w:rPr>
-          <w:rFonts w:hint="eastAsia"/>
-          <w:sz w:val="24"/>
-        </w:rPr>
-        <w:t>，</w:t>
-      </w:r>
-      <w:r>
-        <w:rPr>
-          <w:rFonts w:hint="eastAsia"/>
-          <w:sz w:val="24"/>
-        </w:rPr>
-        <w:t xml:space="preserve"> question</w:t>
-      </w:r>
-      <w:r>
-        <w:rPr>
-          <w:sz w:val="24"/>
-        </w:rPr>
-        <w:t>2</w:t>
-      </w:r>
-      <w:r>
-        <w:rPr>
-          <w:rFonts w:hint="eastAsia"/>
-          <w:sz w:val="24"/>
-        </w:rPr>
-        <w:t>，</w:t>
-      </w:r>
-      <w:r>
-        <w:rPr>
-          <w:rFonts w:hint="eastAsia"/>
-          <w:sz w:val="24"/>
-        </w:rPr>
-        <w:t xml:space="preserve"> </w:t>
-      </w:r>
-      <w:proofErr w:type="spellStart"/>
-      <w:r>
-        <w:rPr>
-          <w:rFonts w:hint="eastAsia"/>
-          <w:sz w:val="24"/>
-        </w:rPr>
-        <w:t>is_duplicate</w:t>
-      </w:r>
-      <w:proofErr w:type="spellEnd"/>
-      <w:r>
-        <w:rPr>
-          <w:rFonts w:hint="eastAsia"/>
-          <w:sz w:val="24"/>
-        </w:rPr>
-        <w:t>。这三个列分别代表了句子对中的第一个句子，第二个句子和句子对是否表示相同意思的标签。该标签为数值类型，只包含</w:t>
-      </w:r>
-      <w:r>
-        <w:rPr>
-          <w:rFonts w:hint="eastAsia"/>
-          <w:sz w:val="24"/>
-        </w:rPr>
-        <w:t>0</w:t>
-      </w:r>
-      <w:r>
-        <w:rPr>
-          <w:rFonts w:hint="eastAsia"/>
-          <w:sz w:val="24"/>
-        </w:rPr>
-        <w:t>和</w:t>
-      </w:r>
-      <w:r>
-        <w:rPr>
-          <w:rFonts w:hint="eastAsia"/>
-          <w:sz w:val="24"/>
-        </w:rPr>
-        <w:t>1</w:t>
-      </w:r>
-      <w:r>
-        <w:rPr>
-          <w:rFonts w:hint="eastAsia"/>
-          <w:sz w:val="24"/>
-        </w:rPr>
-        <w:t>两个数值。其中</w:t>
-      </w:r>
-      <w:r>
-        <w:rPr>
-          <w:rFonts w:hint="eastAsia"/>
-          <w:sz w:val="24"/>
-        </w:rPr>
-        <w:t>0</w:t>
-      </w:r>
-      <w:r>
-        <w:rPr>
-          <w:rFonts w:hint="eastAsia"/>
-          <w:sz w:val="24"/>
-        </w:rPr>
-        <w:t>表示句子对意思不同，</w:t>
-      </w:r>
-      <w:r>
-        <w:rPr>
-          <w:rFonts w:hint="eastAsia"/>
-          <w:sz w:val="24"/>
-        </w:rPr>
-        <w:t>1</w:t>
-      </w:r>
-      <w:r>
-        <w:rPr>
-          <w:rFonts w:hint="eastAsia"/>
-          <w:sz w:val="24"/>
-        </w:rPr>
-        <w:t>表示句子对意思相同。</w:t>
-      </w:r>
-      <w:r>
-        <w:rPr>
-          <w:rFonts w:hint="eastAsia"/>
-          <w:sz w:val="24"/>
-        </w:rPr>
-        <w:t>为了方便后面的分析，在后文中，我将意思相同的数据成为正样本，意思不同的数据称为负样本</w:t>
+        <w:t>了方便后面的分析，在后文中，我将意思相同的数据成为正样本，意思不同的数据称为负样本</w:t>
       </w:r>
       <w:r>
         <w:rPr>
@@ -9734,7 +9768,6 @@
           <w:rFonts w:hint="eastAsia"/>
           <w:sz w:val="24"/>
         </w:rPr>
-        <w:lastRenderedPageBreak/>
         <w:t>句子长度相关变量</w:t>
       </w:r>
     </w:p>
@@ -9818,6 +9851,7 @@
           <w:rFonts w:hint="eastAsia"/>
           <w:sz w:val="24"/>
         </w:rPr>
+        <w:lastRenderedPageBreak/>
         <w:t>主题模型相关变量</w:t>
       </w:r>
     </w:p>
@@ -10479,7 +10513,6 @@
         <w:rPr>
           <w:rFonts w:hint="eastAsia"/>
         </w:rPr>
-        <w:lastRenderedPageBreak/>
         <w:t>word2vec</w:t>
       </w:r>
     </w:p>
@@ -10551,6 +10584,7 @@
         <w:rPr>
           <w:sz w:val="24"/>
         </w:rPr>
+        <w:lastRenderedPageBreak/>
         <w:t>个词（</w:t>
       </w:r>
       <w:r>
@@ -10963,165 +10997,376 @@
     </w:p>
     <w:p>
       <w:pPr>
-        <w:pStyle w:val="Heading5"/>
-      </w:pPr>
-      <w:proofErr w:type="spellStart"/>
-      <w:r>
-        <w:t>tf-</w:t>
-      </w:r>
-      <w:r>
-        <w:rPr>
-          <w:rFonts w:hint="eastAsia"/>
-        </w:rPr>
-        <w:t>idf</w:t>
-      </w:r>
-      <w:proofErr w:type="spellEnd"/>
+        <w:ind w:firstLineChars="200" w:firstLine="420"/>
+      </w:pPr>
     </w:p>
     <w:p>
       <w:pPr>
-        <w:ind w:firstLineChars="200" w:firstLine="480"/>
-        <w:rPr>
-          <w:sz w:val="24"/>
-        </w:rPr>
-      </w:pPr>
-      <w:r>
-        <w:rPr>
-          <w:rFonts w:hint="eastAsia"/>
-          <w:sz w:val="24"/>
-        </w:rPr>
-        <w:t>TF-IDF</w:t>
-      </w:r>
-      <w:r>
-        <w:rPr>
-          <w:rFonts w:hint="eastAsia"/>
-          <w:sz w:val="24"/>
-        </w:rPr>
-        <w:t>是一种用于信息检索与文本挖掘的常用加权技术</w:t>
-      </w:r>
-      <w:r>
-        <w:rPr>
-          <w:rFonts w:hint="eastAsia"/>
-          <w:sz w:val="24"/>
-        </w:rPr>
-        <w:t>，用以评估一字词对于一个文件集或一个语料库中的其中一份文件的重要程度。字词的重要性随着它在文件中出现的次数成正比增加，但同时会随着它在语料库中出现的频率成反比下降。</w:t>
-      </w:r>
-      <w:proofErr w:type="spellStart"/>
-      <w:r>
-        <w:rPr>
-          <w:rFonts w:hint="eastAsia"/>
-          <w:sz w:val="24"/>
-        </w:rPr>
-        <w:t>tf-idf</w:t>
-      </w:r>
-      <w:proofErr w:type="spellEnd"/>
-      <w:r>
-        <w:rPr>
-          <w:rFonts w:hint="eastAsia"/>
-          <w:sz w:val="24"/>
-        </w:rPr>
-        <w:t>加权的各种形式常被搜索引擎应用，作为文件与用户查询之间相关程度的度量或评级。</w:t>
+        <w:ind w:firstLineChars="200" w:firstLine="420"/>
+      </w:pPr>
+      <w:r>
+        <w:rPr>
+          <w:rFonts w:hint="eastAsia"/>
+        </w:rPr>
+        <w:t>本次项目中使用的</w:t>
+      </w:r>
+      <w:r>
+        <w:rPr>
+          <w:rFonts w:hint="eastAsia"/>
+        </w:rPr>
+        <w:t>word</w:t>
+      </w:r>
+      <w:r>
+        <w:t>2</w:t>
+      </w:r>
+      <w:r>
+        <w:rPr>
+          <w:rFonts w:hint="eastAsia"/>
+        </w:rPr>
+        <w:t>vec</w:t>
+      </w:r>
+      <w:r>
+        <w:rPr>
+          <w:rFonts w:hint="eastAsia"/>
+        </w:rPr>
+        <w:t>包含两部分：使用通用</w:t>
+      </w:r>
+      <w:r>
+        <w:rPr>
+          <w:rFonts w:hint="eastAsia"/>
+        </w:rPr>
+        <w:t>word</w:t>
+      </w:r>
+      <w:r>
+        <w:t>2</w:t>
+      </w:r>
+      <w:r>
+        <w:rPr>
+          <w:rFonts w:hint="eastAsia"/>
+        </w:rPr>
+        <w:t>vec</w:t>
+      </w:r>
+      <w:r>
+        <w:rPr>
+          <w:rFonts w:hint="eastAsia"/>
+        </w:rPr>
+        <w:t>模型生成的向量，使用数据集本身作为语料库，训练模型生成的变量。</w:t>
       </w:r>
     </w:p>
     <w:p>
       <w:pPr>
-        <w:ind w:firstLineChars="200" w:firstLine="480"/>
-        <w:rPr>
-          <w:sz w:val="24"/>
-        </w:rPr>
-      </w:pPr>
-      <w:r>
-        <w:rPr>
-          <w:rFonts w:hint="eastAsia"/>
-          <w:sz w:val="24"/>
-        </w:rPr>
-        <w:t>但由于单词数量很多，</w:t>
-      </w:r>
-      <w:r>
-        <w:rPr>
-          <w:rFonts w:hint="eastAsia"/>
-          <w:sz w:val="24"/>
-        </w:rPr>
-        <w:t>tf-idf</w:t>
-      </w:r>
-      <w:r>
-        <w:rPr>
-          <w:rFonts w:hint="eastAsia"/>
-          <w:sz w:val="24"/>
-        </w:rPr>
-        <w:t>转化后的向量维度极大，在本项目中转化后每个句子有</w:t>
-      </w:r>
-      <w:r>
-        <w:rPr>
-          <w:rFonts w:hint="eastAsia"/>
-          <w:sz w:val="24"/>
-        </w:rPr>
-        <w:t>3</w:t>
-      </w:r>
-      <w:r>
-        <w:rPr>
-          <w:rFonts w:hint="eastAsia"/>
-          <w:sz w:val="24"/>
-        </w:rPr>
-        <w:t>万以上的维度。而由于每个句子包含的词的数量相对较少，因此向量中大部分数据为</w:t>
-      </w:r>
-      <w:r>
-        <w:rPr>
-          <w:rFonts w:hint="eastAsia"/>
-          <w:sz w:val="24"/>
-        </w:rPr>
-        <w:t>0</w:t>
-      </w:r>
-      <w:r>
-        <w:rPr>
-          <w:rFonts w:hint="eastAsia"/>
-          <w:sz w:val="24"/>
-        </w:rPr>
-        <w:t>。这样的数据维度过大，而且其中</w:t>
-      </w:r>
-      <w:r>
-        <w:rPr>
-          <w:rFonts w:hint="eastAsia"/>
-          <w:sz w:val="24"/>
-        </w:rPr>
-        <w:t>0</w:t>
-      </w:r>
-      <w:r>
-        <w:rPr>
-          <w:rFonts w:hint="eastAsia"/>
-          <w:sz w:val="24"/>
-        </w:rPr>
-        <w:t>值很多，不便于直接计算。后面会使用主题模型为向量降维。</w:t>
+        <w:ind w:firstLineChars="200" w:firstLine="420"/>
+      </w:pPr>
+      <w:r>
+        <w:rPr>
+          <w:rFonts w:hint="eastAsia"/>
+        </w:rPr>
+        <w:t>通用</w:t>
+      </w:r>
+      <w:r>
+        <w:rPr>
+          <w:rFonts w:hint="eastAsia"/>
+        </w:rPr>
+        <w:t>word</w:t>
+      </w:r>
+      <w:r>
+        <w:t>2</w:t>
+      </w:r>
+      <w:r>
+        <w:rPr>
+          <w:rFonts w:hint="eastAsia"/>
+        </w:rPr>
+        <w:t>vec</w:t>
+      </w:r>
+      <w:r>
+        <w:rPr>
+          <w:rFonts w:hint="eastAsia"/>
+        </w:rPr>
+        <w:t>模型使用的是</w:t>
+      </w:r>
+      <w:r>
+        <w:t>Google</w:t>
+      </w:r>
+      <w:r>
+        <w:t xml:space="preserve"> News vectors negative300</w:t>
+      </w:r>
+      <w:r>
+        <w:rPr>
+          <w:rFonts w:hint="eastAsia"/>
+        </w:rPr>
+        <w:t>，这是</w:t>
+      </w:r>
+      <w:r>
+        <w:rPr>
+          <w:rFonts w:hint="eastAsia"/>
+        </w:rPr>
+        <w:t>Google</w:t>
+      </w:r>
+      <w:r>
+        <w:rPr>
+          <w:rFonts w:hint="eastAsia"/>
+        </w:rPr>
+        <w:t>训练好的用来进行</w:t>
+      </w:r>
+      <w:r>
+        <w:rPr>
+          <w:rFonts w:hint="eastAsia"/>
+        </w:rPr>
+        <w:t>word</w:t>
+      </w:r>
+      <w:r>
+        <w:t>2</w:t>
+      </w:r>
+      <w:r>
+        <w:rPr>
+          <w:rFonts w:hint="eastAsia"/>
+        </w:rPr>
+        <w:t>vec</w:t>
+      </w:r>
+      <w:r>
+        <w:rPr>
+          <w:rFonts w:hint="eastAsia"/>
+        </w:rPr>
+        <w:t>的模型。训练这个模型的语料库规模很大，因此该模型效果很好。</w:t>
       </w:r>
     </w:p>
     <w:p>
       <w:pPr>
-        <w:pStyle w:val="Heading5"/>
-      </w:pPr>
-      <w:r>
-        <w:rPr>
-          <w:rFonts w:hint="eastAsia"/>
-        </w:rPr>
-        <w:t>主题模型</w:t>
+        <w:ind w:firstLineChars="200" w:firstLine="420"/>
+      </w:pPr>
+      <w:r>
+        <w:rPr>
+          <w:rFonts w:hint="eastAsia"/>
+        </w:rPr>
+        <w:t>而使用训练数据集生成的向量则是用</w:t>
+      </w:r>
+      <w:proofErr w:type="spellStart"/>
+      <w:r>
+        <w:rPr>
+          <w:rFonts w:hint="eastAsia"/>
+        </w:rPr>
+        <w:t>gensim</w:t>
+      </w:r>
+      <w:proofErr w:type="spellEnd"/>
+      <w:r>
+        <w:rPr>
+          <w:rFonts w:hint="eastAsia"/>
+        </w:rPr>
+        <w:t>提供的</w:t>
+      </w:r>
+      <w:r>
+        <w:rPr>
+          <w:rFonts w:hint="eastAsia"/>
+        </w:rPr>
+        <w:t>word</w:t>
+      </w:r>
+      <w:r>
+        <w:t>2</w:t>
+      </w:r>
+      <w:r>
+        <w:rPr>
+          <w:rFonts w:hint="eastAsia"/>
+        </w:rPr>
+        <w:t>vec</w:t>
+      </w:r>
+      <w:r>
+        <w:rPr>
+          <w:rFonts w:hint="eastAsia"/>
+        </w:rPr>
+        <w:t>的库，将数据集中包含的句子作为输入，训练出的模型。由于使用的语料库就是要预测的数据集本身，其效果会比较好。</w:t>
       </w:r>
     </w:p>
     <w:p>
       <w:pPr>
+        <w:ind w:firstLineChars="200" w:firstLine="420"/>
+        <w:rPr>
+          <w:rFonts w:hint="eastAsia"/>
+        </w:rPr>
+      </w:pPr>
+      <w:r>
+        <w:rPr>
+          <w:rFonts w:hint="eastAsia"/>
+        </w:rPr>
+        <w:t>在获取到</w:t>
+      </w:r>
+      <w:r>
+        <w:rPr>
+          <w:rFonts w:hint="eastAsia"/>
+        </w:rPr>
+        <w:t>word</w:t>
+      </w:r>
+      <w:r>
+        <w:t>2</w:t>
+      </w:r>
+      <w:r>
+        <w:rPr>
+          <w:rFonts w:hint="eastAsia"/>
+        </w:rPr>
+        <w:t>vec</w:t>
+      </w:r>
+      <w:r>
+        <w:rPr>
+          <w:rFonts w:hint="eastAsia"/>
+        </w:rPr>
+        <w:t>向量后，可以根据句子中包含的单词，将句子转化成一个向量。而之后就可以生成相似度相关的变量。</w:t>
+      </w:r>
+    </w:p>
+    <w:p>
+      <w:pPr>
+        <w:pStyle w:val="Heading5"/>
+      </w:pPr>
+      <w:proofErr w:type="spellStart"/>
+      <w:proofErr w:type="gramStart"/>
+      <w:r>
+        <w:t>tf-</w:t>
+      </w:r>
+      <w:r>
+        <w:rPr>
+          <w:rFonts w:hint="eastAsia"/>
+        </w:rPr>
+        <w:t>idf</w:t>
+      </w:r>
+      <w:proofErr w:type="spellEnd"/>
+      <w:proofErr w:type="gramEnd"/>
+    </w:p>
+    <w:p>
+      <w:pPr>
         <w:ind w:firstLineChars="200" w:firstLine="480"/>
-      </w:pPr>
-      <w:r>
-        <w:rPr>
-          <w:rFonts w:hint="eastAsia"/>
-          <w:sz w:val="24"/>
-        </w:rPr>
-        <w:t>在机器学习和自然语言处理等领域是用来在一系列文档中发现抽象主题的一种统计模型。直观来讲，如果一篇文章有一个中心思想，那么一些特定词语会更频繁的出现。比方说，如果一篇文章是在讲狗的，那“狗”和“骨头”等词出</w:t>
-      </w:r>
-      <w:r>
-        <w:rPr>
-          <w:rFonts w:hint="eastAsia"/>
-          <w:sz w:val="24"/>
+        <w:rPr>
+          <w:sz w:val="24"/>
+        </w:rPr>
+      </w:pPr>
+      <w:r>
+        <w:rPr>
+          <w:rFonts w:hint="eastAsia"/>
+          <w:sz w:val="24"/>
+        </w:rPr>
+        <w:t>TF-IDF</w:t>
+      </w:r>
+      <w:r>
+        <w:rPr>
+          <w:rFonts w:hint="eastAsia"/>
+          <w:sz w:val="24"/>
+        </w:rPr>
+        <w:t>是一种用于信息检索与文本挖掘的常用加权技术</w:t>
+      </w:r>
+      <w:r>
+        <w:rPr>
+          <w:rFonts w:hint="eastAsia"/>
+          <w:sz w:val="24"/>
+        </w:rPr>
+        <w:t>，用以评估一字词对于一个文件集或一个语料库中的其中一份文件的重要程度。字词的重要性随着它在文件中出现的次数成正比增加，但同时会随着它在语料库中出现的频率成反比下降。</w:t>
+      </w:r>
+      <w:proofErr w:type="spellStart"/>
+      <w:r>
+        <w:rPr>
+          <w:rFonts w:hint="eastAsia"/>
+          <w:sz w:val="24"/>
+        </w:rPr>
+        <w:t>tf-idf</w:t>
+      </w:r>
+      <w:proofErr w:type="spellEnd"/>
+      <w:r>
+        <w:rPr>
+          <w:rFonts w:hint="eastAsia"/>
+          <w:sz w:val="24"/>
+        </w:rPr>
+        <w:t>加权的各种形式常被搜索引擎应用，作为文件与用户查询之间相关程度的度量或评级。</w:t>
+      </w:r>
+    </w:p>
+    <w:p>
+      <w:pPr>
+        <w:ind w:firstLineChars="200" w:firstLine="480"/>
+        <w:rPr>
+          <w:sz w:val="24"/>
+        </w:rPr>
+      </w:pPr>
+      <w:r>
+        <w:rPr>
+          <w:rFonts w:hint="eastAsia"/>
+          <w:sz w:val="24"/>
+        </w:rPr>
+        <w:t>但由于单词数量很多，</w:t>
+      </w:r>
+      <w:r>
+        <w:rPr>
+          <w:rFonts w:hint="eastAsia"/>
+          <w:sz w:val="24"/>
+        </w:rPr>
+        <w:t>tf-idf</w:t>
+      </w:r>
+      <w:r>
+        <w:rPr>
+          <w:rFonts w:hint="eastAsia"/>
+          <w:sz w:val="24"/>
+        </w:rPr>
+        <w:t>转化后的向量维度极大，在本项目中转化后每个句子有</w:t>
+      </w:r>
+      <w:r>
+        <w:rPr>
+          <w:rFonts w:hint="eastAsia"/>
+          <w:sz w:val="24"/>
+        </w:rPr>
+        <w:t>3</w:t>
+      </w:r>
+      <w:r>
+        <w:rPr>
+          <w:rFonts w:hint="eastAsia"/>
+          <w:sz w:val="24"/>
+        </w:rPr>
+        <w:t>万以上的维度。而由于每个句子包含的词的数量相对较少，因此向量中大部分数据为</w:t>
+      </w:r>
+      <w:r>
+        <w:rPr>
+          <w:rFonts w:hint="eastAsia"/>
+          <w:sz w:val="24"/>
+        </w:rPr>
+        <w:t>0</w:t>
+      </w:r>
+      <w:r>
+        <w:rPr>
+          <w:rFonts w:hint="eastAsia"/>
+          <w:sz w:val="24"/>
+        </w:rPr>
+        <w:t>。这样的数据维度过大，而且其中</w:t>
+      </w:r>
+      <w:r>
+        <w:rPr>
+          <w:rFonts w:hint="eastAsia"/>
+          <w:sz w:val="24"/>
+        </w:rPr>
+        <w:t>0</w:t>
+      </w:r>
+      <w:r>
+        <w:rPr>
+          <w:rFonts w:hint="eastAsia"/>
+          <w:sz w:val="24"/>
+        </w:rPr>
+        <w:t>值很多，不便于直接计算。后面会使用主题模型为向量降维。</w:t>
+      </w:r>
+    </w:p>
+    <w:p>
+      <w:pPr>
+        <w:pStyle w:val="Heading5"/>
+      </w:pPr>
+      <w:r>
+        <w:rPr>
+          <w:rFonts w:hint="eastAsia"/>
         </w:rPr>
         <w:lastRenderedPageBreak/>
-        <w:t>现的频率会高些。如果一篇文章是在讲猫的，那“猫”和“鱼”等词出现的频率会高些。而有些词例如“这个”、“和”大概在两篇文章中出现的频率会大致相等。但真实的情况是，一篇文章通常包含多种主题，而且每个主题所占比例各不相同。因此，如果一篇文章</w:t>
+        <w:t>主题模型</w:t>
+      </w:r>
+    </w:p>
+    <w:p>
+      <w:pPr>
+        <w:ind w:firstLineChars="200" w:firstLine="480"/>
+      </w:pPr>
+      <w:r>
+        <w:rPr>
+          <w:rFonts w:hint="eastAsia"/>
+          <w:sz w:val="24"/>
+        </w:rPr>
+        <w:t>在机器学习和自然语言处理等领域是用来在一系列文档中发现抽象主题的一种统计模型。直观来讲，如果一篇文章有一个中心思想，那么一些特定词语会更频繁的出现。比方说，如果一篇文章是在讲狗的，那“狗”和“骨头”等词出现的频率会高些。如果一篇文章是在讲猫的，那“猫”和“鱼”等词出现的频率会高些。而有些词例如“这个”、“和”大概在两篇文章中出现的频率会大致相等。但真实的情况是，一篇文章通常包含多种主题，而且每个主题所占比例各不相同。因此，如果一篇文章</w:t>
       </w:r>
       <w:r>
         <w:rPr>
@@ -11715,7 +11960,14 @@
         <w:rPr>
           <w:sz w:val="24"/>
         </w:rPr>
-        <w:t>太大，又容易过拟合，一般选择一个适中的数值。默认是</w:t>
+        <w:t>太大，又容易过拟</w:t>
+      </w:r>
+      <w:r>
+        <w:rPr>
+          <w:sz w:val="24"/>
+        </w:rPr>
+        <w:lastRenderedPageBreak/>
+        <w:t>合，一般选择一个适中的数值。默认是</w:t>
       </w:r>
       <w:r>
         <w:rPr>
@@ -11862,7 +12114,6 @@
         <w:rPr>
           <w:sz w:val="24"/>
         </w:rPr>
-        <w:lastRenderedPageBreak/>
         <w:t>subsample:</w:t>
       </w:r>
       <w:r>
@@ -12205,7 +12456,7 @@
       </w:r>
       <w:r>
         <w:rPr>
-          <w:rFonts w:eastAsia="SimSun" w:cs="SimSun"/>
+          <w:rFonts w:eastAsia="宋体" w:cs="宋体"/>
           <w:color w:val="34495E"/>
           <w:kern w:val="0"/>
           <w:sz w:val="24"/>
@@ -12223,7 +12474,7 @@
       </w:r>
       <w:r>
         <w:rPr>
-          <w:rFonts w:eastAsia="SimSun" w:cs="SimSun"/>
+          <w:rFonts w:eastAsia="宋体" w:cs="宋体"/>
           <w:color w:val="34495E"/>
           <w:kern w:val="0"/>
           <w:sz w:val="24"/>
@@ -12241,7 +12492,7 @@
       </w:r>
       <w:r>
         <w:rPr>
-          <w:rFonts w:eastAsia="SimSun" w:cs="SimSun"/>
+          <w:rFonts w:eastAsia="宋体" w:cs="宋体"/>
           <w:color w:val="34495E"/>
           <w:kern w:val="0"/>
           <w:sz w:val="24"/>
@@ -12259,7 +12510,7 @@
       </w:r>
       <w:r>
         <w:rPr>
-          <w:rFonts w:eastAsia="SimSun" w:cs="SimSun"/>
+          <w:rFonts w:eastAsia="宋体" w:cs="宋体"/>
           <w:color w:val="34495E"/>
           <w:kern w:val="0"/>
           <w:sz w:val="24"/>
@@ -12277,7 +12528,7 @@
       </w:r>
       <w:r>
         <w:rPr>
-          <w:rFonts w:eastAsia="SimSun" w:cs="SimSun"/>
+          <w:rFonts w:eastAsia="宋体" w:cs="宋体"/>
           <w:color w:val="34495E"/>
           <w:kern w:val="0"/>
           <w:sz w:val="24"/>
@@ -12295,7 +12546,7 @@
       </w:r>
       <w:r>
         <w:rPr>
-          <w:rFonts w:eastAsia="SimSun" w:cs="SimSun"/>
+          <w:rFonts w:eastAsia="宋体" w:cs="宋体"/>
           <w:color w:val="34495E"/>
           <w:kern w:val="0"/>
           <w:sz w:val="24"/>
@@ -12322,7 +12573,7 @@
       </w:r>
       <w:r>
         <w:rPr>
-          <w:rFonts w:eastAsia="SimSun" w:cs="SimSun" w:hint="eastAsia"/>
+          <w:rFonts w:eastAsia="宋体" w:cs="宋体" w:hint="eastAsia"/>
           <w:color w:val="34495E"/>
           <w:kern w:val="0"/>
           <w:sz w:val="24"/>
@@ -12331,7 +12582,7 @@
       </w:r>
       <w:r>
         <w:rPr>
-          <w:rFonts w:eastAsia="SimSun" w:cs="SimSun" w:hint="eastAsia"/>
+          <w:rFonts w:eastAsia="宋体" w:cs="宋体" w:hint="eastAsia"/>
           <w:color w:val="34495E"/>
           <w:kern w:val="0"/>
           <w:sz w:val="24"/>
@@ -12340,7 +12591,7 @@
       </w:r>
       <w:r>
         <w:rPr>
-          <w:rFonts w:eastAsia="SimSun" w:cs="SimSun"/>
+          <w:rFonts w:eastAsia="宋体" w:cs="宋体"/>
           <w:color w:val="34495E"/>
           <w:kern w:val="0"/>
           <w:sz w:val="24"/>
@@ -12349,7 +12600,7 @@
       </w:r>
       <w:r>
         <w:rPr>
-          <w:rFonts w:eastAsia="SimSun" w:cs="SimSun"/>
+          <w:rFonts w:eastAsia="宋体" w:cs="宋体"/>
           <w:color w:val="34495E"/>
           <w:kern w:val="0"/>
           <w:sz w:val="24"/>
@@ -12376,7 +12627,7 @@
       </w:r>
       <w:r>
         <w:rPr>
-          <w:rFonts w:eastAsia="SimSun" w:cs="SimSun"/>
+          <w:rFonts w:eastAsia="宋体" w:cs="宋体"/>
           <w:color w:val="34495E"/>
           <w:kern w:val="0"/>
           <w:sz w:val="24"/>
@@ -12385,7 +12636,7 @@
       </w:r>
       <w:r>
         <w:rPr>
-          <w:rFonts w:eastAsia="SimSun" w:cs="SimSun"/>
+          <w:rFonts w:eastAsia="宋体" w:cs="宋体"/>
           <w:color w:val="34495E"/>
           <w:kern w:val="0"/>
           <w:sz w:val="24"/>
@@ -12394,7 +12645,7 @@
       </w:r>
       <w:r>
         <w:rPr>
-          <w:rFonts w:eastAsia="SimSun" w:cs="SimSun"/>
+          <w:rFonts w:eastAsia="宋体" w:cs="宋体"/>
           <w:color w:val="34495E"/>
           <w:kern w:val="0"/>
           <w:sz w:val="24"/>
@@ -12403,7 +12654,7 @@
       </w:r>
       <w:r>
         <w:rPr>
-          <w:rFonts w:eastAsia="SimSun" w:cs="SimSun" w:hint="eastAsia"/>
+          <w:rFonts w:eastAsia="宋体" w:cs="宋体" w:hint="eastAsia"/>
           <w:color w:val="34495E"/>
           <w:kern w:val="0"/>
           <w:sz w:val="24"/>
@@ -12412,7 +12663,7 @@
       </w:r>
       <w:r>
         <w:rPr>
-          <w:rFonts w:eastAsia="SimSun" w:cs="SimSun"/>
+          <w:rFonts w:eastAsia="宋体" w:cs="宋体"/>
           <w:color w:val="34495E"/>
           <w:kern w:val="0"/>
           <w:sz w:val="24"/>
@@ -12421,7 +12672,7 @@
       </w:r>
       <w:r>
         <w:rPr>
-          <w:rFonts w:eastAsia="SimSun" w:cs="SimSun"/>
+          <w:rFonts w:eastAsia="宋体" w:cs="宋体"/>
           <w:color w:val="34495E"/>
           <w:kern w:val="0"/>
           <w:sz w:val="24"/>
@@ -12448,7 +12699,7 @@
       </w:r>
       <w:r>
         <w:rPr>
-          <w:rFonts w:eastAsia="SimSun" w:cs="SimSun"/>
+          <w:rFonts w:eastAsia="宋体" w:cs="宋体"/>
           <w:color w:val="34495E"/>
           <w:kern w:val="0"/>
           <w:sz w:val="24"/>
@@ -12457,7 +12708,7 @@
       </w:r>
       <w:r>
         <w:rPr>
-          <w:rFonts w:eastAsia="SimSun" w:cs="SimSun"/>
+          <w:rFonts w:eastAsia="宋体" w:cs="宋体"/>
           <w:color w:val="34495E"/>
           <w:kern w:val="0"/>
           <w:sz w:val="24"/>
@@ -12484,7 +12735,7 @@
       </w:r>
       <w:r>
         <w:rPr>
-          <w:rFonts w:eastAsia="SimSun" w:cs="SimSun"/>
+          <w:rFonts w:eastAsia="宋体" w:cs="宋体"/>
           <w:color w:val="34495E"/>
           <w:kern w:val="0"/>
           <w:sz w:val="24"/>
@@ -12493,7 +12744,7 @@
       </w:r>
       <w:r>
         <w:rPr>
-          <w:rFonts w:eastAsia="SimSun" w:cs="SimSun"/>
+          <w:rFonts w:eastAsia="宋体" w:cs="宋体"/>
           <w:color w:val="34495E"/>
           <w:kern w:val="0"/>
           <w:sz w:val="24"/>
@@ -12502,7 +12753,7 @@
       </w:r>
       <w:r>
         <w:rPr>
-          <w:rFonts w:eastAsia="SimSun" w:cs="SimSun"/>
+          <w:rFonts w:eastAsia="宋体" w:cs="宋体"/>
           <w:color w:val="34495E"/>
           <w:kern w:val="0"/>
           <w:sz w:val="24"/>
@@ -12511,7 +12762,7 @@
       </w:r>
       <w:r>
         <w:rPr>
-          <w:rFonts w:eastAsia="SimSun" w:cs="SimSun" w:hint="eastAsia"/>
+          <w:rFonts w:eastAsia="宋体" w:cs="宋体" w:hint="eastAsia"/>
           <w:color w:val="34495E"/>
           <w:kern w:val="0"/>
           <w:sz w:val="24"/>
@@ -12529,7 +12780,7 @@
       </w:r>
       <w:r>
         <w:rPr>
-          <w:rFonts w:eastAsia="SimSun" w:cs="SimSun"/>
+          <w:rFonts w:eastAsia="宋体" w:cs="宋体"/>
           <w:color w:val="34495E"/>
           <w:kern w:val="0"/>
           <w:sz w:val="24"/>
@@ -12538,7 +12789,7 @@
       </w:r>
       <w:r>
         <w:rPr>
-          <w:rFonts w:eastAsia="SimSun" w:cs="SimSun"/>
+          <w:rFonts w:eastAsia="宋体" w:cs="宋体"/>
           <w:color w:val="34495E"/>
           <w:kern w:val="0"/>
           <w:sz w:val="24"/>
@@ -13229,7 +13480,7 @@
       </w:r>
       <w:r>
         <w:rPr>
-          <w:rFonts w:eastAsia="SimSun" w:cs="SimSun"/>
+          <w:rFonts w:eastAsia="宋体" w:cs="宋体"/>
           <w:kern w:val="0"/>
           <w:sz w:val="24"/>
         </w:rPr>
@@ -13267,6 +13518,7 @@
         <w:rPr>
           <w:sz w:val="24"/>
         </w:rPr>
+        <w:lastRenderedPageBreak/>
         <w:tab/>
       </w:r>
       <w:r>
@@ -13353,7 +13605,6 @@
         <w:rPr>
           <w:sz w:val="24"/>
         </w:rPr>
-        <w:lastRenderedPageBreak/>
         <w:t>训练数据和测试数据生产过程如下：</w:t>
       </w:r>
     </w:p>
@@ -13565,14 +13816,15 @@
           <w:p>
             <w:pPr>
               <w:rPr>
-                <w:sz w:val="24"/>
-              </w:rPr>
-            </w:pPr>
-            <w:r>
-              <w:rPr>
-                <w:sz w:val="24"/>
-              </w:rPr>
-              <w:t>314296</w:t>
+                <w:rFonts w:hint="eastAsia"/>
+                <w:sz w:val="24"/>
+              </w:rPr>
+            </w:pPr>
+            <w:r>
+              <w:rPr>
+                <w:sz w:val="24"/>
+              </w:rPr>
+              <w:t>39808</w:t>
             </w:r>
           </w:p>
         </w:tc>
@@ -13590,7 +13842,7 @@
               <w:rPr>
                 <w:sz w:val="24"/>
               </w:rPr>
-              <w:t>78575</w:t>
+              <w:t>9952</w:t>
             </w:r>
           </w:p>
         </w:tc>
@@ -13608,7 +13860,7 @@
               <w:rPr>
                 <w:sz w:val="24"/>
               </w:rPr>
-              <w:t>392871</w:t>
+              <w:t>49760</w:t>
             </w:r>
           </w:p>
         </w:tc>
@@ -13684,8 +13936,8 @@
       </w:tblPr>
       <w:tblGrid>
         <w:gridCol w:w="1939"/>
-        <w:gridCol w:w="2345"/>
-        <w:gridCol w:w="2345"/>
+        <w:gridCol w:w="2467"/>
+        <w:gridCol w:w="2467"/>
       </w:tblGrid>
       <w:tr>
         <w:trPr>
@@ -13829,7 +14081,7 @@
               <w:rPr>
                 <w:sz w:val="24"/>
               </w:rPr>
-              <w:t>0.3218065545504448</w:t>
+              <w:t>0.13534068828676862</w:t>
             </w:r>
           </w:p>
         </w:tc>
@@ -13847,7 +14099,7 @@
               <w:rPr>
                 <w:sz w:val="24"/>
               </w:rPr>
-              <w:t>7.736654915901431</w:t>
+              <w:t>0.6389915118402073</w:t>
             </w:r>
           </w:p>
         </w:tc>
@@ -13892,7 +14144,7 @@
               <w:rPr>
                 <w:sz w:val="24"/>
               </w:rPr>
-              <w:t>8.178083962379752</w:t>
+              <w:t>0.4463927424970769</w:t>
             </w:r>
           </w:p>
         </w:tc>
@@ -13910,7 +14162,7 @@
               <w:rPr>
                 <w:sz w:val="24"/>
               </w:rPr>
-              <w:t>8.225281221034596</w:t>
+              <w:t>0.46849611543040853</w:t>
             </w:r>
           </w:p>
         </w:tc>
@@ -13954,7 +14206,7 @@
               <w:rPr>
                 <w:sz w:val="24"/>
               </w:rPr>
-              <w:t>8.930508585410578</w:t>
+              <w:t>0.4756306057602621</w:t>
             </w:r>
           </w:p>
         </w:tc>
@@ -13972,7 +14224,7 @@
               <w:rPr>
                 <w:sz w:val="24"/>
               </w:rPr>
-              <w:t>8.890415706876658</w:t>
+              <w:t>0.48807730251438775</w:t>
             </w:r>
           </w:p>
         </w:tc>
@@ -14014,7 +14266,7 @@
               <w:rPr>
                 <w:sz w:val="24"/>
               </w:rPr>
-              <w:t>12.725242866460588</w:t>
+              <w:t>11.52619352511403</w:t>
             </w:r>
           </w:p>
         </w:tc>
@@ -14032,7 +14284,7 @@
               <w:rPr>
                 <w:sz w:val="24"/>
               </w:rPr>
-              <w:t>12.724948305837987</w:t>
+              <w:t>11.698888334670201</w:t>
             </w:r>
           </w:p>
         </w:tc>
@@ -14077,7 +14329,7 @@
               <w:rPr>
                 <w:sz w:val="24"/>
               </w:rPr>
-              <w:t>8.306698956589713</w:t>
+              <w:t>0.44771961942361543</w:t>
             </w:r>
           </w:p>
         </w:tc>
@@ -14095,7 +14347,7 @@
               <w:rPr>
                 <w:sz w:val="24"/>
               </w:rPr>
-              <w:t>8.35443354838257</w:t>
+              <w:t>0.46771075566727116</w:t>
             </w:r>
           </w:p>
         </w:tc>
@@ -14140,7 +14392,7 @@
               <w:rPr>
                 <w:sz w:val="24"/>
               </w:rPr>
-              <w:t>7.0712416189025795</w:t>
+              <w:t>0.3636642707192053</w:t>
             </w:r>
           </w:p>
         </w:tc>
@@ -14583,6 +14835,7 @@
           <w:rFonts w:hint="eastAsia"/>
           <w:sz w:val="24"/>
         </w:rPr>
+        <w:lastRenderedPageBreak/>
         <w:t xml:space="preserve"> </w:t>
       </w:r>
       <w:r>
@@ -14661,7 +14914,6 @@
           <w:rFonts w:hint="eastAsia"/>
           <w:sz w:val="24"/>
         </w:rPr>
-        <w:lastRenderedPageBreak/>
         <w:t>将字符串以空格分割</w:t>
       </w:r>
     </w:p>
@@ -15440,6 +15692,7 @@
         <w:rPr>
           <w:rFonts w:hint="eastAsia"/>
         </w:rPr>
+        <w:lastRenderedPageBreak/>
         <w:t>WMD</w:t>
       </w:r>
       <w:r>
@@ -15472,15 +15725,7 @@
           <w:rFonts w:hint="eastAsia"/>
           <w:sz w:val="24"/>
         </w:rPr>
-        <w:t>计算句子间的距离，也算是距离特征的</w:t>
-      </w:r>
-      <w:r>
-        <w:rPr>
-          <w:rFonts w:hint="eastAsia"/>
-          <w:sz w:val="24"/>
-        </w:rPr>
-        <w:lastRenderedPageBreak/>
-        <w:t>一种。本项目中使用</w:t>
+        <w:t>计算句子间的距离，也算是距离特征的一种。本项目中使用</w:t>
       </w:r>
       <w:proofErr w:type="spellStart"/>
       <w:r>
@@ -17407,7 +17652,15 @@
         <w:rPr>
           <w:rFonts w:hint="eastAsia"/>
         </w:rPr>
-        <w:t>最后一列。在进行比较时，考虑到比较效率，并没有用全部数据进行试验，仅仅使用了</w:t>
+        <w:t>最后一列。在</w:t>
+      </w:r>
+      <w:bookmarkStart w:id="17" w:name="_GoBack"/>
+      <w:bookmarkEnd w:id="17"/>
+      <w:r>
+        <w:rPr>
+          <w:rFonts w:hint="eastAsia"/>
+        </w:rPr>
+        <w:t>进行比较时，考虑到比较效率，并没有用全部数据进行试验，仅仅使用了</w:t>
       </w:r>
       <w:r>
         <w:rPr>
@@ -17511,6 +17764,7 @@
         <w:rPr>
           <w:rFonts w:hint="eastAsia"/>
         </w:rPr>
+        <w:lastRenderedPageBreak/>
         <w:t>句子间距离特征</w:t>
       </w:r>
     </w:p>
@@ -17565,12 +17819,11 @@
           <w:rFonts w:hint="default"/>
         </w:rPr>
       </w:pPr>
-      <w:bookmarkStart w:id="17" w:name="_Toc536568956"/>
-      <w:r>
-        <w:lastRenderedPageBreak/>
+      <w:bookmarkStart w:id="18" w:name="_Toc536568956"/>
+      <w:r>
         <w:t>执行过程</w:t>
       </w:r>
-      <w:bookmarkEnd w:id="17"/>
+      <w:bookmarkEnd w:id="18"/>
     </w:p>
     <w:p>
       <w:pPr>
@@ -18740,6 +18993,7 @@
           <w:rFonts w:hint="eastAsia"/>
           <w:sz w:val="24"/>
         </w:rPr>
+        <w:lastRenderedPageBreak/>
         <w:t xml:space="preserve">b) </w:t>
       </w:r>
       <w:proofErr w:type="spellStart"/>
@@ -18800,15 +19054,7 @@
           <w:rFonts w:hint="eastAsia"/>
           <w:sz w:val="24"/>
         </w:rPr>
-        <w:t>：即随机平均梯度下降，是梯度下降法的变种，和普通梯度下降法的区别是每次迭代仅仅用一部分的样本来计算梯度，适合于样本数据多</w:t>
-      </w:r>
-      <w:r>
-        <w:rPr>
-          <w:rFonts w:hint="eastAsia"/>
-          <w:sz w:val="24"/>
-        </w:rPr>
-        <w:lastRenderedPageBreak/>
-        <w:t>的时候。</w:t>
+        <w:t>：即随机平均梯度下降，是梯度下降法的变种，和普通梯度下降法的区别是每次迭代仅仅用一部分的样本来计算梯度，适合于样本数据多的时候。</w:t>
       </w:r>
     </w:p>
     <w:p>
@@ -19768,7 +20014,7 @@
             <v:path o:extrusionok="f" gradientshapeok="t" o:connecttype="rect"/>
             <o:lock v:ext="edit" aspectratio="t"/>
           </v:shapetype>
-          <v:shape id="_x0000_i1025" type="#_x0000_t75" alt="download" style="width:414.85pt;height:187.7pt;mso-width-percent:0;mso-height-percent:0;mso-width-percent:0;mso-height-percent:0">
+          <v:shape id="_x0000_i1025" type="#_x0000_t75" alt="download" style="width:414.75pt;height:188.25pt;mso-width-percent:0;mso-height-percent:0;mso-width-percent:0;mso-height-percent:0">
             <v:imagedata r:id="rId31" o:title="download"/>
           </v:shape>
         </w:pict>
@@ -19782,6 +20028,7 @@
         <w:rPr>
           <w:rFonts w:hint="eastAsia"/>
         </w:rPr>
+        <w:lastRenderedPageBreak/>
         <w:t>图</w:t>
       </w:r>
       <w:r>
@@ -19892,7 +20139,15 @@
       </w:r>
       <w:proofErr w:type="spellEnd"/>
       <w:r>
-        <w:t xml:space="preserve"> ='sqrt'</w:t>
+        <w:t xml:space="preserve"> ='</w:t>
+      </w:r>
+      <w:proofErr w:type="spellStart"/>
+      <w:r>
+        <w:t>sqrt</w:t>
+      </w:r>
+      <w:proofErr w:type="spellEnd"/>
+      <w:r>
+        <w:t>'</w:t>
       </w:r>
       <w:r>
         <w:rPr>
@@ -19932,14 +20187,7 @@
         <w:rPr>
           <w:rFonts w:hint="eastAsia"/>
         </w:rPr>
-        <w:t>。而最终调优后发</w:t>
-      </w:r>
-      <w:r>
-        <w:rPr>
-          <w:rFonts w:hint="eastAsia"/>
-        </w:rPr>
-        <w:lastRenderedPageBreak/>
-        <w:t>现，</w:t>
+        <w:t>。而最终调优后发现，</w:t>
       </w:r>
       <w:proofErr w:type="spellStart"/>
       <w:r>
@@ -20061,7 +20309,7 @@
           <w:color w:val="24292E"/>
         </w:rPr>
       </w:pPr>
-      <w:bookmarkStart w:id="18" w:name="_Toc536568957"/>
+      <w:bookmarkStart w:id="19" w:name="_Toc536568957"/>
       <w:r>
         <w:rPr>
           <w:rFonts w:ascii="Helvetica" w:hAnsi="Helvetica"/>
@@ -20071,12 +20319,12 @@
       </w:r>
       <w:r>
         <w:rPr>
-          <w:rFonts w:ascii="SimSun" w:eastAsia="SimSun" w:hAnsi="SimSun" w:cs="SimSun" w:hint="eastAsia"/>
+          <w:rFonts w:ascii="宋体" w:eastAsia="宋体" w:hAnsi="宋体" w:cs="宋体" w:hint="eastAsia"/>
           <w:color w:val="24292E"/>
         </w:rPr>
         <w:t>果</w:t>
       </w:r>
-      <w:bookmarkEnd w:id="18"/>
+      <w:bookmarkEnd w:id="19"/>
     </w:p>
     <w:p>
       <w:pPr>
@@ -20089,7 +20337,7 @@
           <w:szCs w:val="30"/>
         </w:rPr>
       </w:pPr>
-      <w:bookmarkStart w:id="19" w:name="_Toc536568958"/>
+      <w:bookmarkStart w:id="20" w:name="_Toc536568958"/>
       <w:r>
         <w:rPr>
           <w:rFonts w:ascii="Helvetica" w:hAnsi="Helvetica"/>
@@ -20101,14 +20349,14 @@
       </w:r>
       <w:r>
         <w:rPr>
-          <w:rFonts w:cs="SimSun"/>
+          <w:rFonts w:cs="宋体"/>
           <w:color w:val="24292E"/>
           <w:sz w:val="30"/>
           <w:szCs w:val="30"/>
         </w:rPr>
         <w:t>证</w:t>
       </w:r>
-      <w:bookmarkEnd w:id="19"/>
+      <w:bookmarkEnd w:id="20"/>
     </w:p>
     <w:p>
       <w:pPr>
@@ -20419,7 +20667,15 @@
       </w:r>
       <w:proofErr w:type="spellEnd"/>
       <w:r>
-        <w:t xml:space="preserve"> ='sqrt'</w:t>
+        <w:t xml:space="preserve"> ='</w:t>
+      </w:r>
+      <w:proofErr w:type="spellStart"/>
+      <w:r>
+        <w:t>sqrt</w:t>
+      </w:r>
+      <w:proofErr w:type="spellEnd"/>
+      <w:r>
+        <w:t>'</w:t>
       </w:r>
       <w:r>
         <w:rPr>
@@ -20608,7 +20864,7 @@
           <w:szCs w:val="30"/>
         </w:rPr>
       </w:pPr>
-      <w:bookmarkStart w:id="20" w:name="_Toc536568959"/>
+      <w:bookmarkStart w:id="21" w:name="_Toc536568959"/>
       <w:r>
         <w:rPr>
           <w:rFonts w:ascii="Helvetica" w:hAnsi="Helvetica"/>
@@ -20620,14 +20876,14 @@
       </w:r>
       <w:r>
         <w:rPr>
-          <w:rFonts w:cs="SimSun"/>
+          <w:rFonts w:cs="宋体"/>
           <w:color w:val="24292E"/>
           <w:sz w:val="30"/>
           <w:szCs w:val="30"/>
         </w:rPr>
         <w:t>析</w:t>
       </w:r>
-      <w:bookmarkEnd w:id="20"/>
+      <w:bookmarkEnd w:id="21"/>
     </w:p>
     <w:p>
       <w:pPr>
@@ -20722,7 +20978,14 @@
         <w:rPr>
           <w:rFonts w:hint="eastAsia"/>
         </w:rPr>
-        <w:t>而比较了基准模型和最终得到的模型的结果，可以看到最终模型比基准模型的效果要好，选定的三个对比指标都有所提高。</w:t>
+        <w:t>而比较了基准模型和最终得到的模型的结果，可以看到最终模型比基准模型的效果要</w:t>
+      </w:r>
+      <w:r>
+        <w:rPr>
+          <w:rFonts w:hint="eastAsia"/>
+        </w:rPr>
+        <w:lastRenderedPageBreak/>
+        <w:t>好，选定的三个对比指标都有所提高。</w:t>
       </w:r>
     </w:p>
     <w:p>
@@ -20737,23 +21000,22 @@
           <w:color w:val="24292E"/>
         </w:rPr>
       </w:pPr>
-      <w:bookmarkStart w:id="21" w:name="_Toc536568960"/>
+      <w:bookmarkStart w:id="22" w:name="_Toc536568960"/>
       <w:r>
         <w:rPr>
           <w:rFonts w:ascii="Helvetica" w:hAnsi="Helvetica"/>
           <w:color w:val="24292E"/>
         </w:rPr>
-        <w:lastRenderedPageBreak/>
         <w:t>项目结</w:t>
       </w:r>
       <w:r>
         <w:rPr>
-          <w:rFonts w:ascii="SimSun" w:eastAsia="SimSun" w:hAnsi="SimSun" w:cs="SimSun" w:hint="eastAsia"/>
+          <w:rFonts w:ascii="宋体" w:eastAsia="宋体" w:hAnsi="宋体" w:cs="宋体" w:hint="eastAsia"/>
           <w:color w:val="24292E"/>
         </w:rPr>
         <w:t>论</w:t>
       </w:r>
-      <w:bookmarkEnd w:id="21"/>
+      <w:bookmarkEnd w:id="22"/>
     </w:p>
     <w:p>
       <w:pPr>
@@ -20766,7 +21028,7 @@
           <w:szCs w:val="30"/>
         </w:rPr>
       </w:pPr>
-      <w:bookmarkStart w:id="22" w:name="_Toc536568961"/>
+      <w:bookmarkStart w:id="23" w:name="_Toc536568961"/>
       <w:r>
         <w:rPr>
           <w:rFonts w:ascii="Helvetica" w:hAnsi="Helvetica"/>
@@ -20778,14 +21040,14 @@
       </w:r>
       <w:r>
         <w:rPr>
-          <w:rFonts w:cs="SimSun"/>
+          <w:rFonts w:cs="宋体"/>
           <w:color w:val="24292E"/>
           <w:sz w:val="30"/>
           <w:szCs w:val="30"/>
         </w:rPr>
         <w:t>化</w:t>
       </w:r>
-      <w:bookmarkEnd w:id="22"/>
+      <w:bookmarkEnd w:id="23"/>
     </w:p>
     <w:p>
       <w:pPr>
@@ -20868,12 +21130,14 @@
         </w:rPr>
         <w:t>变量生成的过程中主要采用了可视化方法，将变量的分布情况，以及目标字段的均值分布在各个变量上展示了出来，分析了使用的变量对于分类是否有明显的贡献。而生成的变量包括：句子字符串长度相关变量，句子向量化后向量间距离的相关变量，句子词移距离相关变量，以及句子模糊匹配产生的相关变量。具体变量和可视化结果分析请参见前文中可视化的章节。在这一部分中，使用了</w:t>
       </w:r>
+      <w:proofErr w:type="spellStart"/>
       <w:r>
         <w:rPr>
           <w:rFonts w:hint="eastAsia"/>
         </w:rPr>
         <w:t>matplotlib</w:t>
       </w:r>
+      <w:proofErr w:type="spellEnd"/>
       <w:r>
         <w:rPr>
           <w:rFonts w:hint="eastAsia"/>
@@ -21126,7 +21390,7 @@
           <w:szCs w:val="30"/>
         </w:rPr>
       </w:pPr>
-      <w:bookmarkStart w:id="23" w:name="_Toc536568962"/>
+      <w:bookmarkStart w:id="24" w:name="_Toc536568962"/>
       <w:r>
         <w:rPr>
           <w:rFonts w:ascii="Helvetica" w:hAnsi="Helvetica"/>
@@ -21138,14 +21402,14 @@
       </w:r>
       <w:r>
         <w:rPr>
-          <w:rFonts w:cs="SimSun"/>
+          <w:rFonts w:cs="宋体"/>
           <w:color w:val="24292E"/>
           <w:sz w:val="30"/>
           <w:szCs w:val="30"/>
         </w:rPr>
         <w:t>考</w:t>
       </w:r>
-      <w:bookmarkEnd w:id="23"/>
+      <w:bookmarkEnd w:id="24"/>
     </w:p>
     <w:p>
       <w:pPr>
@@ -21155,6 +21419,7 @@
         <w:rPr>
           <w:rFonts w:hint="eastAsia"/>
         </w:rPr>
+        <w:lastRenderedPageBreak/>
         <w:t>整个项目的流程在上一章节中已经介绍。</w:t>
       </w:r>
     </w:p>
@@ -21166,7 +21431,6 @@
         <w:rPr>
           <w:rFonts w:hint="eastAsia"/>
         </w:rPr>
-        <w:lastRenderedPageBreak/>
         <w:t>个人觉得项目中比较有趣的部分包括以下两点：</w:t>
       </w:r>
     </w:p>
@@ -21213,9 +21477,6 @@
           <w:ilvl w:val="0"/>
           <w:numId w:val="9"/>
         </w:numPr>
-        <w:rPr>
-          <w:rFonts w:hint="eastAsia"/>
-        </w:rPr>
       </w:pPr>
       <w:r>
         <w:rPr>
@@ -21223,15 +21484,13 @@
         </w:rPr>
         <w:t>可以考虑使用基于图的特征。语句间的相似可以看做是语句间的一种联系。而语句本身可以看做一个实体。这样可以构建一种图结构，并在图结构的基础上预测不同点间的紧密程度。</w:t>
       </w:r>
-      <w:bookmarkStart w:id="24" w:name="_GoBack"/>
-      <w:bookmarkEnd w:id="24"/>
     </w:p>
     <w:p>
       <w:pPr>
         <w:pStyle w:val="Heading3"/>
         <w:spacing w:before="360" w:beforeAutospacing="0" w:after="240" w:afterAutospacing="0"/>
         <w:rPr>
-          <w:rFonts w:cs="SimSun" w:hint="default"/>
+          <w:rFonts w:cs="宋体" w:hint="default"/>
           <w:color w:val="24292E"/>
           <w:sz w:val="30"/>
           <w:szCs w:val="30"/>
@@ -21249,7 +21508,7 @@
       </w:r>
       <w:r>
         <w:rPr>
-          <w:rFonts w:cs="SimSun"/>
+          <w:rFonts w:cs="宋体"/>
           <w:color w:val="24292E"/>
           <w:sz w:val="30"/>
           <w:szCs w:val="30"/>
@@ -21313,6 +21572,7 @@
       <w:bookmarkEnd w:id="27"/>
     </w:p>
     <w:p>
+      <w:proofErr w:type="spellStart"/>
       <w:r>
         <w:rPr>
           <w:rFonts w:hint="eastAsia"/>
@@ -21320,7 +21580,11 @@
         <w:t>Qu</w:t>
       </w:r>
       <w:r>
-        <w:t>ora Question Pairs</w:t>
+        <w:t>ora</w:t>
+      </w:r>
+      <w:proofErr w:type="spellEnd"/>
+      <w:r>
+        <w:t xml:space="preserve"> Question Pairs</w:t>
       </w:r>
       <w:r>
         <w:rPr>
@@ -21597,12 +21861,12 @@
         <w:rPr>
           <w:rFonts w:hint="eastAsia"/>
         </w:rPr>
+        <w:lastRenderedPageBreak/>
         <w:t>机器学习算法：</w:t>
       </w:r>
     </w:p>
     <w:p>
       <w:r>
-        <w:lastRenderedPageBreak/>
         <w:tab/>
       </w:r>
       <w:r>
@@ -23978,6 +24242,7 @@
                 <w:kern w:val="0"/>
                 <w:sz w:val="24"/>
               </w:rPr>
+              <w:lastRenderedPageBreak/>
               <w:t>18</w:t>
             </w:r>
           </w:p>
@@ -24091,7 +24356,6 @@
                 <w:kern w:val="0"/>
                 <w:sz w:val="24"/>
               </w:rPr>
-              <w:lastRenderedPageBreak/>
               <w:t>19</w:t>
             </w:r>
           </w:p>
@@ -28731,6 +28995,7 @@
                 <w:kern w:val="0"/>
                 <w:sz w:val="24"/>
               </w:rPr>
+              <w:lastRenderedPageBreak/>
               <w:t>60</w:t>
             </w:r>
           </w:p>
@@ -28844,7 +29109,6 @@
                 <w:kern w:val="0"/>
                 <w:sz w:val="24"/>
               </w:rPr>
-              <w:lastRenderedPageBreak/>
               <w:t>61</w:t>
             </w:r>
           </w:p>
@@ -33482,6 +33746,7 @@
                 <w:kern w:val="0"/>
                 <w:sz w:val="24"/>
               </w:rPr>
+              <w:lastRenderedPageBreak/>
               <w:t>102</w:t>
             </w:r>
           </w:p>
@@ -33595,7 +33860,6 @@
                 <w:kern w:val="0"/>
                 <w:sz w:val="24"/>
               </w:rPr>
-              <w:lastRenderedPageBreak/>
               <w:t>103</w:t>
             </w:r>
           </w:p>
@@ -38235,6 +38499,7 @@
                 <w:kern w:val="0"/>
                 <w:sz w:val="24"/>
               </w:rPr>
+              <w:lastRenderedPageBreak/>
               <w:t>144</w:t>
             </w:r>
           </w:p>
@@ -38348,7 +38613,6 @@
                 <w:kern w:val="0"/>
                 <w:sz w:val="24"/>
               </w:rPr>
-              <w:lastRenderedPageBreak/>
               <w:t>145</w:t>
             </w:r>
           </w:p>
@@ -40590,7 +40854,7 @@
 </file>
 
 <file path=word/numbering.xml><?xml version="1.0" encoding="utf-8"?>
-<w:numbering xmlns:wpc="http://schemas.microsoft.com/office/word/2010/wordprocessingCanvas" xmlns:cx="http://schemas.microsoft.com/office/drawing/2014/chartex" xmlns:cx1="http://schemas.microsoft.com/office/drawing/2015/9/8/chartex" xmlns:cx2="http://schemas.microsoft.com/office/drawing/2015/10/21/chartex" xmlns:cx3="http://schemas.microsoft.com/office/drawing/2016/5/9/chartex" xmlns:cx4="http://schemas.microsoft.com/office/drawing/2016/5/10/chartex" xmlns:cx5="http://schemas.microsoft.com/office/drawing/2016/5/11/chartex" xmlns:cx6="http://schemas.microsoft.com/office/drawing/2016/5/12/chartex" xmlns:cx7="http://schemas.microsoft.com/office/drawing/2016/5/13/chartex" xmlns:cx8="http://schemas.microsoft.com/office/drawing/2016/5/14/chartex" xmlns:mc="http://schemas.openxmlformats.org/markup-compatibility/2006" xmlns:aink="http://schemas.microsoft.com/office/drawing/2016/ink" xmlns:am3d="http://schemas.microsoft.com/office/drawing/2017/model3d" xmlns:o="urn:schemas-microsoft-com:office:office" xmlns:r="http://schemas.openxmlformats.org/officeDocument/2006/relationships" xmlns:m="http://schemas.openxmlformats.org/officeDocument/2006/math" xmlns:v="urn:schemas-microsoft-com:vml" xmlns:wp14="http://schemas.microsoft.com/office/word/2010/wordprocessingDrawing" xmlns:wp="http://schemas.openxmlformats.org/drawingml/2006/wordprocessingDrawing" xmlns:w10="urn:schemas-microsoft-com:office:word" xmlns:w="http://schemas.openxmlformats.org/wordprocessingml/2006/main" xmlns:w14="http://schemas.microsoft.com/office/word/2010/wordml" xmlns:w15="http://schemas.microsoft.com/office/word/2012/wordml" xmlns:w16cid="http://schemas.microsoft.com/office/word/2016/wordml/cid" xmlns:w16se="http://schemas.microsoft.com/office/word/2015/wordml/symex" xmlns:wpg="http://schemas.microsoft.com/office/word/2010/wordprocessingGroup" xmlns:wpi="http://schemas.microsoft.com/office/word/2010/wordprocessingInk" xmlns:wne="http://schemas.microsoft.com/office/word/2006/wordml" xmlns:wps="http://schemas.microsoft.com/office/word/2010/wordprocessingShape" mc:Ignorable="w14 w15 w16se w16cid wp14">
+<w:numbering xmlns:wpc="http://schemas.microsoft.com/office/word/2010/wordprocessingCanvas" xmlns:cx="http://schemas.microsoft.com/office/drawing/2014/chartex" xmlns:cx1="http://schemas.microsoft.com/office/drawing/2015/9/8/chartex" xmlns:mc="http://schemas.openxmlformats.org/markup-compatibility/2006" xmlns:o="urn:schemas-microsoft-com:office:office" xmlns:r="http://schemas.openxmlformats.org/officeDocument/2006/relationships" xmlns:m="http://schemas.openxmlformats.org/officeDocument/2006/math" xmlns:v="urn:schemas-microsoft-com:vml" xmlns:wp14="http://schemas.microsoft.com/office/word/2010/wordprocessingDrawing" xmlns:wp="http://schemas.openxmlformats.org/drawingml/2006/wordprocessingDrawing" xmlns:w10="urn:schemas-microsoft-com:office:word" xmlns:w="http://schemas.openxmlformats.org/wordprocessingml/2006/main" xmlns:w14="http://schemas.microsoft.com/office/word/2010/wordml" xmlns:w15="http://schemas.microsoft.com/office/word/2012/wordml" xmlns:w16se="http://schemas.microsoft.com/office/word/2015/wordml/symex" xmlns:wpg="http://schemas.microsoft.com/office/word/2010/wordprocessingGroup" xmlns:wpi="http://schemas.microsoft.com/office/word/2010/wordprocessingInk" xmlns:wne="http://schemas.microsoft.com/office/word/2006/wordml" xmlns:wps="http://schemas.microsoft.com/office/word/2010/wordprocessingShape" mc:Ignorable="w14 w15 w16se wp14">
   <w:abstractNum w:abstractNumId="0" w15:restartNumberingAfterBreak="0">
     <w:nsid w:val="02441643"/>
     <w:multiLevelType w:val="hybridMultilevel"/>
@@ -43131,17 +43395,17 @@
 </file>
 
 <file path=word/styles.xml><?xml version="1.0" encoding="utf-8"?>
-<w:styles xmlns:mc="http://schemas.openxmlformats.org/markup-compatibility/2006" xmlns:r="http://schemas.openxmlformats.org/officeDocument/2006/relationships" xmlns:w="http://schemas.openxmlformats.org/wordprocessingml/2006/main" xmlns:w14="http://schemas.microsoft.com/office/word/2010/wordml" xmlns:w15="http://schemas.microsoft.com/office/word/2012/wordml" xmlns:w16cid="http://schemas.microsoft.com/office/word/2016/wordml/cid" xmlns:w16se="http://schemas.microsoft.com/office/word/2015/wordml/symex" mc:Ignorable="w14 w15 w16se w16cid">
+<w:styles xmlns:mc="http://schemas.openxmlformats.org/markup-compatibility/2006" xmlns:r="http://schemas.openxmlformats.org/officeDocument/2006/relationships" xmlns:w="http://schemas.openxmlformats.org/wordprocessingml/2006/main" xmlns:w14="http://schemas.microsoft.com/office/word/2010/wordml" xmlns:w15="http://schemas.microsoft.com/office/word/2012/wordml" xmlns:w16se="http://schemas.microsoft.com/office/word/2015/wordml/symex" mc:Ignorable="w14 w15 w16se">
   <w:docDefaults>
     <w:rPrDefault>
       <w:rPr>
-        <w:rFonts w:ascii="Times New Roman" w:eastAsia="SimSun" w:hAnsi="Times New Roman" w:cs="Times New Roman"/>
+        <w:rFonts w:ascii="Times New Roman" w:eastAsia="宋体" w:hAnsi="Times New Roman" w:cs="Times New Roman"/>
         <w:lang w:val="en-US" w:eastAsia="zh-CN" w:bidi="ar-SA"/>
       </w:rPr>
     </w:rPrDefault>
     <w:pPrDefault/>
   </w:docDefaults>
-  <w:latentStyles w:defLockedState="0" w:defUIPriority="0" w:defSemiHidden="0" w:defUnhideWhenUsed="0" w:defQFormat="0" w:count="375">
+  <w:latentStyles w:defLockedState="0" w:defUIPriority="0" w:defSemiHidden="0" w:defUnhideWhenUsed="0" w:defQFormat="0" w:count="371">
     <w:lsdException w:name="Normal" w:qFormat="1"/>
     <w:lsdException w:name="heading 1" w:qFormat="1"/>
     <w:lsdException w:name="heading 2" w:unhideWhenUsed="1" w:qFormat="1"/>
@@ -43430,10 +43694,6 @@
     <w:lsdException w:name="List Table 5 Dark Accent 6" w:uiPriority="50"/>
     <w:lsdException w:name="List Table 6 Colorful Accent 6" w:uiPriority="51"/>
     <w:lsdException w:name="List Table 7 Colorful Accent 6" w:uiPriority="52"/>
-    <w:lsdException w:name="Mention" w:semiHidden="1" w:uiPriority="99" w:unhideWhenUsed="1"/>
-    <w:lsdException w:name="Smart Hyperlink" w:semiHidden="1" w:uiPriority="99" w:unhideWhenUsed="1"/>
-    <w:lsdException w:name="Hashtag" w:semiHidden="1" w:uiPriority="99" w:unhideWhenUsed="1"/>
-    <w:lsdException w:name="Unresolved Mention" w:semiHidden="1" w:uiPriority="99" w:unhideWhenUsed="1"/>
   </w:latentStyles>
   <w:style w:type="paragraph" w:default="1" w:styleId="Normal">
     <w:name w:val="Normal"/>
@@ -43479,7 +43739,7 @@
       <w:outlineLvl w:val="1"/>
     </w:pPr>
     <w:rPr>
-      <w:rFonts w:ascii="Arial" w:eastAsia="SimHei" w:hAnsi="Arial"/>
+      <w:rFonts w:ascii="Arial" w:eastAsia="黑体" w:hAnsi="Arial"/>
       <w:b/>
       <w:sz w:val="32"/>
     </w:rPr>
@@ -43496,7 +43756,7 @@
       <w:outlineLvl w:val="2"/>
     </w:pPr>
     <w:rPr>
-      <w:rFonts w:ascii="SimSun" w:eastAsia="SimSun" w:hAnsi="SimSun" w:cs="Times New Roman" w:hint="eastAsia"/>
+      <w:rFonts w:ascii="宋体" w:eastAsia="宋体" w:hAnsi="宋体" w:cs="Times New Roman" w:hint="eastAsia"/>
       <w:b/>
       <w:kern w:val="0"/>
       <w:sz w:val="27"/>
@@ -43516,7 +43776,7 @@
       <w:outlineLvl w:val="3"/>
     </w:pPr>
     <w:rPr>
-      <w:rFonts w:ascii="Arial" w:eastAsia="SimHei" w:hAnsi="Arial"/>
+      <w:rFonts w:ascii="Arial" w:eastAsia="黑体" w:hAnsi="Arial"/>
       <w:b/>
       <w:sz w:val="28"/>
     </w:rPr>
@@ -43545,7 +43805,6 @@
   <w:style w:type="character" w:default="1" w:styleId="DefaultParagraphFont">
     <w:name w:val="Default Paragraph Font"/>
     <w:uiPriority w:val="1"/>
-    <w:semiHidden/>
     <w:unhideWhenUsed/>
   </w:style>
   <w:style w:type="table" w:default="1" w:styleId="TableNormal">
@@ -43886,7 +44145,7 @@
     <w:unhideWhenUsed/>
     <w:rsid w:val="00B2304F"/>
     <w:rPr>
-      <w:rFonts w:ascii="SimSun" w:eastAsia="SimSun" w:hAnsi="SimSun" w:cs="SimSun"/>
+      <w:rFonts w:ascii="宋体" w:eastAsia="宋体" w:hAnsi="宋体" w:cs="宋体"/>
       <w:sz w:val="24"/>
       <w:szCs w:val="24"/>
     </w:rPr>
@@ -43915,7 +44174,7 @@
       <w:szCs w:val="28"/>
     </w:rPr>
   </w:style>
-  <w:style w:type="character" w:styleId="UnresolvedMention">
+  <w:style w:type="character" w:customStyle="1" w:styleId="UnresolvedMention">
     <w:name w:val="Unresolved Mention"/>
     <w:basedOn w:val="DefaultParagraphFont"/>
     <w:uiPriority w:val="99"/>
@@ -44216,7 +44475,7 @@
 </file>
 
 <file path=customXml/itemProps2.xml><?xml version="1.0" encoding="utf-8"?>
-<ds:datastoreItem xmlns:ds="http://schemas.openxmlformats.org/officeDocument/2006/customXml" ds:itemID="{BD836A49-65A8-7F4E-A61D-AB51CFF5EA51}">
+<ds:datastoreItem xmlns:ds="http://schemas.openxmlformats.org/officeDocument/2006/customXml" ds:itemID="{B4DFDB0A-E2E9-4945-8DF9-8C87D3D924A0}">
   <ds:schemaRefs>
     <ds:schemaRef ds:uri="http://schemas.openxmlformats.org/officeDocument/2006/bibliography"/>
   </ds:schemaRefs>

</xml_diff>